<commit_message>
Modification rapport + ajout LISEZMOI
</commit_message>
<xml_diff>
--- a/documents/rapport.docx
+++ b/documents/rapport.docx
@@ -25,7 +25,7 @@
               <w:noProof/>
             </w:rPr>
             <w:drawing>
-              <wp:anchor distT="0" distB="0" distL="114300" distR="114300" simplePos="0" relativeHeight="251658240" behindDoc="1" locked="0" layoutInCell="1" allowOverlap="1" wp14:anchorId="7E6F2B92" wp14:editId="09E77E4C">
+              <wp:anchor distT="0" distB="0" distL="114300" distR="114300" simplePos="0" relativeHeight="251658240" behindDoc="1" locked="0" layoutInCell="1" allowOverlap="1" wp14:anchorId="35D73AD6" wp14:editId="1CF8F03F">
                 <wp:simplePos x="0" y="0"/>
                 <wp:positionH relativeFrom="column">
                   <wp:posOffset>-880745</wp:posOffset>
@@ -118,11 +118,28 @@
             <w:tab/>
           </w:r>
           <w:r>
-            <w:t>Dans le cadre de notre formation, nous sommes amenés à réaliser un jeu réaliser dans le langage JAVA appelé TetraWord.</w:t>
-          </w:r>
-          <w:r>
-            <w:t xml:space="preserve"> Ce jeu est un mélange entre Tetris et </w:t>
-          </w:r>
+            <w:t xml:space="preserve">Dans le cadre de notre formation, nous sommes amenés à réaliser un jeu réaliser dans le langage JAVA appelé </w:t>
+          </w:r>
+          <w:proofErr w:type="spellStart"/>
+          <w:r>
+            <w:t>TetraWord</w:t>
+          </w:r>
+          <w:proofErr w:type="spellEnd"/>
+          <w:r>
+            <w:t>.</w:t>
+          </w:r>
+          <w:r>
+            <w:t xml:space="preserve"> Ce jeu est un mélange entre </w:t>
+          </w:r>
+          <w:proofErr w:type="spellStart"/>
+          <w:r>
+            <w:t>Tetris</w:t>
+          </w:r>
+          <w:proofErr w:type="spellEnd"/>
+          <w:r>
+            <w:t xml:space="preserve"> et </w:t>
+          </w:r>
+          <w:proofErr w:type="spellStart"/>
           <w:r>
             <w:t>Bo</w:t>
           </w:r>
@@ -135,6 +152,7 @@
           <w:r>
             <w:t>le</w:t>
           </w:r>
+          <w:proofErr w:type="spellEnd"/>
           <w:r>
             <w:t>. En effet, c</w:t>
           </w:r>
@@ -171,7 +189,7 @@
               <w:noProof/>
             </w:rPr>
             <w:drawing>
-              <wp:inline distT="0" distB="0" distL="0" distR="0" wp14:anchorId="10E4DFA3" wp14:editId="37642245">
+              <wp:inline distT="0" distB="0" distL="0" distR="0" wp14:anchorId="152565D3" wp14:editId="56C00753">
                 <wp:extent cx="2457450" cy="3943350"/>
                 <wp:effectExtent l="0" t="0" r="0" b="0"/>
                 <wp:docPr id="23" name="Image 23"/>
@@ -212,8 +230,6 @@
               </wp:inline>
             </w:drawing>
           </w:r>
-          <w:bookmarkStart w:id="0" w:name="_GoBack"/>
-          <w:bookmarkEnd w:id="0"/>
         </w:p>
         <w:p>
           <w:pPr>
@@ -228,8 +244,13 @@
           <w:pPr>
             <w:pStyle w:val="Titre1"/>
           </w:pPr>
-          <w:r>
-            <w:t xml:space="preserve">Tétris </w:t>
+          <w:proofErr w:type="spellStart"/>
+          <w:r>
+            <w:t>Tétris</w:t>
+          </w:r>
+          <w:proofErr w:type="spellEnd"/>
+          <w:r>
+            <w:t xml:space="preserve"> </w:t>
           </w:r>
         </w:p>
         <w:p/>
@@ -243,7 +264,7 @@
               <w:noProof/>
             </w:rPr>
             <w:drawing>
-              <wp:inline distT="0" distB="0" distL="0" distR="0" wp14:anchorId="1783716F" wp14:editId="28A363ED">
+              <wp:inline distT="0" distB="0" distL="0" distR="0" wp14:anchorId="1FE5D36C" wp14:editId="4EEC88A9">
                 <wp:extent cx="2381250" cy="2356573"/>
                 <wp:effectExtent l="0" t="0" r="0" b="5715"/>
                 <wp:docPr id="3" name="Image 3" descr="http://www.gamenergy.info/wp-content/uploads/2014/01/02148940-photo-tetris.gif"/>
@@ -300,17 +321,35 @@
           <w:r>
             <w:t xml:space="preserve">Figure </w:t>
           </w:r>
-          <w:fldSimple w:instr=" SEQ Figure \* ARABIC ">
-            <w:r>
-              <w:rPr>
-                <w:noProof/>
-              </w:rPr>
-              <w:t>1</w:t>
-            </w:r>
-          </w:fldSimple>
-          <w:r>
-            <w:t xml:space="preserve"> : Tetris</w:t>
-          </w:r>
+          <w:r>
+            <w:fldChar w:fldCharType="begin"/>
+          </w:r>
+          <w:r>
+            <w:instrText xml:space="preserve"> SEQ Figure \* ARABIC </w:instrText>
+          </w:r>
+          <w:r>
+            <w:fldChar w:fldCharType="separate"/>
+          </w:r>
+          <w:r>
+            <w:rPr>
+              <w:noProof/>
+            </w:rPr>
+            <w:t>1</w:t>
+          </w:r>
+          <w:r>
+            <w:rPr>
+              <w:noProof/>
+            </w:rPr>
+            <w:fldChar w:fldCharType="end"/>
+          </w:r>
+          <w:r>
+            <w:t xml:space="preserve"> : </w:t>
+          </w:r>
+          <w:proofErr w:type="spellStart"/>
+          <w:r>
+            <w:t>Tetris</w:t>
+          </w:r>
+          <w:proofErr w:type="spellEnd"/>
         </w:p>
         <w:p/>
         <w:p>
@@ -318,8 +357,21 @@
             <w:ind w:firstLine="708"/>
             <w:jc w:val="both"/>
           </w:pPr>
-          <w:r>
-            <w:t xml:space="preserve">Tetris est un puzzle game. En effet, le but du jeu est de former des lignes à l’aide des pièces de couleurs et des formes qui tombent. Il est </w:t>
+          <w:proofErr w:type="spellStart"/>
+          <w:r>
+            <w:t>Tetris</w:t>
+          </w:r>
+          <w:proofErr w:type="spellEnd"/>
+          <w:r>
+            <w:t xml:space="preserve"> est un puzzle </w:t>
+          </w:r>
+          <w:proofErr w:type="spellStart"/>
+          <w:r>
+            <w:t>game</w:t>
+          </w:r>
+          <w:proofErr w:type="spellEnd"/>
+          <w:r>
+            <w:t xml:space="preserve">. En effet, le but du jeu est de former des lignes à l’aide des pièces de couleurs et des formes qui tombent. Il est </w:t>
           </w:r>
           <w:r>
             <w:t xml:space="preserve">possible de tourner ces formes de 90 degrés la forme. </w:t>
@@ -356,12 +408,14 @@
           <w:pPr>
             <w:pStyle w:val="Titre1"/>
           </w:pPr>
+          <w:proofErr w:type="spellStart"/>
           <w:r>
             <w:t>Bog</w:t>
           </w:r>
           <w:r>
             <w:t>gle</w:t>
           </w:r>
+          <w:proofErr w:type="spellEnd"/>
           <w:r>
             <w:t xml:space="preserve"> </w:t>
           </w:r>
@@ -377,7 +431,7 @@
               <w:noProof/>
             </w:rPr>
             <w:drawing>
-              <wp:inline distT="0" distB="0" distL="0" distR="0" wp14:anchorId="1F3D4235" wp14:editId="0C21AD32">
+              <wp:inline distT="0" distB="0" distL="0" distR="0" wp14:anchorId="63439E99" wp14:editId="3428404E">
                 <wp:extent cx="2790825" cy="1807059"/>
                 <wp:effectExtent l="0" t="0" r="0" b="3175"/>
                 <wp:docPr id="2" name="Image 2" descr="http://www.thegameaisle.com/wp-content/uploads/2009/11/oldboggle.jpg"/>
@@ -434,17 +488,35 @@
           <w:r>
             <w:t xml:space="preserve">Figure </w:t>
           </w:r>
-          <w:fldSimple w:instr=" SEQ Figure \* ARABIC ">
-            <w:r>
-              <w:rPr>
-                <w:noProof/>
-              </w:rPr>
-              <w:t>2</w:t>
-            </w:r>
-          </w:fldSimple>
-          <w:r>
-            <w:t xml:space="preserve"> : Boggle</w:t>
-          </w:r>
+          <w:r>
+            <w:fldChar w:fldCharType="begin"/>
+          </w:r>
+          <w:r>
+            <w:instrText xml:space="preserve"> SEQ Figure \* ARABIC </w:instrText>
+          </w:r>
+          <w:r>
+            <w:fldChar w:fldCharType="separate"/>
+          </w:r>
+          <w:r>
+            <w:rPr>
+              <w:noProof/>
+            </w:rPr>
+            <w:t>2</w:t>
+          </w:r>
+          <w:r>
+            <w:rPr>
+              <w:noProof/>
+            </w:rPr>
+            <w:fldChar w:fldCharType="end"/>
+          </w:r>
+          <w:r>
+            <w:t xml:space="preserve"> : </w:t>
+          </w:r>
+          <w:proofErr w:type="spellStart"/>
+          <w:r>
+            <w:t>Boggle</w:t>
+          </w:r>
+          <w:proofErr w:type="spellEnd"/>
         </w:p>
         <w:p/>
         <w:p>
@@ -453,7 +525,15 @@
           </w:pPr>
           <w:r>
             <w:lastRenderedPageBreak/>
-            <w:t>Le but du Boggle est de trouver un maximum de mot dans une grille de lettre</w:t>
+            <w:t xml:space="preserve">Le but du </w:t>
+          </w:r>
+          <w:proofErr w:type="spellStart"/>
+          <w:r>
+            <w:t>Boggle</w:t>
+          </w:r>
+          <w:proofErr w:type="spellEnd"/>
+          <w:r>
+            <w:t xml:space="preserve"> est de trouver un maximum de mot dans une grille de lettre</w:t>
           </w:r>
           <w:r>
             <w:t>, pouvant être formés à partir de lettre adjacentes (horizontalement, verticalement ou en diagonale)</w:t>
@@ -466,8 +546,13 @@
           <w:pPr>
             <w:pStyle w:val="Titre1"/>
           </w:pPr>
-          <w:r>
-            <w:t xml:space="preserve">TetraWord </w:t>
+          <w:proofErr w:type="spellStart"/>
+          <w:r>
+            <w:t>TetraWord</w:t>
+          </w:r>
+          <w:proofErr w:type="spellEnd"/>
+          <w:r>
+            <w:t xml:space="preserve"> </w:t>
           </w:r>
         </w:p>
         <w:p/>
@@ -496,7 +581,15 @@
             <w:t>La partie commence co</w:t>
           </w:r>
           <w:r>
-            <w:t>mme un jeu de Tetris classique. Cep</w:t>
+            <w:t xml:space="preserve">mme un jeu de </w:t>
+          </w:r>
+          <w:proofErr w:type="spellStart"/>
+          <w:r>
+            <w:t>Tetris</w:t>
+          </w:r>
+          <w:proofErr w:type="spellEnd"/>
+          <w:r>
+            <w:t xml:space="preserve"> classique. Cep</w:t>
           </w:r>
           <w:r>
             <w:t xml:space="preserve">endant, chaque pièce de la forme contient une lettre. </w:t>
@@ -508,13 +601,29 @@
             <w:t>70</w:t>
           </w:r>
           <w:r>
-            <w:t xml:space="preserve"> % du meilleur anagramme. </w:t>
+            <w:t xml:space="preserve"> % </w:t>
+          </w:r>
+          <w:proofErr w:type="gramStart"/>
+          <w:r>
+            <w:t>du meilleur</w:t>
+          </w:r>
+          <w:proofErr w:type="gramEnd"/>
+          <w:r>
+            <w:t xml:space="preserve"> anagramme. </w:t>
           </w:r>
           <w:r>
             <w:t xml:space="preserve">Si cette condition est remplie, la ligne est détruite. </w:t>
           </w:r>
           <w:r>
-            <w:t xml:space="preserve">Tout comme Tetris, lorsque la grille du joueur est </w:t>
+            <w:t xml:space="preserve">Tout comme </w:t>
+          </w:r>
+          <w:proofErr w:type="spellStart"/>
+          <w:r>
+            <w:t>Tetris</w:t>
+          </w:r>
+          <w:proofErr w:type="spellEnd"/>
+          <w:r>
+            <w:t xml:space="preserve">, lorsque la grille du joueur est </w:t>
           </w:r>
           <w:r>
             <w:t>remplie</w:t>
@@ -542,7 +651,7 @@
               <w:noProof/>
             </w:rPr>
             <w:drawing>
-              <wp:inline distT="0" distB="0" distL="0" distR="0" wp14:anchorId="02FE04A6" wp14:editId="66051198">
+              <wp:inline distT="0" distB="0" distL="0" distR="0" wp14:anchorId="0737B952" wp14:editId="7FCD2F1D">
                 <wp:extent cx="476250" cy="476250"/>
                 <wp:effectExtent l="0" t="0" r="0" b="0"/>
                 <wp:docPr id="4" name="Image 4"/>
@@ -591,7 +700,7 @@
               <w:noProof/>
             </w:rPr>
             <w:drawing>
-              <wp:inline distT="0" distB="0" distL="0" distR="0" wp14:anchorId="6B80E463" wp14:editId="4AC69796">
+              <wp:inline distT="0" distB="0" distL="0" distR="0" wp14:anchorId="7D9571CE" wp14:editId="693BD8DB">
                 <wp:extent cx="476250" cy="476250"/>
                 <wp:effectExtent l="0" t="0" r="0" b="0"/>
                 <wp:docPr id="5" name="Image 5"/>
@@ -640,7 +749,7 @@
               <w:noProof/>
             </w:rPr>
             <w:drawing>
-              <wp:inline distT="0" distB="0" distL="0" distR="0" wp14:anchorId="3FB22571" wp14:editId="3053329F">
+              <wp:inline distT="0" distB="0" distL="0" distR="0" wp14:anchorId="37FB2E7D" wp14:editId="3A333E96">
                 <wp:extent cx="476250" cy="476250"/>
                 <wp:effectExtent l="0" t="0" r="0" b="0"/>
                 <wp:docPr id="6" name="Image 6"/>
@@ -689,7 +798,7 @@
               <w:noProof/>
             </w:rPr>
             <w:drawing>
-              <wp:inline distT="0" distB="0" distL="0" distR="0" wp14:anchorId="02C9DE0C" wp14:editId="15583580">
+              <wp:inline distT="0" distB="0" distL="0" distR="0" wp14:anchorId="5AF4DDC7" wp14:editId="7EECFA99">
                 <wp:extent cx="476250" cy="476250"/>
                 <wp:effectExtent l="0" t="0" r="0" b="0"/>
                 <wp:docPr id="7" name="Image 7"/>
@@ -738,7 +847,7 @@
               <w:noProof/>
             </w:rPr>
             <w:drawing>
-              <wp:inline distT="0" distB="0" distL="0" distR="0" wp14:anchorId="74091962" wp14:editId="1C1FCA0D">
+              <wp:inline distT="0" distB="0" distL="0" distR="0" wp14:anchorId="6456C195" wp14:editId="6F4D50A9">
                 <wp:extent cx="476250" cy="476250"/>
                 <wp:effectExtent l="0" t="0" r="0" b="0"/>
                 <wp:docPr id="8" name="Image 8"/>
@@ -806,14 +915,32 @@
           <w:r>
             <w:t xml:space="preserve">Le bonus </w:t>
           </w:r>
+          <w:proofErr w:type="spellStart"/>
           <w:r>
             <w:rPr>
               <w:b/>
             </w:rPr>
             <w:t>worddle</w:t>
           </w:r>
-          <w:r>
-            <w:t xml:space="preserve"> : Ce dernier active le mode worddle. Ainsi dans toute la grille, le joueur doit trouver dans un temps à partie, le maximum de mot formés à partir de lettres adjacentes. Tout comme pour le jeu Boggle. </w:t>
+          <w:proofErr w:type="spellEnd"/>
+          <w:r>
+            <w:t xml:space="preserve"> : Ce dernier active le mode </w:t>
+          </w:r>
+          <w:proofErr w:type="spellStart"/>
+          <w:r>
+            <w:t>worddle</w:t>
+          </w:r>
+          <w:proofErr w:type="spellEnd"/>
+          <w:r>
+            <w:t xml:space="preserve">. Ainsi dans toute la grille, le joueur doit trouver dans un temps à partie, le maximum de mot formés à partir de lettres adjacentes. Tout comme pour le jeu </w:t>
+          </w:r>
+          <w:proofErr w:type="spellStart"/>
+          <w:r>
+            <w:t>Boggle</w:t>
+          </w:r>
+          <w:proofErr w:type="spellEnd"/>
+          <w:r>
+            <w:t xml:space="preserve">. </w:t>
           </w:r>
         </w:p>
         <w:p>
@@ -870,7 +997,11 @@
             <w:jc w:val="both"/>
           </w:pPr>
           <w:r>
-            <w:t xml:space="preserve">Le bonus </w:t>
+            <w:t xml:space="preserve">Le </w:t>
+          </w:r>
+          <w:proofErr w:type="spellStart"/>
+          <w:r>
+            <w:t xml:space="preserve">bonus </w:t>
           </w:r>
           <w:r>
             <w:rPr>
@@ -878,6 +1009,7 @@
             </w:rPr>
             <w:t>malus</w:t>
           </w:r>
+          <w:proofErr w:type="spellEnd"/>
           <w:r>
             <w:t> qui basse les points du joueur adverse</w:t>
           </w:r>
@@ -1076,7 +1208,7 @@
               <w:noProof/>
             </w:rPr>
             <w:drawing>
-              <wp:inline distT="0" distB="0" distL="0" distR="0" wp14:anchorId="0A971B89" wp14:editId="6207FCD5">
+              <wp:inline distT="0" distB="0" distL="0" distR="0" wp14:anchorId="041C53F1" wp14:editId="4DCCF16F">
                 <wp:extent cx="5760720" cy="1597660"/>
                 <wp:effectExtent l="0" t="0" r="0" b="2540"/>
                 <wp:docPr id="20" name="Image 20"/>
@@ -1126,14 +1258,27 @@
           <w:r>
             <w:t xml:space="preserve">Figure </w:t>
           </w:r>
-          <w:fldSimple w:instr=" SEQ Figure \* ARABIC ">
-            <w:r>
-              <w:rPr>
-                <w:noProof/>
-              </w:rPr>
-              <w:t>3</w:t>
-            </w:r>
-          </w:fldSimple>
+          <w:r>
+            <w:fldChar w:fldCharType="begin"/>
+          </w:r>
+          <w:r>
+            <w:instrText xml:space="preserve"> SEQ Figure \* ARABIC </w:instrText>
+          </w:r>
+          <w:r>
+            <w:fldChar w:fldCharType="separate"/>
+          </w:r>
+          <w:r>
+            <w:rPr>
+              <w:noProof/>
+            </w:rPr>
+            <w:t>3</w:t>
+          </w:r>
+          <w:r>
+            <w:rPr>
+              <w:noProof/>
+            </w:rPr>
+            <w:fldChar w:fldCharType="end"/>
+          </w:r>
           <w:r>
             <w:t xml:space="preserve"> : User-case Utilisateur</w:t>
           </w:r>
@@ -1148,7 +1293,7 @@
               <w:noProof/>
             </w:rPr>
             <w:drawing>
-              <wp:inline distT="0" distB="0" distL="0" distR="0" wp14:anchorId="677B5BB5" wp14:editId="027A10EA">
+              <wp:inline distT="0" distB="0" distL="0" distR="0" wp14:anchorId="4A570198" wp14:editId="06E50EFF">
                 <wp:extent cx="5760720" cy="1469390"/>
                 <wp:effectExtent l="0" t="0" r="0" b="0"/>
                 <wp:docPr id="21" name="Image 21"/>
@@ -1283,7 +1428,7 @@
               <w:noProof/>
             </w:rPr>
             <w:drawing>
-              <wp:inline distT="0" distB="0" distL="0" distR="0" wp14:anchorId="1FE7928A" wp14:editId="11ED6E16">
+              <wp:inline distT="0" distB="0" distL="0" distR="0" wp14:anchorId="1C7CF9E5" wp14:editId="018B94F2">
                 <wp:extent cx="5760720" cy="5760720"/>
                 <wp:effectExtent l="0" t="0" r="0" b="0"/>
                 <wp:docPr id="22" name="Image 22"/>
@@ -1333,14 +1478,27 @@
           <w:r>
             <w:t xml:space="preserve">Figure </w:t>
           </w:r>
-          <w:fldSimple w:instr=" SEQ Figure \* ARABIC ">
-            <w:r>
-              <w:rPr>
-                <w:noProof/>
-              </w:rPr>
-              <w:t>5</w:t>
-            </w:r>
-          </w:fldSimple>
+          <w:r>
+            <w:fldChar w:fldCharType="begin"/>
+          </w:r>
+          <w:r>
+            <w:instrText xml:space="preserve"> SEQ Figure \* ARABIC </w:instrText>
+          </w:r>
+          <w:r>
+            <w:fldChar w:fldCharType="separate"/>
+          </w:r>
+          <w:r>
+            <w:rPr>
+              <w:noProof/>
+            </w:rPr>
+            <w:t>5</w:t>
+          </w:r>
+          <w:r>
+            <w:rPr>
+              <w:noProof/>
+            </w:rPr>
+            <w:fldChar w:fldCharType="end"/>
+          </w:r>
           <w:r>
             <w:t xml:space="preserve"> : UML simplifié</w:t>
           </w:r>
@@ -1411,7 +1569,7 @@
               <w:noProof/>
             </w:rPr>
             <w:drawing>
-              <wp:inline distT="0" distB="0" distL="0" distR="0" wp14:anchorId="5CA50414" wp14:editId="419A550C">
+              <wp:inline distT="0" distB="0" distL="0" distR="0" wp14:anchorId="62DDB7B7" wp14:editId="6EDDE356">
                 <wp:extent cx="476250" cy="476250"/>
                 <wp:effectExtent l="0" t="0" r="0" b="0"/>
                 <wp:docPr id="10" name="Image 10"/>
@@ -1460,7 +1618,7 @@
               <w:noProof/>
             </w:rPr>
             <w:drawing>
-              <wp:inline distT="0" distB="0" distL="0" distR="0" wp14:anchorId="58BD88C5" wp14:editId="7A34DE7B">
+              <wp:inline distT="0" distB="0" distL="0" distR="0" wp14:anchorId="51674936" wp14:editId="027076E9">
                 <wp:extent cx="476250" cy="476250"/>
                 <wp:effectExtent l="0" t="0" r="0" b="0"/>
                 <wp:docPr id="11" name="Image 11"/>
@@ -1509,7 +1667,7 @@
               <w:noProof/>
             </w:rPr>
             <w:drawing>
-              <wp:inline distT="0" distB="0" distL="0" distR="0" wp14:anchorId="59480A9F" wp14:editId="3BCC4C01">
+              <wp:inline distT="0" distB="0" distL="0" distR="0" wp14:anchorId="2F8E7767" wp14:editId="07876B16">
                 <wp:extent cx="476250" cy="476250"/>
                 <wp:effectExtent l="0" t="0" r="0" b="0"/>
                 <wp:docPr id="12" name="Image 12"/>
@@ -1558,7 +1716,7 @@
               <w:noProof/>
             </w:rPr>
             <w:drawing>
-              <wp:inline distT="0" distB="0" distL="0" distR="0" wp14:anchorId="278C9ED4" wp14:editId="58B5E409">
+              <wp:inline distT="0" distB="0" distL="0" distR="0" wp14:anchorId="7123EC1A" wp14:editId="0A259BBB">
                 <wp:extent cx="476250" cy="476250"/>
                 <wp:effectExtent l="0" t="0" r="0" b="0"/>
                 <wp:docPr id="13" name="Image 13"/>
@@ -1607,7 +1765,7 @@
               <w:noProof/>
             </w:rPr>
             <w:drawing>
-              <wp:inline distT="0" distB="0" distL="0" distR="0" wp14:anchorId="54FA0FE0" wp14:editId="183FDFB7">
+              <wp:inline distT="0" distB="0" distL="0" distR="0" wp14:anchorId="5FD41931" wp14:editId="66D758D8">
                 <wp:extent cx="476250" cy="476250"/>
                 <wp:effectExtent l="0" t="0" r="0" b="0"/>
                 <wp:docPr id="14" name="Image 14"/>
@@ -1656,7 +1814,7 @@
               <w:noProof/>
             </w:rPr>
             <w:drawing>
-              <wp:inline distT="0" distB="0" distL="0" distR="0" wp14:anchorId="65763310" wp14:editId="0291E6E0">
+              <wp:inline distT="0" distB="0" distL="0" distR="0" wp14:anchorId="6E7853D2" wp14:editId="19349B13">
                 <wp:extent cx="476250" cy="476250"/>
                 <wp:effectExtent l="0" t="0" r="0" b="0"/>
                 <wp:docPr id="15" name="Image 15"/>
@@ -1742,7 +1900,7 @@
               <w:noProof/>
             </w:rPr>
             <w:drawing>
-              <wp:inline distT="0" distB="0" distL="0" distR="0" wp14:anchorId="3252CEBB" wp14:editId="2DD1ADFC">
+              <wp:inline distT="0" distB="0" distL="0" distR="0" wp14:anchorId="122DDE14" wp14:editId="04AD6542">
                 <wp:extent cx="5038946" cy="4038600"/>
                 <wp:effectExtent l="0" t="0" r="9525" b="0"/>
                 <wp:docPr id="19" name="Image 19"/>
@@ -1792,34 +1950,29 @@
           <w:r>
             <w:t xml:space="preserve">Figure </w:t>
           </w:r>
-          <w:r>
-            <w:fldChar w:fldCharType="begin"/>
-          </w:r>
-          <w:r>
-            <w:instrText xml:space="preserve"> SEQ Figure \* ARABIC </w:instrText>
-          </w:r>
-          <w:r>
-            <w:fldChar w:fldCharType="separate"/>
-          </w:r>
-          <w:r>
-            <w:rPr>
-              <w:noProof/>
-            </w:rPr>
-            <w:t>6</w:t>
-          </w:r>
-          <w:r>
-            <w:rPr>
-              <w:noProof/>
-            </w:rPr>
-            <w:fldChar w:fldCharType="end"/>
-          </w:r>
+          <w:fldSimple w:instr=" SEQ Figure \* ARABIC ">
+            <w:r>
+              <w:rPr>
+                <w:noProof/>
+              </w:rPr>
+              <w:t>6</w:t>
+            </w:r>
+          </w:fldSimple>
           <w:r>
             <w:t xml:space="preserve"> : Architecture du projet</w:t>
           </w:r>
         </w:p>
         <w:p>
           <w:r>
-            <w:t xml:space="preserve">Notre projet est rangés dans un dossier « TetraWord » dans lequel nous avons les dossiers suivant : </w:t>
+            <w:t xml:space="preserve">Notre projet est rangés dans un dossier « </w:t>
+          </w:r>
+          <w:proofErr w:type="spellStart"/>
+          <w:r>
+            <w:t>TetraWord</w:t>
+          </w:r>
+          <w:proofErr w:type="spellEnd"/>
+          <w:r>
+            <w:t xml:space="preserve"> » dans lequel nous avons les dossiers suivant : </w:t>
           </w:r>
         </w:p>
         <w:p>
@@ -1849,12 +2002,14 @@
               <w:numId w:val="3"/>
             </w:numPr>
           </w:pPr>
+          <w:proofErr w:type="spellStart"/>
           <w:r>
             <w:rPr>
               <w:u w:val="single"/>
             </w:rPr>
             <w:t>Characters</w:t>
           </w:r>
+          <w:proofErr w:type="spellEnd"/>
           <w:r>
             <w:t> : contient les</w:t>
           </w:r>
@@ -1900,9 +2055,19 @@
               <w:numId w:val="3"/>
             </w:numPr>
           </w:pPr>
-          <w:r>
-            <w:t>Elements field</w:t>
-          </w:r>
+          <w:proofErr w:type="spellStart"/>
+          <w:r>
+            <w:t>Elements</w:t>
+          </w:r>
+          <w:proofErr w:type="spellEnd"/>
+          <w:r>
+            <w:t xml:space="preserve"> </w:t>
+          </w:r>
+          <w:proofErr w:type="spellStart"/>
+          <w:r>
+            <w:t>field</w:t>
+          </w:r>
+          <w:proofErr w:type="spellEnd"/>
           <w:r>
             <w:t> : Contient les images des éléments du terrain (la grille par exemple)</w:t>
           </w:r>
@@ -2015,7 +2180,15 @@
             <w:t>VS</w:t>
           </w:r>
           <w:r>
-            <w:t xml:space="preserve"> : Contient les images du VS dans le tetraword. </w:t>
+            <w:t xml:space="preserve"> : Contient les images du VS dans le </w:t>
+          </w:r>
+          <w:proofErr w:type="spellStart"/>
+          <w:r>
+            <w:t>tetraword</w:t>
+          </w:r>
+          <w:proofErr w:type="spellEnd"/>
+          <w:r>
+            <w:t xml:space="preserve">. </w:t>
           </w:r>
         </w:p>
         <w:p>
@@ -2033,7 +2206,15 @@
             <w:t>Documents</w:t>
           </w:r>
           <w:r>
-            <w:t xml:space="preserve"> : contient l’ensemble des documents (rapports, diagramme, etc) </w:t>
+            <w:t xml:space="preserve"> : contient l’ensemble des documents (rapports, diagramme, </w:t>
+          </w:r>
+          <w:proofErr w:type="spellStart"/>
+          <w:r>
+            <w:t>etc</w:t>
+          </w:r>
+          <w:proofErr w:type="spellEnd"/>
+          <w:r>
+            <w:t xml:space="preserve">) </w:t>
           </w:r>
         </w:p>
         <w:p>
@@ -2044,17 +2225,27 @@
               <w:numId w:val="3"/>
             </w:numPr>
           </w:pPr>
+          <w:proofErr w:type="spellStart"/>
           <w:r>
             <w:rPr>
               <w:b/>
             </w:rPr>
             <w:t>Tetraword</w:t>
           </w:r>
+          <w:proofErr w:type="spellEnd"/>
           <w:r>
             <w:t> :</w:t>
           </w:r>
           <w:r>
-            <w:t xml:space="preserve"> contient les élements java. </w:t>
+            <w:t xml:space="preserve"> contient les </w:t>
+          </w:r>
+          <w:proofErr w:type="spellStart"/>
+          <w:r>
+            <w:t>élements</w:t>
+          </w:r>
+          <w:proofErr w:type="spellEnd"/>
+          <w:r>
+            <w:t xml:space="preserve"> java. </w:t>
           </w:r>
         </w:p>
         <w:p>
@@ -2081,7 +2272,15 @@
             <w:t>:</w:t>
           </w:r>
           <w:r>
-            <w:t xml:space="preserve"> contient tous les élements java</w:t>
+            <w:t xml:space="preserve"> contient tous les </w:t>
+          </w:r>
+          <w:proofErr w:type="spellStart"/>
+          <w:r>
+            <w:t>élements</w:t>
+          </w:r>
+          <w:proofErr w:type="spellEnd"/>
+          <w:r>
+            <w:t xml:space="preserve"> java</w:t>
           </w:r>
         </w:p>
         <w:p>
@@ -2110,12 +2309,14 @@
               <w:numId w:val="3"/>
             </w:numPr>
           </w:pPr>
+          <w:proofErr w:type="spellStart"/>
           <w:r>
             <w:rPr>
               <w:u w:val="single"/>
             </w:rPr>
             <w:t>Src</w:t>
           </w:r>
+          <w:proofErr w:type="spellEnd"/>
           <w:r>
             <w:t> : contient les class java</w:t>
           </w:r>
@@ -2131,12 +2332,14 @@
               <w:numId w:val="3"/>
             </w:numPr>
           </w:pPr>
+          <w:proofErr w:type="spellStart"/>
           <w:r>
             <w:rPr>
               <w:u w:val="single"/>
             </w:rPr>
             <w:t>Graphic</w:t>
           </w:r>
+          <w:proofErr w:type="spellEnd"/>
           <w:r>
             <w:t> : contient toute la partie affichage</w:t>
           </w:r>
@@ -2159,8 +2362,13 @@
             <w:t>Game state</w:t>
           </w:r>
           <w:r>
-            <w:t> : contient toute la partie GameState</w:t>
-          </w:r>
+            <w:t xml:space="preserve"> : contient toute la partie </w:t>
+          </w:r>
+          <w:proofErr w:type="spellStart"/>
+          <w:r>
+            <w:t>GameState</w:t>
+          </w:r>
+          <w:proofErr w:type="spellEnd"/>
         </w:p>
         <w:p>
           <w:pPr>
@@ -2204,7 +2412,23 @@
             <w:t>sous-dossiers</w:t>
           </w:r>
           <w:r>
-            <w:t xml:space="preserve"> correspondant aux différents affichages (menu principal, tetraword, configuration, etc) qui sont eux </w:t>
+            <w:t xml:space="preserve"> correspondant aux différents affichages (menu principal, </w:t>
+          </w:r>
+          <w:proofErr w:type="spellStart"/>
+          <w:r>
+            <w:t>tetraword</w:t>
+          </w:r>
+          <w:proofErr w:type="spellEnd"/>
+          <w:r>
+            <w:t xml:space="preserve">, configuration, </w:t>
+          </w:r>
+          <w:proofErr w:type="spellStart"/>
+          <w:r>
+            <w:t>etc</w:t>
+          </w:r>
+          <w:proofErr w:type="spellEnd"/>
+          <w:r>
+            <w:t xml:space="preserve">) qui sont eux </w:t>
           </w:r>
           <w:r>
             <w:t>même</w:t>
@@ -2237,13 +2461,37 @@
             <w:jc w:val="both"/>
           </w:pPr>
           <w:r>
-            <w:t xml:space="preserve">Nous avons choisi de séparer le design de la texture. En effet, le dossier texture contient seulement les différentes textures en images alors que dans le fichier design, nous avons les différents essaies ainsi que le fichier d’origine, c’est-à-dire un fichier photoshop (psd). </w:t>
+            <w:t xml:space="preserve">Nous avons choisi de séparer le design de la texture. En effet, le dossier texture contient seulement les différentes textures en images alors que dans le fichier design, nous avons les différents essaies ainsi que le fichier d’origine, c’est-à-dire un fichier </w:t>
+          </w:r>
+          <w:proofErr w:type="spellStart"/>
+          <w:r>
+            <w:t>photoshop</w:t>
+          </w:r>
+          <w:proofErr w:type="spellEnd"/>
+          <w:r>
+            <w:t xml:space="preserve"> (</w:t>
+          </w:r>
+          <w:proofErr w:type="spellStart"/>
+          <w:r>
+            <w:t>psd</w:t>
+          </w:r>
+          <w:proofErr w:type="spellEnd"/>
+          <w:r>
+            <w:t xml:space="preserve">). </w:t>
           </w:r>
           <w:r>
             <w:t xml:space="preserve">En effet, de cette façon, nous pouvons modifier le design du jeu et récupérer les anciennes versions. </w:t>
           </w:r>
           <w:r>
-            <w:t xml:space="preserve">De plus, lorsqu’une personne souhaite seulement jouer au jeu, il n’a pas besoin de tout le design. Il a seulement besoin des textures. Ainsi, il utilisera seulement le dossier TetraWord qui est donc beaucoup plus léger. </w:t>
+            <w:t xml:space="preserve">De plus, lorsqu’une personne souhaite seulement jouer au jeu, il n’a pas besoin de tout le design. Il a seulement besoin des textures. Ainsi, il utilisera seulement le dossier </w:t>
+          </w:r>
+          <w:proofErr w:type="spellStart"/>
+          <w:r>
+            <w:t>TetraWord</w:t>
+          </w:r>
+          <w:proofErr w:type="spellEnd"/>
+          <w:r>
+            <w:t xml:space="preserve"> qui est donc beaucoup plus léger. </w:t>
           </w:r>
         </w:p>
         <w:p>
@@ -2265,7 +2513,7 @@
             </w:rPr>
             <w:lastRenderedPageBreak/>
             <w:drawing>
-              <wp:inline distT="0" distB="0" distL="0" distR="0" wp14:anchorId="600C630E" wp14:editId="5640E700">
+              <wp:inline distT="0" distB="0" distL="0" distR="0" wp14:anchorId="0B124D1A" wp14:editId="582493CB">
                 <wp:extent cx="5760720" cy="3061335"/>
                 <wp:effectExtent l="0" t="0" r="0" b="5715"/>
                 <wp:docPr id="18" name="Image 18"/>
@@ -2315,27 +2563,14 @@
           <w:r>
             <w:t xml:space="preserve">Figure </w:t>
           </w:r>
-          <w:r>
-            <w:fldChar w:fldCharType="begin"/>
-          </w:r>
-          <w:r>
-            <w:instrText xml:space="preserve"> SEQ Figure \* ARABIC </w:instrText>
-          </w:r>
-          <w:r>
-            <w:fldChar w:fldCharType="separate"/>
-          </w:r>
-          <w:r>
-            <w:rPr>
-              <w:noProof/>
-            </w:rPr>
-            <w:t>7</w:t>
-          </w:r>
-          <w:r>
-            <w:rPr>
-              <w:noProof/>
-            </w:rPr>
-            <w:fldChar w:fldCharType="end"/>
-          </w:r>
+          <w:fldSimple w:instr=" SEQ Figure \* ARABIC ">
+            <w:r>
+              <w:rPr>
+                <w:noProof/>
+              </w:rPr>
+              <w:t>7</w:t>
+            </w:r>
+          </w:fldSimple>
           <w:r>
             <w:t xml:space="preserve"> : Architecture</w:t>
           </w:r>
@@ -2381,12 +2616,14 @@
           <w:r>
             <w:t>Contient l’</w:t>
           </w:r>
+          <w:proofErr w:type="spellStart"/>
           <w:r>
             <w:rPr>
               <w:u w:val="single"/>
             </w:rPr>
             <w:t>Engine</w:t>
           </w:r>
+          <w:proofErr w:type="spellEnd"/>
           <w:r>
             <w:t>. C’est ce que l’on compile pour faire fonctionner tout le jeu.</w:t>
           </w:r>
@@ -2450,7 +2687,15 @@
             <w:t xml:space="preserve"> : </w:t>
           </w:r>
           <w:r>
-            <w:t>Il s’agit du GameState pour Anagramme</w:t>
+            <w:t xml:space="preserve">Il s’agit du </w:t>
+          </w:r>
+          <w:proofErr w:type="spellStart"/>
+          <w:r>
+            <w:t>GameState</w:t>
+          </w:r>
+          <w:proofErr w:type="spellEnd"/>
+          <w:r>
+            <w:t xml:space="preserve"> pour Anagramme</w:t>
           </w:r>
         </w:p>
         <w:p>
@@ -2475,7 +2720,15 @@
             <w:t xml:space="preserve"> </w:t>
           </w:r>
           <w:r>
-            <w:t xml:space="preserve">Cette classe contient la pile des GameState. </w:t>
+            <w:t xml:space="preserve">Cette classe contient la pile des </w:t>
+          </w:r>
+          <w:proofErr w:type="spellStart"/>
+          <w:r>
+            <w:t>GameState</w:t>
+          </w:r>
+          <w:proofErr w:type="spellEnd"/>
+          <w:r>
+            <w:t xml:space="preserve">. </w:t>
           </w:r>
           <w:r>
             <w:t xml:space="preserve">Ainsi lorsqu’on change de State, on empile ou dépile la pile. </w:t>
@@ -2500,7 +2753,23 @@
             <w:t> :</w:t>
           </w:r>
           <w:r>
-            <w:t xml:space="preserve"> Il s’agit de la class mère dont tous les GameState hérite. Ainsi elle détermine les variables et fonction générique des GameState. </w:t>
+            <w:t xml:space="preserve"> Il s’agit de la class mère dont tous les </w:t>
+          </w:r>
+          <w:proofErr w:type="spellStart"/>
+          <w:r>
+            <w:t>GameState</w:t>
+          </w:r>
+          <w:proofErr w:type="spellEnd"/>
+          <w:r>
+            <w:t xml:space="preserve"> hérite. Ainsi elle détermine les variables et fonction générique des </w:t>
+          </w:r>
+          <w:proofErr w:type="spellStart"/>
+          <w:r>
+            <w:t>GameState</w:t>
+          </w:r>
+          <w:proofErr w:type="spellEnd"/>
+          <w:r>
+            <w:t xml:space="preserve">. </w:t>
           </w:r>
         </w:p>
         <w:p>
@@ -2512,12 +2781,14 @@
             </w:numPr>
             <w:jc w:val="both"/>
           </w:pPr>
+          <w:proofErr w:type="spellStart"/>
           <w:r>
             <w:rPr>
               <w:u w:val="single"/>
             </w:rPr>
             <w:t>Tetris</w:t>
           </w:r>
+          <w:proofErr w:type="spellEnd"/>
           <w:r>
             <w:t> :</w:t>
           </w:r>
@@ -2525,7 +2796,15 @@
             <w:t xml:space="preserve"> </w:t>
           </w:r>
           <w:r>
-            <w:t>Il s’agit du GameState pour le jeu en lui-même</w:t>
+            <w:t xml:space="preserve">Il s’agit du </w:t>
+          </w:r>
+          <w:proofErr w:type="spellStart"/>
+          <w:r>
+            <w:t>GameState</w:t>
+          </w:r>
+          <w:proofErr w:type="spellEnd"/>
+          <w:r>
+            <w:t xml:space="preserve"> pour le jeu en lui-même</w:t>
           </w:r>
         </w:p>
         <w:p>
@@ -2537,18 +2816,33 @@
             </w:numPr>
             <w:jc w:val="both"/>
           </w:pPr>
+          <w:proofErr w:type="spellStart"/>
           <w:r>
             <w:rPr>
               <w:u w:val="single"/>
             </w:rPr>
             <w:t>Worddle</w:t>
           </w:r>
+          <w:proofErr w:type="spellEnd"/>
           <w:r>
             <w:t> :</w:t>
           </w:r>
           <w:r>
-            <w:t xml:space="preserve"> Il s’agit du GameState pour le mode Worddle</w:t>
-          </w:r>
+            <w:t xml:space="preserve"> Il s’agit du </w:t>
+          </w:r>
+          <w:proofErr w:type="spellStart"/>
+          <w:r>
+            <w:t>GameState</w:t>
+          </w:r>
+          <w:proofErr w:type="spellEnd"/>
+          <w:r>
+            <w:t xml:space="preserve"> pour le mode </w:t>
+          </w:r>
+          <w:proofErr w:type="spellStart"/>
+          <w:r>
+            <w:t>Worddle</w:t>
+          </w:r>
+          <w:proofErr w:type="spellEnd"/>
         </w:p>
         <w:p>
           <w:pPr>
@@ -2559,12 +2853,14 @@
             </w:numPr>
             <w:jc w:val="both"/>
           </w:pPr>
+          <w:proofErr w:type="spellStart"/>
           <w:r>
             <w:rPr>
               <w:b/>
             </w:rPr>
             <w:t>Graphic</w:t>
           </w:r>
+          <w:proofErr w:type="spellEnd"/>
           <w:r>
             <w:t> :</w:t>
           </w:r>
@@ -2593,12 +2889,14 @@
             </w:numPr>
             <w:jc w:val="both"/>
           </w:pPr>
+          <w:proofErr w:type="spellStart"/>
           <w:r>
             <w:rPr>
               <w:u w:val="single"/>
             </w:rPr>
             <w:t>ButtonTetra</w:t>
           </w:r>
+          <w:proofErr w:type="spellEnd"/>
           <w:r>
             <w:rPr>
               <w:b/>
@@ -2618,8 +2916,13 @@
             <w:t xml:space="preserve"> les variables et fonctions pour afficher un bouton dans notre frame</w:t>
           </w:r>
           <w:r>
-            <w:t xml:space="preserve"> et hérite de JButton</w:t>
-          </w:r>
+            <w:t xml:space="preserve"> et hérite de </w:t>
+          </w:r>
+          <w:proofErr w:type="spellStart"/>
+          <w:r>
+            <w:t>JButton</w:t>
+          </w:r>
+          <w:proofErr w:type="spellEnd"/>
         </w:p>
         <w:p>
           <w:pPr>
@@ -2642,8 +2945,13 @@
           <w:r>
             <w:t xml:space="preserve"> Permet de créer </w:t>
           </w:r>
-          <w:r>
-            <w:t>la frame général qui contient tous les autres él</w:t>
+          <w:proofErr w:type="gramStart"/>
+          <w:r>
+            <w:t>la</w:t>
+          </w:r>
+          <w:proofErr w:type="gramEnd"/>
+          <w:r>
+            <w:t xml:space="preserve"> frame général qui contient tous les autres él</w:t>
           </w:r>
           <w:r>
             <w:t>é</w:t>
@@ -2652,7 +2960,15 @@
             <w:t xml:space="preserve">ments graphiques. </w:t>
           </w:r>
           <w:r>
-            <w:t xml:space="preserve">Elle hérite de JFrame. </w:t>
+            <w:t xml:space="preserve">Elle hérite de </w:t>
+          </w:r>
+          <w:proofErr w:type="spellStart"/>
+          <w:r>
+            <w:t>JFrame</w:t>
+          </w:r>
+          <w:proofErr w:type="spellEnd"/>
+          <w:r>
+            <w:t xml:space="preserve">. </w:t>
           </w:r>
         </w:p>
         <w:p>
@@ -2664,21 +2980,28 @@
             </w:numPr>
             <w:jc w:val="both"/>
           </w:pPr>
+          <w:proofErr w:type="spellStart"/>
           <w:r>
             <w:rPr>
               <w:u w:val="single"/>
             </w:rPr>
             <w:t>PanelBase</w:t>
           </w:r>
+          <w:proofErr w:type="spellEnd"/>
           <w:r>
             <w:t> :</w:t>
           </w:r>
           <w:r>
-            <w:t xml:space="preserve"> Elle contient les variables et fonctions pour afficher un panel dans notre frame et hérite de J</w:t>
+            <w:t xml:space="preserve"> Elle contient les variables et fonctions pour afficher un panel dans notre frame et hérite de </w:t>
+          </w:r>
+          <w:proofErr w:type="spellStart"/>
+          <w:r>
+            <w:t>J</w:t>
           </w:r>
           <w:r>
             <w:t>Panel</w:t>
           </w:r>
+          <w:proofErr w:type="spellEnd"/>
         </w:p>
         <w:p>
           <w:pPr>
@@ -2720,18 +3043,25 @@
             </w:numPr>
             <w:jc w:val="both"/>
           </w:pPr>
+          <w:proofErr w:type="spellStart"/>
           <w:r>
             <w:rPr>
               <w:u w:val="single"/>
             </w:rPr>
             <w:t>TetraComponent</w:t>
           </w:r>
+          <w:proofErr w:type="spellEnd"/>
           <w:r>
             <w:t xml:space="preserve"> : </w:t>
           </w:r>
           <w:r>
-            <w:t>Elle contient les variables et fonctions pour afficher un label dans notre frame et hérite de JLabel</w:t>
-          </w:r>
+            <w:t xml:space="preserve">Elle contient les variables et fonctions pour afficher un label dans notre frame et hérite de </w:t>
+          </w:r>
+          <w:proofErr w:type="spellStart"/>
+          <w:r>
+            <w:t>JLabel</w:t>
+          </w:r>
+          <w:proofErr w:type="spellEnd"/>
         </w:p>
         <w:p>
           <w:pPr>
@@ -2742,6 +3072,7 @@
             </w:numPr>
             <w:jc w:val="both"/>
           </w:pPr>
+          <w:proofErr w:type="spellStart"/>
           <w:r>
             <w:rPr>
               <w:b/>
@@ -2749,6 +3080,7 @@
             <w:lastRenderedPageBreak/>
             <w:t>Graphic.character</w:t>
           </w:r>
+          <w:proofErr w:type="spellEnd"/>
           <w:r>
             <w:t> :</w:t>
           </w:r>
@@ -2774,12 +3106,14 @@
             </w:numPr>
             <w:jc w:val="both"/>
           </w:pPr>
+          <w:proofErr w:type="spellStart"/>
           <w:r>
             <w:rPr>
               <w:u w:val="single"/>
             </w:rPr>
             <w:t>CharacterLabel</w:t>
           </w:r>
+          <w:proofErr w:type="spellEnd"/>
           <w:r>
             <w:t xml:space="preserve"> : </w:t>
           </w:r>
@@ -2787,13 +3121,37 @@
             <w:t>Permet de créer</w:t>
           </w:r>
           <w:r>
-            <w:t xml:space="preserve"> les labels qui permettent d’afficher les personnages de selection dans la frame. </w:t>
+            <w:t xml:space="preserve"> les labels qui permettent d’afficher les personnages de </w:t>
+          </w:r>
+          <w:proofErr w:type="spellStart"/>
+          <w:r>
+            <w:t>selection</w:t>
+          </w:r>
+          <w:proofErr w:type="spellEnd"/>
+          <w:r>
+            <w:t xml:space="preserve"> dans </w:t>
+          </w:r>
+          <w:proofErr w:type="gramStart"/>
+          <w:r>
+            <w:t>la</w:t>
+          </w:r>
+          <w:proofErr w:type="gramEnd"/>
+          <w:r>
+            <w:t xml:space="preserve"> frame. </w:t>
           </w:r>
           <w:r>
             <w:t>Elle</w:t>
           </w:r>
           <w:r>
-            <w:t xml:space="preserve"> hérite de TetraComponent. </w:t>
+            <w:t xml:space="preserve"> hérite de </w:t>
+          </w:r>
+          <w:proofErr w:type="spellStart"/>
+          <w:r>
+            <w:t>TetraComponent</w:t>
+          </w:r>
+          <w:proofErr w:type="spellEnd"/>
+          <w:r>
+            <w:t xml:space="preserve">. </w:t>
           </w:r>
         </w:p>
         <w:p>
@@ -2805,14 +3163,27 @@
             </w:numPr>
             <w:jc w:val="both"/>
           </w:pPr>
-          <w:r>
-            <w:t>KeyListenerCharacter :</w:t>
+          <w:proofErr w:type="spellStart"/>
+          <w:r>
+            <w:t>KeyListenerCharacter</w:t>
+          </w:r>
+          <w:proofErr w:type="spellEnd"/>
+          <w:r>
+            <w:t> :</w:t>
           </w:r>
           <w:r>
             <w:t xml:space="preserve"> </w:t>
           </w:r>
           <w:r>
-            <w:t xml:space="preserve">contient les keyListener qui permettent de savoir sur </w:t>
+            <w:t xml:space="preserve">contient les </w:t>
+          </w:r>
+          <w:proofErr w:type="spellStart"/>
+          <w:r>
+            <w:t>keyListener</w:t>
+          </w:r>
+          <w:proofErr w:type="spellEnd"/>
+          <w:r>
+            <w:t xml:space="preserve"> qui permettent de savoir sur </w:t>
           </w:r>
           <w:r>
             <w:t>quel</w:t>
@@ -2824,10 +3195,26 @@
             <w:t xml:space="preserve">Elle </w:t>
           </w:r>
           <w:r>
-            <w:t xml:space="preserve">hérite de KeyListener. </w:t>
-          </w:r>
-          <w:r>
-            <w:t>Ici la selection du personnage.</w:t>
+            <w:t xml:space="preserve">hérite de </w:t>
+          </w:r>
+          <w:proofErr w:type="spellStart"/>
+          <w:r>
+            <w:t>KeyListener</w:t>
+          </w:r>
+          <w:proofErr w:type="spellEnd"/>
+          <w:r>
+            <w:t xml:space="preserve">. </w:t>
+          </w:r>
+          <w:r>
+            <w:t xml:space="preserve">Ici la </w:t>
+          </w:r>
+          <w:proofErr w:type="spellStart"/>
+          <w:r>
+            <w:t>selection</w:t>
+          </w:r>
+          <w:proofErr w:type="spellEnd"/>
+          <w:r>
+            <w:t xml:space="preserve"> du personnage.</w:t>
           </w:r>
         </w:p>
         <w:p>
@@ -2839,17 +3226,35 @@
             </w:numPr>
             <w:jc w:val="both"/>
           </w:pPr>
+          <w:proofErr w:type="spellStart"/>
           <w:r>
             <w:rPr>
               <w:u w:val="single"/>
             </w:rPr>
             <w:t>KeyListenerSpace</w:t>
           </w:r>
+          <w:proofErr w:type="spellEnd"/>
           <w:r>
             <w:t> :</w:t>
           </w:r>
           <w:r>
-            <w:t xml:space="preserve"> contient les keyListener qui permettent de savoir sur quel bouton du clavier on a appuyé et d’effectuer une action en fonction de cela. Elle hérite de KeyListener. Ici le changement de state. </w:t>
+            <w:t xml:space="preserve"> contient les </w:t>
+          </w:r>
+          <w:proofErr w:type="spellStart"/>
+          <w:r>
+            <w:t>keyListener</w:t>
+          </w:r>
+          <w:proofErr w:type="spellEnd"/>
+          <w:r>
+            <w:t xml:space="preserve"> qui permettent de savoir sur quel bouton du clavier on a appuyé et d’effectuer une action en fonction de cela. Elle hérite de </w:t>
+          </w:r>
+          <w:proofErr w:type="spellStart"/>
+          <w:r>
+            <w:t>KeyListener</w:t>
+          </w:r>
+          <w:proofErr w:type="spellEnd"/>
+          <w:r>
+            <w:t xml:space="preserve">. Ici le changement de state. </w:t>
           </w:r>
         </w:p>
         <w:p>
@@ -2861,12 +3266,14 @@
             </w:numPr>
             <w:jc w:val="both"/>
           </w:pPr>
+          <w:proofErr w:type="spellStart"/>
           <w:r>
             <w:rPr>
               <w:u w:val="single"/>
             </w:rPr>
             <w:t>PanelCharacter</w:t>
           </w:r>
+          <w:proofErr w:type="spellEnd"/>
           <w:r>
             <w:t xml:space="preserve"> : </w:t>
           </w:r>
@@ -2874,7 +3281,31 @@
             <w:t xml:space="preserve">Permet d’afficher l’ensemble de la partie choix du personnage. </w:t>
           </w:r>
           <w:r>
-            <w:t xml:space="preserve">Elle hérite de PanelBase et contient les différents éléments (PresentationPlayerComponent, etc) de l’affichage. </w:t>
+            <w:t xml:space="preserve">Elle hérite de </w:t>
+          </w:r>
+          <w:proofErr w:type="spellStart"/>
+          <w:r>
+            <w:t>PanelBase</w:t>
+          </w:r>
+          <w:proofErr w:type="spellEnd"/>
+          <w:r>
+            <w:t xml:space="preserve"> et contient les différents éléments (</w:t>
+          </w:r>
+          <w:proofErr w:type="spellStart"/>
+          <w:r>
+            <w:t>PresentationPlayerComponent</w:t>
+          </w:r>
+          <w:proofErr w:type="spellEnd"/>
+          <w:r>
+            <w:t xml:space="preserve">, </w:t>
+          </w:r>
+          <w:proofErr w:type="spellStart"/>
+          <w:r>
+            <w:t>etc</w:t>
+          </w:r>
+          <w:proofErr w:type="spellEnd"/>
+          <w:r>
+            <w:t xml:space="preserve">) de l’affichage. </w:t>
           </w:r>
         </w:p>
         <w:p>
@@ -2884,7 +3315,47 @@
             <w:jc w:val="both"/>
           </w:pPr>
           <w:r>
-            <w:t xml:space="preserve">Ici nous avons choisi de séparer les deux Listener car chaque Listener est attaché à un JComponent et ces deux Listener appartiennent à deux JComponent différents.  </w:t>
+            <w:t xml:space="preserve">Ici nous avons choisi de séparer les deux </w:t>
+          </w:r>
+          <w:proofErr w:type="spellStart"/>
+          <w:r>
+            <w:t>Listener</w:t>
+          </w:r>
+          <w:proofErr w:type="spellEnd"/>
+          <w:r>
+            <w:t xml:space="preserve"> car chaque </w:t>
+          </w:r>
+          <w:proofErr w:type="spellStart"/>
+          <w:r>
+            <w:t>Listener</w:t>
+          </w:r>
+          <w:proofErr w:type="spellEnd"/>
+          <w:r>
+            <w:t xml:space="preserve"> est attaché à un </w:t>
+          </w:r>
+          <w:proofErr w:type="spellStart"/>
+          <w:r>
+            <w:t>JComponent</w:t>
+          </w:r>
+          <w:proofErr w:type="spellEnd"/>
+          <w:r>
+            <w:t xml:space="preserve"> et ces deux </w:t>
+          </w:r>
+          <w:proofErr w:type="spellStart"/>
+          <w:r>
+            <w:t>Listener</w:t>
+          </w:r>
+          <w:proofErr w:type="spellEnd"/>
+          <w:r>
+            <w:t xml:space="preserve"> appartiennent à deux </w:t>
+          </w:r>
+          <w:proofErr w:type="spellStart"/>
+          <w:r>
+            <w:t>JComponent</w:t>
+          </w:r>
+          <w:proofErr w:type="spellEnd"/>
+          <w:r>
+            <w:t xml:space="preserve"> différents.  </w:t>
           </w:r>
         </w:p>
         <w:p>
@@ -2896,12 +3367,14 @@
             </w:numPr>
             <w:jc w:val="both"/>
           </w:pPr>
+          <w:proofErr w:type="spellStart"/>
           <w:r>
             <w:rPr>
               <w:u w:val="single"/>
             </w:rPr>
             <w:t>PersoSelectComponent</w:t>
           </w:r>
+          <w:proofErr w:type="spellEnd"/>
           <w:r>
             <w:t xml:space="preserve"> : </w:t>
           </w:r>
@@ -2909,7 +3382,15 @@
             <w:t>Permet de créer</w:t>
           </w:r>
           <w:r>
-            <w:t xml:space="preserve"> les components qui permettent d’afficher le carré de sélection qui permet de s’avoir quel personnage a été sélectionner. Elle hérite de TetraComponent.</w:t>
+            <w:t xml:space="preserve"> les components qui permettent d’afficher le carré de sélection qui permet de s’avoir quel personnage a été sélectionner. Elle hérite de </w:t>
+          </w:r>
+          <w:proofErr w:type="spellStart"/>
+          <w:r>
+            <w:t>TetraComponent</w:t>
+          </w:r>
+          <w:proofErr w:type="spellEnd"/>
+          <w:r>
+            <w:t>.</w:t>
           </w:r>
         </w:p>
         <w:p>
@@ -2921,12 +3402,14 @@
             </w:numPr>
             <w:jc w:val="both"/>
           </w:pPr>
+          <w:proofErr w:type="spellStart"/>
           <w:r>
             <w:rPr>
               <w:u w:val="single"/>
             </w:rPr>
             <w:t>PresentationComponent</w:t>
           </w:r>
+          <w:proofErr w:type="spellEnd"/>
           <w:r>
             <w:t> :</w:t>
           </w:r>
@@ -2939,12 +3422,19 @@
           <w:r>
             <w:t xml:space="preserve"> les components qui permettent d’afficher le grand carré de présentation du personnage a été sélectionner. Elle hérite de </w:t>
           </w:r>
-          <w:r>
-            <w:t>SelecteurExtends </w:t>
+          <w:proofErr w:type="spellStart"/>
+          <w:proofErr w:type="gramStart"/>
+          <w:r>
+            <w:t>SelecteurExtends</w:t>
+          </w:r>
+          <w:proofErr w:type="spellEnd"/>
+          <w:r>
+            <w:t> </w:t>
           </w:r>
           <w:r>
             <w:t>.</w:t>
           </w:r>
+          <w:proofErr w:type="gramEnd"/>
         </w:p>
         <w:p>
           <w:pPr>
@@ -2955,12 +3445,14 @@
             </w:numPr>
             <w:jc w:val="both"/>
           </w:pPr>
+          <w:proofErr w:type="spellStart"/>
           <w:r>
             <w:rPr>
               <w:u w:val="single"/>
             </w:rPr>
             <w:t>PresentationPlayerComponent</w:t>
           </w:r>
+          <w:proofErr w:type="spellEnd"/>
           <w:r>
             <w:t xml:space="preserve"> : </w:t>
           </w:r>
@@ -2977,12 +3469,14 @@
             </w:numPr>
             <w:jc w:val="both"/>
           </w:pPr>
+          <w:proofErr w:type="spellStart"/>
           <w:r>
             <w:rPr>
               <w:u w:val="single"/>
             </w:rPr>
             <w:t>SelecteurComponent</w:t>
           </w:r>
+          <w:proofErr w:type="spellEnd"/>
           <w:r>
             <w:t xml:space="preserve"> : </w:t>
           </w:r>
@@ -2996,12 +3490,14 @@
             </w:numPr>
             <w:jc w:val="both"/>
           </w:pPr>
+          <w:proofErr w:type="spellStart"/>
           <w:r>
             <w:rPr>
               <w:u w:val="single"/>
             </w:rPr>
             <w:t>SelecteurExtends</w:t>
           </w:r>
+          <w:proofErr w:type="spellEnd"/>
           <w:r>
             <w:t xml:space="preserve"> : </w:t>
           </w:r>
@@ -3015,7 +3511,31 @@
             <w:jc w:val="both"/>
           </w:pPr>
           <w:r>
-            <w:t>Nous avons choisi de séparer SelecteurComponent et SelecteurExtends car de cette façon, il est plus facile de dupliquer un selecteur un</w:t>
+            <w:t xml:space="preserve">Nous avons choisi de séparer </w:t>
+          </w:r>
+          <w:proofErr w:type="spellStart"/>
+          <w:r>
+            <w:t>SelecteurComponent</w:t>
+          </w:r>
+          <w:proofErr w:type="spellEnd"/>
+          <w:r>
+            <w:t xml:space="preserve"> et </w:t>
+          </w:r>
+          <w:proofErr w:type="spellStart"/>
+          <w:r>
+            <w:t>SelecteurExtends</w:t>
+          </w:r>
+          <w:proofErr w:type="spellEnd"/>
+          <w:r>
+            <w:t xml:space="preserve"> car de cette façon, il est plus facile de dupliquer un </w:t>
+          </w:r>
+          <w:proofErr w:type="spellStart"/>
+          <w:r>
+            <w:t>selecteur</w:t>
+          </w:r>
+          <w:proofErr w:type="spellEnd"/>
+          <w:r>
+            <w:t xml:space="preserve"> un</w:t>
           </w:r>
           <w:r>
             <w:t xml:space="preserve">e fois que le premier est créé. </w:t>
@@ -3030,12 +3550,14 @@
             </w:numPr>
             <w:jc w:val="both"/>
           </w:pPr>
+          <w:proofErr w:type="spellStart"/>
           <w:r>
             <w:rPr>
               <w:b/>
             </w:rPr>
             <w:t>Graphic.option</w:t>
           </w:r>
+          <w:proofErr w:type="spellEnd"/>
           <w:r>
             <w:t> :</w:t>
           </w:r>
@@ -3052,12 +3574,14 @@
             </w:numPr>
             <w:jc w:val="both"/>
           </w:pPr>
+          <w:proofErr w:type="spellStart"/>
           <w:r>
             <w:rPr>
               <w:u w:val="single"/>
             </w:rPr>
             <w:t>PanelOption</w:t>
           </w:r>
+          <w:proofErr w:type="spellEnd"/>
           <w:r>
             <w:t> :</w:t>
           </w:r>
@@ -3080,7 +3604,15 @@
             <w:t xml:space="preserve"> </w:t>
           </w:r>
           <w:r>
-            <w:t>Elle hérite de PanelBase.</w:t>
+            <w:t xml:space="preserve">Elle hérite de </w:t>
+          </w:r>
+          <w:proofErr w:type="spellStart"/>
+          <w:r>
+            <w:t>PanelBase</w:t>
+          </w:r>
+          <w:proofErr w:type="spellEnd"/>
+          <w:r>
+            <w:t>.</w:t>
           </w:r>
         </w:p>
         <w:p>
@@ -3092,17 +3624,27 @@
             </w:numPr>
             <w:jc w:val="both"/>
           </w:pPr>
+          <w:proofErr w:type="spellStart"/>
           <w:r>
             <w:rPr>
               <w:u w:val="single"/>
             </w:rPr>
             <w:t>RoundTextIU</w:t>
           </w:r>
+          <w:proofErr w:type="spellEnd"/>
           <w:r>
             <w:t xml:space="preserve"> : </w:t>
           </w:r>
           <w:r>
-            <w:t xml:space="preserve">Permet de créer des JTextField à bord rond. </w:t>
+            <w:t xml:space="preserve">Permet de créer des </w:t>
+          </w:r>
+          <w:proofErr w:type="spellStart"/>
+          <w:r>
+            <w:t>JTextField</w:t>
+          </w:r>
+          <w:proofErr w:type="spellEnd"/>
+          <w:r>
+            <w:t xml:space="preserve"> à bord rond. </w:t>
           </w:r>
         </w:p>
         <w:p>
@@ -3114,12 +3656,14 @@
             </w:numPr>
             <w:jc w:val="both"/>
           </w:pPr>
+          <w:proofErr w:type="spellStart"/>
           <w:r>
             <w:rPr>
               <w:u w:val="single"/>
             </w:rPr>
             <w:t>TetraComboBox</w:t>
           </w:r>
+          <w:proofErr w:type="spellEnd"/>
           <w:r>
             <w:t xml:space="preserve"> : </w:t>
           </w:r>
@@ -3145,17 +3689,27 @@
             </w:numPr>
             <w:jc w:val="both"/>
           </w:pPr>
+          <w:proofErr w:type="spellStart"/>
           <w:r>
             <w:rPr>
               <w:u w:val="single"/>
             </w:rPr>
             <w:t>TextFieldTetra</w:t>
           </w:r>
+          <w:proofErr w:type="spellEnd"/>
           <w:r>
             <w:t xml:space="preserve"> : </w:t>
           </w:r>
           <w:r>
-            <w:t xml:space="preserve">Permet de créer des TextField et de savoir si le texte à l’intérieur a été changé ou non. </w:t>
+            <w:t xml:space="preserve">Permet de créer des </w:t>
+          </w:r>
+          <w:proofErr w:type="spellStart"/>
+          <w:r>
+            <w:t>TextField</w:t>
+          </w:r>
+          <w:proofErr w:type="spellEnd"/>
+          <w:r>
+            <w:t xml:space="preserve"> et de savoir si le texte à l’intérieur a été changé ou non. </w:t>
           </w:r>
         </w:p>
         <w:p>
@@ -3167,12 +3721,14 @@
             </w:numPr>
             <w:jc w:val="both"/>
           </w:pPr>
+          <w:proofErr w:type="spellStart"/>
           <w:r>
             <w:rPr>
               <w:b/>
             </w:rPr>
             <w:t>Graphic.option.letters</w:t>
           </w:r>
+          <w:proofErr w:type="spellEnd"/>
           <w:r>
             <w:t> :</w:t>
           </w:r>
@@ -3195,12 +3751,14 @@
             </w:numPr>
             <w:jc w:val="both"/>
           </w:pPr>
+          <w:proofErr w:type="spellStart"/>
           <w:r>
             <w:rPr>
               <w:u w:val="single"/>
             </w:rPr>
             <w:t>LetterArray</w:t>
           </w:r>
+          <w:proofErr w:type="spellEnd"/>
           <w:r>
             <w:t xml:space="preserve"> : </w:t>
           </w:r>
@@ -3208,7 +3766,15 @@
             <w:t xml:space="preserve">Permet de créer tous les components avec toutes les lettres de l’alphabet. </w:t>
           </w:r>
           <w:r>
-            <w:t xml:space="preserve">Elle contient donc 26 LetterComponent. </w:t>
+            <w:t xml:space="preserve">Elle contient donc 26 </w:t>
+          </w:r>
+          <w:proofErr w:type="spellStart"/>
+          <w:r>
+            <w:t>LetterComponent</w:t>
+          </w:r>
+          <w:proofErr w:type="spellEnd"/>
+          <w:r>
+            <w:t xml:space="preserve">. </w:t>
           </w:r>
         </w:p>
         <w:p>
@@ -3220,12 +3786,14 @@
             </w:numPr>
             <w:jc w:val="both"/>
           </w:pPr>
+          <w:proofErr w:type="spellStart"/>
           <w:r>
             <w:rPr>
               <w:u w:val="single"/>
             </w:rPr>
             <w:t>LetterComponent</w:t>
           </w:r>
+          <w:proofErr w:type="spellEnd"/>
           <w:r>
             <w:t> :</w:t>
           </w:r>
@@ -3236,7 +3804,15 @@
             <w:t>contiennent</w:t>
           </w:r>
           <w:r>
-            <w:t xml:space="preserve"> une lettre et un TextField qui va avec. </w:t>
+            <w:t xml:space="preserve"> une lettre et un </w:t>
+          </w:r>
+          <w:proofErr w:type="spellStart"/>
+          <w:r>
+            <w:t>TextField</w:t>
+          </w:r>
+          <w:proofErr w:type="spellEnd"/>
+          <w:r>
+            <w:t xml:space="preserve"> qui va avec. </w:t>
           </w:r>
         </w:p>
         <w:p>
@@ -3248,6 +3824,7 @@
             </w:numPr>
             <w:jc w:val="both"/>
           </w:pPr>
+          <w:proofErr w:type="spellStart"/>
           <w:r>
             <w:rPr>
               <w:u w:val="single"/>
@@ -3255,6 +3832,7 @@
             <w:lastRenderedPageBreak/>
             <w:t>LetterUnderPanel</w:t>
           </w:r>
+          <w:proofErr w:type="spellEnd"/>
           <w:r>
             <w:t xml:space="preserve"> : </w:t>
           </w:r>
@@ -3271,7 +3849,15 @@
             <w:t xml:space="preserve"> </w:t>
           </w:r>
           <w:r>
-            <w:t>Elle hérite de PanelBase.</w:t>
+            <w:t xml:space="preserve">Elle hérite de </w:t>
+          </w:r>
+          <w:proofErr w:type="spellStart"/>
+          <w:r>
+            <w:t>PanelBase</w:t>
+          </w:r>
+          <w:proofErr w:type="spellEnd"/>
+          <w:r>
+            <w:t>.</w:t>
           </w:r>
         </w:p>
         <w:p>
@@ -3283,12 +3869,14 @@
             </w:numPr>
             <w:jc w:val="both"/>
           </w:pPr>
+          <w:proofErr w:type="spellStart"/>
           <w:r>
             <w:rPr>
               <w:b/>
             </w:rPr>
             <w:t>Graphic.option.option</w:t>
           </w:r>
+          <w:proofErr w:type="spellEnd"/>
           <w:r>
             <w:t> :</w:t>
           </w:r>
@@ -3305,12 +3893,14 @@
             </w:numPr>
             <w:jc w:val="both"/>
           </w:pPr>
+          <w:proofErr w:type="spellStart"/>
           <w:r>
             <w:rPr>
               <w:u w:val="single"/>
             </w:rPr>
             <w:t>JoypadComponent</w:t>
           </w:r>
+          <w:proofErr w:type="spellEnd"/>
           <w:r>
             <w:t xml:space="preserve"> : </w:t>
           </w:r>
@@ -3318,7 +3908,23 @@
             <w:t xml:space="preserve">Permet de créer les éléments d’affichage pour la configuration des touches. Elle permet également de mettre à jour les touches. </w:t>
           </w:r>
           <w:r>
-            <w:t xml:space="preserve">Elle hérite de TetraComponent et contient des KeyComponent. </w:t>
+            <w:t xml:space="preserve">Elle hérite de </w:t>
+          </w:r>
+          <w:proofErr w:type="spellStart"/>
+          <w:r>
+            <w:t>TetraComponent</w:t>
+          </w:r>
+          <w:proofErr w:type="spellEnd"/>
+          <w:r>
+            <w:t xml:space="preserve"> et contient des </w:t>
+          </w:r>
+          <w:proofErr w:type="spellStart"/>
+          <w:r>
+            <w:t>KeyComponent</w:t>
+          </w:r>
+          <w:proofErr w:type="spellEnd"/>
+          <w:r>
+            <w:t xml:space="preserve">. </w:t>
           </w:r>
         </w:p>
         <w:p>
@@ -3330,12 +3936,14 @@
             </w:numPr>
             <w:jc w:val="both"/>
           </w:pPr>
+          <w:proofErr w:type="spellStart"/>
           <w:r>
             <w:rPr>
               <w:u w:val="single"/>
             </w:rPr>
             <w:t>KeyComponent</w:t>
           </w:r>
+          <w:proofErr w:type="spellEnd"/>
           <w:r>
             <w:t xml:space="preserve"> : </w:t>
           </w:r>
@@ -3355,17 +3963,27 @@
             </w:numPr>
             <w:jc w:val="both"/>
           </w:pPr>
+          <w:proofErr w:type="spellStart"/>
           <w:r>
             <w:rPr>
               <w:u w:val="single"/>
             </w:rPr>
             <w:t>NameComponent</w:t>
           </w:r>
+          <w:proofErr w:type="spellEnd"/>
           <w:r>
             <w:t xml:space="preserve"> : </w:t>
           </w:r>
           <w:r>
-            <w:t xml:space="preserve">Permet de créer les élements d’affichage pour les autres éléments de la configuration, notamment le changement de pseudo. Elle permet également de mettre à jour le nom. </w:t>
+            <w:t xml:space="preserve">Permet de créer les </w:t>
+          </w:r>
+          <w:proofErr w:type="spellStart"/>
+          <w:r>
+            <w:t>élements</w:t>
+          </w:r>
+          <w:proofErr w:type="spellEnd"/>
+          <w:r>
+            <w:t xml:space="preserve"> d’affichage pour les autres éléments de la configuration, notamment le changement de pseudo. Elle permet également de mettre à jour le nom. </w:t>
           </w:r>
         </w:p>
         <w:p>
@@ -3377,23 +3995,41 @@
             </w:numPr>
             <w:jc w:val="both"/>
           </w:pPr>
+          <w:proofErr w:type="spellStart"/>
           <w:r>
             <w:rPr>
               <w:u w:val="single"/>
             </w:rPr>
             <w:t>OptionUnderPanel</w:t>
           </w:r>
+          <w:proofErr w:type="spellEnd"/>
           <w:r>
             <w:t> :</w:t>
           </w:r>
           <w:r>
-            <w:t xml:space="preserve"> Permet d’afficher l’ensemble de la partie configuration de base (la configuration des touches, le choix du pseudo, etc).</w:t>
+            <w:t xml:space="preserve"> Permet d’afficher l’ensemble de la partie configuration de base (la configuration des touches, le choix du pseudo, </w:t>
+          </w:r>
+          <w:proofErr w:type="spellStart"/>
+          <w:r>
+            <w:t>etc</w:t>
+          </w:r>
+          <w:proofErr w:type="spellEnd"/>
+          <w:r>
+            <w:t>).</w:t>
           </w:r>
           <w:r>
             <w:t xml:space="preserve"> </w:t>
           </w:r>
           <w:r>
-            <w:t>Elle hérite de PanelBase.</w:t>
+            <w:t xml:space="preserve">Elle hérite de </w:t>
+          </w:r>
+          <w:proofErr w:type="spellStart"/>
+          <w:r>
+            <w:t>PanelBase</w:t>
+          </w:r>
+          <w:proofErr w:type="spellEnd"/>
+          <w:r>
+            <w:t>.</w:t>
           </w:r>
         </w:p>
         <w:p>
@@ -3405,12 +4041,14 @@
             </w:numPr>
             <w:jc w:val="both"/>
           </w:pPr>
+          <w:proofErr w:type="spellStart"/>
           <w:r>
             <w:rPr>
               <w:b/>
             </w:rPr>
             <w:t>Graphic.start</w:t>
           </w:r>
+          <w:proofErr w:type="spellEnd"/>
           <w:r>
             <w:t> :</w:t>
           </w:r>
@@ -3420,12 +4058,14 @@
           <w:r>
             <w:t xml:space="preserve"> </w:t>
           </w:r>
+          <w:proofErr w:type="spellStart"/>
           <w:r>
             <w:rPr>
               <w:u w:val="single"/>
             </w:rPr>
             <w:t>PanelAccueil</w:t>
           </w:r>
+          <w:proofErr w:type="spellEnd"/>
           <w:r>
             <w:t xml:space="preserve">  qui contient elle-même </w:t>
           </w:r>
@@ -3442,12 +4082,14 @@
             </w:numPr>
             <w:jc w:val="both"/>
           </w:pPr>
+          <w:proofErr w:type="spellStart"/>
           <w:r>
             <w:rPr>
               <w:b/>
             </w:rPr>
             <w:t>Graphic.tetra</w:t>
           </w:r>
+          <w:proofErr w:type="spellEnd"/>
           <w:r>
             <w:t> :</w:t>
           </w:r>
@@ -3455,7 +4097,15 @@
             <w:t xml:space="preserve"> </w:t>
           </w:r>
           <w:r>
-            <w:t>contient les éléments qui permettent d’afficher la partie concernant le jeu, le tetraword.</w:t>
+            <w:t xml:space="preserve">contient les éléments qui permettent d’afficher la partie concernant le jeu, le </w:t>
+          </w:r>
+          <w:proofErr w:type="spellStart"/>
+          <w:r>
+            <w:t>tetraword</w:t>
+          </w:r>
+          <w:proofErr w:type="spellEnd"/>
+          <w:r>
+            <w:t>.</w:t>
           </w:r>
         </w:p>
         <w:p>
@@ -3467,12 +4117,14 @@
             </w:numPr>
             <w:jc w:val="both"/>
           </w:pPr>
+          <w:proofErr w:type="spellStart"/>
           <w:r>
             <w:rPr>
               <w:u w:val="single"/>
             </w:rPr>
             <w:t>BonusArrayComponent</w:t>
           </w:r>
+          <w:proofErr w:type="spellEnd"/>
           <w:r>
             <w:t xml:space="preserve"> : </w:t>
           </w:r>
@@ -3488,12 +4140,14 @@
           <w:r>
             <w:t xml:space="preserve">Elle contient un tableau de </w:t>
           </w:r>
+          <w:proofErr w:type="spellStart"/>
           <w:r>
             <w:rPr>
               <w:u w:val="single"/>
             </w:rPr>
             <w:t>BonusComponent</w:t>
           </w:r>
+          <w:proofErr w:type="spellEnd"/>
           <w:r>
             <w:t xml:space="preserve">. </w:t>
           </w:r>
@@ -3507,12 +4161,14 @@
             </w:numPr>
             <w:jc w:val="both"/>
           </w:pPr>
+          <w:proofErr w:type="spellStart"/>
           <w:r>
             <w:rPr>
               <w:u w:val="single"/>
             </w:rPr>
             <w:t>BonusComponent</w:t>
           </w:r>
+          <w:proofErr w:type="spellEnd"/>
           <w:r>
             <w:t xml:space="preserve"> : </w:t>
           </w:r>
@@ -3529,17 +4185,27 @@
             </w:numPr>
             <w:jc w:val="both"/>
           </w:pPr>
+          <w:proofErr w:type="spellStart"/>
           <w:r>
             <w:rPr>
               <w:u w:val="single"/>
             </w:rPr>
             <w:t>FieldComponent</w:t>
           </w:r>
+          <w:proofErr w:type="spellEnd"/>
           <w:r>
             <w:t xml:space="preserve"> : </w:t>
           </w:r>
           <w:r>
-            <w:t xml:space="preserve">Permet de créer une grille dans lesquelles on retrouve les formes (shapes) et cases. </w:t>
+            <w:t>Permet de créer une grille dans lesquelles on retrouve les formes (</w:t>
+          </w:r>
+          <w:proofErr w:type="spellStart"/>
+          <w:r>
+            <w:t>shapes</w:t>
+          </w:r>
+          <w:proofErr w:type="spellEnd"/>
+          <w:r>
+            <w:t xml:space="preserve">) et cases. </w:t>
           </w:r>
           <w:r>
             <w:t xml:space="preserve">Elle permet de gérer l’affichage des briques. </w:t>
@@ -3554,17 +4220,27 @@
             </w:numPr>
             <w:jc w:val="both"/>
           </w:pPr>
+          <w:proofErr w:type="spellStart"/>
           <w:r>
             <w:rPr>
               <w:u w:val="single"/>
             </w:rPr>
             <w:t>KeyListenerTetra</w:t>
           </w:r>
+          <w:proofErr w:type="spellEnd"/>
           <w:r>
             <w:t xml:space="preserve"> : </w:t>
           </w:r>
           <w:r>
-            <w:t xml:space="preserve">contient le listerner </w:t>
+            <w:t xml:space="preserve">contient le </w:t>
+          </w:r>
+          <w:proofErr w:type="spellStart"/>
+          <w:r>
+            <w:t>listerner</w:t>
+          </w:r>
+          <w:proofErr w:type="spellEnd"/>
+          <w:r>
+            <w:t xml:space="preserve"> </w:t>
           </w:r>
           <w:r>
             <w:t xml:space="preserve">et la fonction pour mettre les jeux en pause. </w:t>
@@ -3582,17 +4258,27 @@
             </w:numPr>
             <w:jc w:val="both"/>
           </w:pPr>
+          <w:proofErr w:type="spellStart"/>
           <w:r>
             <w:rPr>
               <w:u w:val="single"/>
             </w:rPr>
             <w:t>MouseListenerTetra</w:t>
           </w:r>
+          <w:proofErr w:type="spellEnd"/>
           <w:r>
             <w:t xml:space="preserve"> : </w:t>
           </w:r>
           <w:r>
-            <w:t xml:space="preserve">contient le listener qui permet de </w:t>
+            <w:t xml:space="preserve">contient le </w:t>
+          </w:r>
+          <w:proofErr w:type="spellStart"/>
+          <w:r>
+            <w:t>listener</w:t>
+          </w:r>
+          <w:proofErr w:type="spellEnd"/>
+          <w:r>
+            <w:t xml:space="preserve"> qui permet de </w:t>
           </w:r>
         </w:p>
         <w:p>
@@ -3604,6 +4290,7 @@
             </w:numPr>
             <w:jc w:val="both"/>
           </w:pPr>
+          <w:proofErr w:type="spellStart"/>
           <w:r>
             <w:rPr>
               <w:u w:val="single"/>
@@ -3622,11 +4309,20 @@
             </w:rPr>
             <w:t>nerTetra</w:t>
           </w:r>
+          <w:proofErr w:type="spellEnd"/>
           <w:r>
             <w:t> :</w:t>
           </w:r>
           <w:r>
-            <w:t xml:space="preserve"> C’est une classe test pour tester le mouseMotionListener que nous n’avons pas utilisé. </w:t>
+            <w:t xml:space="preserve"> C’est une classe test pour tester le </w:t>
+          </w:r>
+          <w:proofErr w:type="spellStart"/>
+          <w:r>
+            <w:t>mouseMotionListener</w:t>
+          </w:r>
+          <w:proofErr w:type="spellEnd"/>
+          <w:r>
+            <w:t xml:space="preserve"> que nous n’avons pas utilisé. </w:t>
           </w:r>
         </w:p>
         <w:p>
@@ -3638,12 +4334,14 @@
             </w:numPr>
             <w:jc w:val="both"/>
           </w:pPr>
+          <w:proofErr w:type="spellStart"/>
           <w:r>
             <w:rPr>
               <w:u w:val="single"/>
             </w:rPr>
             <w:t>PanelTetraWord</w:t>
           </w:r>
+          <w:proofErr w:type="spellEnd"/>
           <w:r>
             <w:t> :</w:t>
           </w:r>
@@ -3660,17 +4358,27 @@
             </w:numPr>
             <w:jc w:val="both"/>
           </w:pPr>
+          <w:proofErr w:type="spellStart"/>
           <w:r>
             <w:rPr>
               <w:u w:val="single"/>
             </w:rPr>
             <w:t>PauseComponent</w:t>
           </w:r>
+          <w:proofErr w:type="spellEnd"/>
           <w:r>
             <w:t xml:space="preserve"> : </w:t>
           </w:r>
           <w:r>
-            <w:t xml:space="preserve">Permet de créer les éléments d’affichage et les listeners pour l’affichage de l’écran de pause. </w:t>
+            <w:t xml:space="preserve">Permet de créer les éléments d’affichage et les </w:t>
+          </w:r>
+          <w:proofErr w:type="spellStart"/>
+          <w:r>
+            <w:t>listeners</w:t>
+          </w:r>
+          <w:proofErr w:type="spellEnd"/>
+          <w:r>
+            <w:t xml:space="preserve"> pour l’affichage de l’écran de pause. </w:t>
           </w:r>
         </w:p>
         <w:p>
@@ -3682,12 +4390,14 @@
             </w:numPr>
             <w:jc w:val="both"/>
           </w:pPr>
+          <w:proofErr w:type="spellStart"/>
           <w:r>
             <w:rPr>
               <w:u w:val="single"/>
             </w:rPr>
             <w:t>ScoreComponent</w:t>
           </w:r>
+          <w:proofErr w:type="spellEnd"/>
           <w:r>
             <w:t xml:space="preserve"> : </w:t>
           </w:r>
@@ -3704,12 +4414,14 @@
             </w:numPr>
             <w:jc w:val="both"/>
           </w:pPr>
+          <w:proofErr w:type="spellStart"/>
           <w:r>
             <w:rPr>
               <w:u w:val="single"/>
             </w:rPr>
             <w:t>VersusComponent</w:t>
           </w:r>
+          <w:proofErr w:type="spellEnd"/>
           <w:r>
             <w:t xml:space="preserve"> : </w:t>
           </w:r>
@@ -3750,12 +4462,14 @@
               <w:numId w:val="3"/>
             </w:numPr>
           </w:pPr>
+          <w:proofErr w:type="spellStart"/>
           <w:r>
             <w:rPr>
               <w:u w:val="single"/>
             </w:rPr>
             <w:t>AlphaTree</w:t>
           </w:r>
+          <w:proofErr w:type="spellEnd"/>
           <w:r>
             <w:t xml:space="preserve"> : </w:t>
           </w:r>
@@ -3801,12 +4515,14 @@
               <w:numId w:val="3"/>
             </w:numPr>
           </w:pPr>
+          <w:proofErr w:type="spellStart"/>
           <w:r>
             <w:rPr>
               <w:u w:val="single"/>
             </w:rPr>
             <w:t>Board</w:t>
           </w:r>
+          <w:proofErr w:type="spellEnd"/>
           <w:r>
             <w:t> :</w:t>
           </w:r>
@@ -3841,7 +4557,15 @@
             <w:t>itre ces propriétés (la couleur</w:t>
           </w:r>
           <w:r>
-            <w:t>, sa position, etc)</w:t>
+            <w:t xml:space="preserve">, sa position, </w:t>
+          </w:r>
+          <w:proofErr w:type="spellStart"/>
+          <w:r>
+            <w:t>etc</w:t>
+          </w:r>
+          <w:proofErr w:type="spellEnd"/>
+          <w:r>
+            <w:t>)</w:t>
           </w:r>
         </w:p>
         <w:p>
@@ -3891,6 +4615,7 @@
               <w:numId w:val="3"/>
             </w:numPr>
           </w:pPr>
+          <w:proofErr w:type="spellStart"/>
           <w:r>
             <w:rPr>
               <w:u w:val="single"/>
@@ -3898,6 +4623,7 @@
             <w:lastRenderedPageBreak/>
             <w:t>Dictionary</w:t>
           </w:r>
+          <w:proofErr w:type="spellEnd"/>
           <w:r>
             <w:t xml:space="preserve"> : </w:t>
           </w:r>
@@ -3916,12 +4642,14 @@
               <w:numId w:val="3"/>
             </w:numPr>
           </w:pPr>
+          <w:proofErr w:type="spellStart"/>
           <w:r>
             <w:rPr>
               <w:u w:val="single"/>
             </w:rPr>
             <w:t>laTetris</w:t>
           </w:r>
+          <w:proofErr w:type="spellEnd"/>
           <w:r>
             <w:t xml:space="preserve"> : </w:t>
           </w:r>
@@ -3937,12 +4665,14 @@
               <w:numId w:val="3"/>
             </w:numPr>
           </w:pPr>
+          <w:proofErr w:type="spellStart"/>
           <w:r>
             <w:rPr>
               <w:u w:val="single"/>
             </w:rPr>
             <w:t>Letter</w:t>
           </w:r>
+          <w:proofErr w:type="spellEnd"/>
           <w:r>
             <w:t xml:space="preserve"> : </w:t>
           </w:r>
@@ -3968,7 +4698,23 @@
             <w:t xml:space="preserve"> : </w:t>
           </w:r>
           <w:r>
-            <w:t xml:space="preserve">Permet de créer un player et de connaitre ces propriétés (nom, etc). </w:t>
+            <w:t xml:space="preserve">Permet de créer un </w:t>
+          </w:r>
+          <w:proofErr w:type="spellStart"/>
+          <w:r>
+            <w:t>player</w:t>
+          </w:r>
+          <w:proofErr w:type="spellEnd"/>
+          <w:r>
+            <w:t xml:space="preserve"> et de connaitre ces propriétés (nom, </w:t>
+          </w:r>
+          <w:proofErr w:type="spellStart"/>
+          <w:r>
+            <w:t>etc</w:t>
+          </w:r>
+          <w:proofErr w:type="spellEnd"/>
+          <w:r>
+            <w:t xml:space="preserve">). </w:t>
           </w:r>
         </w:p>
         <w:p>
@@ -3989,7 +4735,10 @@
             <w:t xml:space="preserve"> : </w:t>
           </w:r>
           <w:r>
-            <w:t>Permet de créer une forme ou brique, …</w:t>
+            <w:t>Permet</w:t>
+          </w:r>
+          <w:r>
+            <w:t xml:space="preserve"> de créer une forme ou brique. </w:t>
           </w:r>
         </w:p>
         <w:p>
@@ -4021,12 +4770,14 @@
               <w:numId w:val="3"/>
             </w:numPr>
           </w:pPr>
+          <w:proofErr w:type="spellStart"/>
           <w:r>
             <w:rPr>
               <w:b/>
             </w:rPr>
             <w:t>Utility.bonus</w:t>
           </w:r>
+          <w:proofErr w:type="spellEnd"/>
           <w:r>
             <w:t xml:space="preserve"> : </w:t>
           </w:r>
@@ -4042,12 +4793,14 @@
               <w:numId w:val="3"/>
             </w:numPr>
           </w:pPr>
+          <w:proofErr w:type="spellStart"/>
           <w:r>
             <w:rPr>
               <w:u w:val="single"/>
             </w:rPr>
             <w:t>BonusScore</w:t>
           </w:r>
+          <w:proofErr w:type="spellEnd"/>
           <w:r>
             <w:t xml:space="preserve"> : </w:t>
           </w:r>
@@ -4063,12 +4816,14 @@
               <w:numId w:val="3"/>
             </w:numPr>
           </w:pPr>
+          <w:proofErr w:type="spellStart"/>
           <w:r>
             <w:rPr>
               <w:u w:val="single"/>
             </w:rPr>
             <w:t>BonusTetra</w:t>
           </w:r>
+          <w:proofErr w:type="spellEnd"/>
           <w:r>
             <w:t xml:space="preserve"> : </w:t>
           </w:r>
@@ -4099,12 +4854,14 @@
               <w:numId w:val="3"/>
             </w:numPr>
           </w:pPr>
+          <w:proofErr w:type="spellStart"/>
           <w:r>
             <w:rPr>
               <w:u w:val="single"/>
             </w:rPr>
             <w:t>ExchangePlateau</w:t>
           </w:r>
+          <w:proofErr w:type="spellEnd"/>
           <w:r>
             <w:t xml:space="preserve"> : </w:t>
           </w:r>
@@ -4120,12 +4877,14 @@
               <w:numId w:val="3"/>
             </w:numPr>
           </w:pPr>
+          <w:proofErr w:type="spellStart"/>
           <w:r>
             <w:rPr>
               <w:u w:val="single"/>
             </w:rPr>
             <w:t>MalusScore</w:t>
           </w:r>
+          <w:proofErr w:type="spellEnd"/>
           <w:r>
             <w:t xml:space="preserve"> : </w:t>
           </w:r>
@@ -4141,12 +4900,14 @@
               <w:numId w:val="3"/>
             </w:numPr>
           </w:pPr>
+          <w:proofErr w:type="spellStart"/>
           <w:r>
             <w:rPr>
               <w:u w:val="single"/>
             </w:rPr>
             <w:t>ReturnMalus</w:t>
           </w:r>
+          <w:proofErr w:type="spellEnd"/>
           <w:r>
             <w:t xml:space="preserve"> : contient </w:t>
           </w:r>
@@ -4168,7 +4929,15 @@
             <w:t xml:space="preserve">. En effet, nous n’avions pas pris en compte SWING. </w:t>
           </w:r>
           <w:r>
-            <w:t xml:space="preserve">Cependant, on retrouve le GameState ainsi que les différentes classes qui se trouve dans le package Utility. </w:t>
+            <w:t xml:space="preserve">Cependant, on retrouve le </w:t>
+          </w:r>
+          <w:proofErr w:type="spellStart"/>
+          <w:r>
+            <w:t>GameState</w:t>
+          </w:r>
+          <w:proofErr w:type="spellEnd"/>
+          <w:r>
+            <w:t xml:space="preserve"> ainsi que les différentes classes qui se trouve dans le package Utility. </w:t>
           </w:r>
         </w:p>
         <w:p>
@@ -4230,7 +4999,7 @@
               <w:noProof/>
             </w:rPr>
             <w:drawing>
-              <wp:inline distT="0" distB="0" distL="0" distR="0" wp14:anchorId="12EADFD1" wp14:editId="57990F38">
+              <wp:inline distT="0" distB="0" distL="0" distR="0" wp14:anchorId="0E46B92D" wp14:editId="4A3AB270">
                 <wp:extent cx="2959306" cy="1343025"/>
                 <wp:effectExtent l="0" t="0" r="0" b="0"/>
                 <wp:docPr id="26" name="Image 26"/>
@@ -4280,128 +5049,116 @@
           <w:r>
             <w:t xml:space="preserve">Figure </w:t>
           </w:r>
-          <w:r>
-            <w:fldChar w:fldCharType="begin"/>
-          </w:r>
-          <w:r>
-            <w:instrText xml:space="preserve"> SEQ Figure \* ARABIC </w:instrText>
-          </w:r>
-          <w:r>
-            <w:fldChar w:fldCharType="separate"/>
-          </w:r>
+          <w:fldSimple w:instr=" SEQ Figure \* ARABIC ">
+            <w:r>
+              <w:rPr>
+                <w:noProof/>
+              </w:rPr>
+              <w:t>8</w:t>
+            </w:r>
+          </w:fldSimple>
+          <w:r>
+            <w:t xml:space="preserve"> : Schéma pivot</w:t>
+          </w:r>
+        </w:p>
+        <w:p>
+          <w:pPr>
+            <w:jc w:val="both"/>
+          </w:pPr>
+          <w:r>
+            <w:rPr>
+              <w:u w:val="single"/>
+            </w:rPr>
+            <w:t>Solution </w:t>
+          </w:r>
+          <w:r>
+            <w:t xml:space="preserve">: </w:t>
+          </w:r>
+        </w:p>
+        <w:p>
+          <w:pPr>
+            <w:ind w:firstLine="708"/>
+            <w:jc w:val="both"/>
+          </w:pPr>
+          <w:r>
+            <w:t xml:space="preserve">Nous avons choisi de simplement faire tourner les lettres, donc changer </w:t>
+          </w:r>
+          <w:r>
+            <w:t xml:space="preserve">les lettres dans les cubes car le cube ne change pas de forme lorsqu’on le tourne. </w:t>
+          </w:r>
+        </w:p>
+        <w:p>
+          <w:pPr>
+            <w:ind w:firstLine="708"/>
+            <w:jc w:val="both"/>
+          </w:pPr>
+        </w:p>
+        <w:p>
+          <w:pPr>
+            <w:ind w:firstLine="708"/>
+            <w:jc w:val="both"/>
+          </w:pPr>
+          <w:r>
+            <w:t xml:space="preserve">Nous avons également eu des problèmes lors de l’utilisation de SWING. En effet, lors de l’affichage des éléments, ce dernier prend en compte des bordures. </w:t>
+          </w:r>
+        </w:p>
+        <w:p>
+          <w:pPr>
+            <w:jc w:val="both"/>
+          </w:pPr>
+          <w:r>
+            <w:rPr>
+              <w:u w:val="single"/>
+            </w:rPr>
+            <w:t>Solution</w:t>
+          </w:r>
+          <w:r>
+            <w:t xml:space="preserve"> : </w:t>
+          </w:r>
+        </w:p>
+        <w:p>
+          <w:pPr>
+            <w:jc w:val="both"/>
+          </w:pPr>
+          <w:bookmarkStart w:id="0" w:name="_GoBack"/>
+          <w:bookmarkEnd w:id="0"/>
+        </w:p>
+        <w:p>
+          <w:pPr>
+            <w:jc w:val="both"/>
+          </w:pPr>
+        </w:p>
+        <w:p>
+          <w:pPr>
+            <w:ind w:firstLine="708"/>
+            <w:jc w:val="both"/>
+          </w:pPr>
+          <w:r>
+            <w:t xml:space="preserve">Pour le projet, nous avons utilisé git pour centraliser les données. Ce qui nous permet ainsi de travailler simultanément sur le projet sans gêner les autres de l’équipe. </w:t>
+          </w:r>
+          <w:r>
+            <w:t xml:space="preserve">Cependant, nous avons également eu quelques soucis au moment d’envoyer les données car elles peuvent entrer en conflit. </w:t>
+          </w:r>
+          <w:r>
+            <w:t>De plus, certains membres de l’équipe utilisent pour la pour l</w:t>
+          </w:r>
+          <w:r>
+            <w:t>a</w:t>
+          </w:r>
+          <w:r>
+            <w:t xml:space="preserve"> première fois git. </w:t>
+          </w:r>
+        </w:p>
+        <w:p>
+          <w:pPr>
+            <w:jc w:val="center"/>
+          </w:pPr>
           <w:r>
             <w:rPr>
               <w:noProof/>
             </w:rPr>
-            <w:t>8</w:t>
-          </w:r>
-          <w:r>
-            <w:rPr>
-              <w:noProof/>
-            </w:rPr>
-            <w:fldChar w:fldCharType="end"/>
-          </w:r>
-          <w:r>
-            <w:t xml:space="preserve"> : Schéma pivot</w:t>
-          </w:r>
-        </w:p>
-        <w:p>
-          <w:pPr>
-            <w:jc w:val="both"/>
-          </w:pPr>
-          <w:r>
-            <w:rPr>
-              <w:u w:val="single"/>
-            </w:rPr>
-            <w:t>Solution </w:t>
-          </w:r>
-          <w:r>
-            <w:t xml:space="preserve">: </w:t>
-          </w:r>
-        </w:p>
-        <w:p>
-          <w:pPr>
-            <w:ind w:firstLine="708"/>
-            <w:jc w:val="both"/>
-          </w:pPr>
-          <w:r>
-            <w:t xml:space="preserve">Nous avons choisi de simplement faire tourner les lettres, donc changer </w:t>
-          </w:r>
-          <w:r>
-            <w:t xml:space="preserve">les lettres dans les cubes car le cube ne change pas de forme lorsqu’on le tourne. </w:t>
-          </w:r>
-        </w:p>
-        <w:p>
-          <w:pPr>
-            <w:ind w:firstLine="708"/>
-            <w:jc w:val="both"/>
-          </w:pPr>
-        </w:p>
-        <w:p>
-          <w:pPr>
-            <w:ind w:firstLine="708"/>
-            <w:jc w:val="both"/>
-          </w:pPr>
-          <w:r>
-            <w:t xml:space="preserve">Nous avons également eu des problèmes lors de l’utilisation de SWING. En effet, lors de l’affichage des éléments, ce dernier prend en compte des bordures. De plus, lorsque nous prenons comme … 0,0 la transparence n’est pas </w:t>
-          </w:r>
-          <w:r>
-            <w:t>gérée</w:t>
-          </w:r>
-          <w:r>
-            <w:t xml:space="preserve">. </w:t>
-          </w:r>
-        </w:p>
-        <w:p>
-          <w:pPr>
-            <w:jc w:val="both"/>
-          </w:pPr>
-          <w:r>
-            <w:rPr>
-              <w:u w:val="single"/>
-            </w:rPr>
-            <w:t>Solution</w:t>
-          </w:r>
-          <w:r>
-            <w:t xml:space="preserve"> : </w:t>
-          </w:r>
-        </w:p>
-        <w:p>
-          <w:pPr>
-            <w:jc w:val="both"/>
-          </w:pPr>
-        </w:p>
-        <w:p>
-          <w:pPr>
-            <w:ind w:firstLine="708"/>
-            <w:jc w:val="both"/>
-          </w:pPr>
-          <w:r>
-            <w:t xml:space="preserve">Pour le projet, nous avons utilisé git pour centraliser les données. Ce qui nous permet ainsi de travailler simultanément sur le projet sans gêner les autres de l’équipe. </w:t>
-          </w:r>
-          <w:r>
-            <w:t xml:space="preserve">Cependant, nous avons également eu quelques soucis au moment d’envoyer les données car elles peuvent entrer en conflit. </w:t>
-          </w:r>
-          <w:r>
-            <w:t>De plus, certains membres de l’équipe utilisent pour la pour l</w:t>
-          </w:r>
-          <w:r>
-            <w:t>a</w:t>
-          </w:r>
-          <w:r>
-            <w:t xml:space="preserve"> première fois git. </w:t>
-          </w:r>
-        </w:p>
-        <w:p>
-          <w:pPr>
-            <w:jc w:val="center"/>
-          </w:pPr>
-          <w:r>
-            <w:rPr>
-              <w:noProof/>
-            </w:rPr>
             <w:drawing>
-              <wp:inline distT="0" distB="0" distL="0" distR="0" wp14:anchorId="25E9BD53" wp14:editId="1310D4CC">
+              <wp:inline distT="0" distB="0" distL="0" distR="0" wp14:anchorId="48DC4A47" wp14:editId="461A6C98">
                 <wp:extent cx="1552575" cy="528087"/>
                 <wp:effectExtent l="0" t="0" r="0" b="5715"/>
                 <wp:docPr id="25" name="Image 25" descr="http://git-scm.com/images/logos/1color-orange-lightbg@2x.png"/>
@@ -4471,7 +5228,15 @@
           <w:r>
             <w:lastRenderedPageBreak/>
             <w:tab/>
-            <w:t>Pour que le projet ne soit pas « détruit », nous avons choisi de travailler chacun sur sa branche et faire des « merges » ou fusion en cas de besoin. De plus, nous avons choisi de d’envoyer les données ou « push » à chaque fois que l’on fait des changements pour pouvoir récupérer plus facilement les anciennes version</w:t>
+            <w:t>Pour que le projet ne soit pas « détruit », nous avons choisi de travailler chacun sur sa branche et faire des « </w:t>
+          </w:r>
+          <w:proofErr w:type="spellStart"/>
+          <w:r>
+            <w:t>merges</w:t>
+          </w:r>
+          <w:proofErr w:type="spellEnd"/>
+          <w:r>
+            <w:t> » ou fusion en cas de besoin. De plus, nous avons choisi de d’envoyer les données ou « push » à chaque fois que l’on fait des changements pour pouvoir récupérer plus facilement les anciennes version</w:t>
           </w:r>
           <w:r>
             <w:t>s</w:t>
@@ -4504,7 +5269,23 @@
             <w:t>Ainsi, nous avons ajouté des personnages au jeu. Au début de la partie, le joueur doit choisir son avatar</w:t>
           </w:r>
           <w:r>
-            <w:t xml:space="preserve"> (un panda (don’t say no to panda), un robot, un ninja ou un </w:t>
+            <w:t xml:space="preserve"> (un panda (</w:t>
+          </w:r>
+          <w:proofErr w:type="spellStart"/>
+          <w:r>
+            <w:t>don’t</w:t>
+          </w:r>
+          <w:proofErr w:type="spellEnd"/>
+          <w:r>
+            <w:t xml:space="preserve"> </w:t>
+          </w:r>
+          <w:proofErr w:type="spellStart"/>
+          <w:r>
+            <w:t>say</w:t>
+          </w:r>
+          <w:proofErr w:type="spellEnd"/>
+          <w:r>
+            <w:t xml:space="preserve"> no to panda), un robot, un ninja ou un </w:t>
           </w:r>
           <w:r>
             <w:t>démon</w:t>
@@ -4529,7 +5310,7 @@
               <w:noProof/>
             </w:rPr>
             <w:drawing>
-              <wp:inline distT="0" distB="0" distL="0" distR="0" wp14:anchorId="07C06011" wp14:editId="7A322A5D">
+              <wp:inline distT="0" distB="0" distL="0" distR="0" wp14:anchorId="7EC4E526" wp14:editId="6297CC27">
                 <wp:extent cx="5762625" cy="3924300"/>
                 <wp:effectExtent l="0" t="0" r="9525" b="0"/>
                 <wp:docPr id="9" name="Image 9"/>
@@ -4586,14 +5367,27 @@
           <w:r>
             <w:t xml:space="preserve">Figure </w:t>
           </w:r>
-          <w:fldSimple w:instr=" SEQ Figure \* ARABIC ">
-            <w:r>
-              <w:rPr>
-                <w:noProof/>
-              </w:rPr>
-              <w:t>9</w:t>
-            </w:r>
-          </w:fldSimple>
+          <w:r>
+            <w:fldChar w:fldCharType="begin"/>
+          </w:r>
+          <w:r>
+            <w:instrText xml:space="preserve"> SEQ Figure \* ARABIC </w:instrText>
+          </w:r>
+          <w:r>
+            <w:fldChar w:fldCharType="separate"/>
+          </w:r>
+          <w:r>
+            <w:rPr>
+              <w:noProof/>
+            </w:rPr>
+            <w:t>9</w:t>
+          </w:r>
+          <w:r>
+            <w:rPr>
+              <w:noProof/>
+            </w:rPr>
+            <w:fldChar w:fldCharType="end"/>
+          </w:r>
           <w:r>
             <w:t xml:space="preserve"> : Partie choix du personnage</w:t>
           </w:r>
@@ -4942,7 +5736,7 @@
                                   <w:noProof/>
                                   <w:color w:val="5B9BD5" w:themeColor="accent1"/>
                                 </w:rPr>
-                                <w:t>15</w:t>
+                                <w:t>17</w:t>
                               </w:r>
                               <w:r>
                                 <w:rPr>
@@ -5053,7 +5847,7 @@
                             <w:noProof/>
                             <w:color w:val="5B9BD5" w:themeColor="accent1"/>
                           </w:rPr>
-                          <w:t>15</w:t>
+                          <w:t>17</w:t>
                         </w:r>
                         <w:r>
                           <w:rPr>

</xml_diff>

<commit_message>
Table des matieres ajout au rapport
</commit_message>
<xml_diff>
--- a/documents/rapport.docx
+++ b/documents/rapport.docx
@@ -25,7 +25,7 @@
               <w:noProof/>
             </w:rPr>
             <w:drawing>
-              <wp:anchor distT="0" distB="0" distL="114300" distR="114300" simplePos="0" relativeHeight="251658240" behindDoc="1" locked="0" layoutInCell="1" allowOverlap="1" wp14:anchorId="5B6EDD2B" wp14:editId="4727B488">
+              <wp:anchor distT="0" distB="0" distL="114300" distR="114300" simplePos="0" relativeHeight="251658240" behindDoc="1" locked="0" layoutInCell="1" allowOverlap="1" wp14:anchorId="0EAB3A27" wp14:editId="59E2AAC1">
                 <wp:simplePos x="0" y="0"/>
                 <wp:positionH relativeFrom="column">
                   <wp:posOffset>-880745</wp:posOffset>
@@ -95,6 +95,401 @@
             <w:t xml:space="preserve">Table des matières </w:t>
           </w:r>
         </w:p>
+        <w:sdt>
+          <w:sdtPr>
+            <w:id w:val="-892499807"/>
+            <w:docPartObj>
+              <w:docPartGallery w:val="Table of Contents"/>
+              <w:docPartUnique/>
+            </w:docPartObj>
+          </w:sdtPr>
+          <w:sdtEndPr>
+            <w:rPr>
+              <w:rFonts w:asciiTheme="minorHAnsi" w:eastAsiaTheme="minorEastAsia" w:hAnsiTheme="minorHAnsi" w:cstheme="minorBidi"/>
+              <w:b w:val="0"/>
+              <w:bCs w:val="0"/>
+              <w:color w:val="auto"/>
+              <w:sz w:val="22"/>
+              <w:szCs w:val="22"/>
+            </w:rPr>
+          </w:sdtEndPr>
+          <w:sdtContent>
+            <w:p>
+              <w:pPr>
+                <w:pStyle w:val="En-ttedetabledesmatires"/>
+              </w:pPr>
+              <w:r>
+                <w:t>Table des matières</w:t>
+              </w:r>
+            </w:p>
+            <w:p>
+              <w:pPr>
+                <w:pStyle w:val="TM1"/>
+                <w:rPr>
+                  <w:b/>
+                  <w:bCs/>
+                </w:rPr>
+              </w:pPr>
+              <w:r>
+                <w:rPr>
+                  <w:b/>
+                  <w:bCs/>
+                </w:rPr>
+                <w:t>Introduction</w:t>
+              </w:r>
+              <w:r>
+                <w:ptab w:relativeTo="margin" w:alignment="right" w:leader="dot"/>
+              </w:r>
+              <w:r>
+                <w:rPr>
+                  <w:b/>
+                  <w:bCs/>
+                </w:rPr>
+                <w:t>2</w:t>
+              </w:r>
+            </w:p>
+            <w:p>
+              <w:pPr>
+                <w:pStyle w:val="TM1"/>
+              </w:pPr>
+              <w:r>
+                <w:rPr>
+                  <w:b/>
+                  <w:bCs/>
+                </w:rPr>
+                <w:t xml:space="preserve">Règles du jeu </w:t>
+              </w:r>
+              <w:r>
+                <w:ptab w:relativeTo="margin" w:alignment="right" w:leader="dot"/>
+              </w:r>
+              <w:r>
+                <w:rPr>
+                  <w:b/>
+                  <w:bCs/>
+                </w:rPr>
+                <w:t>3</w:t>
+              </w:r>
+            </w:p>
+            <w:p>
+              <w:pPr>
+                <w:pStyle w:val="TM2"/>
+                <w:ind w:left="216"/>
+              </w:pPr>
+              <w:proofErr w:type="spellStart"/>
+              <w:r>
+                <w:t>Tetris</w:t>
+              </w:r>
+              <w:proofErr w:type="spellEnd"/>
+              <w:r>
+                <w:ptab w:relativeTo="margin" w:alignment="right" w:leader="dot"/>
+              </w:r>
+              <w:r>
+                <w:t>3</w:t>
+              </w:r>
+            </w:p>
+            <w:p>
+              <w:pPr>
+                <w:pStyle w:val="TM2"/>
+                <w:ind w:left="216"/>
+              </w:pPr>
+              <w:proofErr w:type="spellStart"/>
+              <w:r>
+                <w:t>Boggle</w:t>
+              </w:r>
+              <w:proofErr w:type="spellEnd"/>
+              <w:r>
+                <w:ptab w:relativeTo="margin" w:alignment="right" w:leader="dot"/>
+              </w:r>
+              <w:r>
+                <w:t>3</w:t>
+              </w:r>
+            </w:p>
+            <w:p>
+              <w:pPr>
+                <w:pStyle w:val="TM2"/>
+                <w:ind w:left="216"/>
+              </w:pPr>
+              <w:proofErr w:type="spellStart"/>
+              <w:r>
+                <w:t>TetraWord</w:t>
+              </w:r>
+              <w:proofErr w:type="spellEnd"/>
+              <w:r>
+                <w:ptab w:relativeTo="margin" w:alignment="right" w:leader="dot"/>
+              </w:r>
+              <w:r>
+                <w:t>4</w:t>
+              </w:r>
+            </w:p>
+            <w:p>
+              <w:pPr>
+                <w:pStyle w:val="TM2"/>
+                <w:ind w:left="216" w:firstLine="492"/>
+              </w:pPr>
+              <w:r>
+                <w:t>Déroulement du jeu</w:t>
+              </w:r>
+              <w:r>
+                <w:ptab w:relativeTo="margin" w:alignment="right" w:leader="dot"/>
+              </w:r>
+              <w:r>
+                <w:t>4</w:t>
+              </w:r>
+            </w:p>
+            <w:p>
+              <w:pPr>
+                <w:pStyle w:val="TM2"/>
+                <w:ind w:left="216"/>
+              </w:pPr>
+              <w:r>
+                <w:tab/>
+                <w:t>Les bonus</w:t>
+              </w:r>
+              <w:r>
+                <w:ptab w:relativeTo="margin" w:alignment="right" w:leader="dot"/>
+              </w:r>
+              <w:r>
+                <w:t>4</w:t>
+              </w:r>
+            </w:p>
+            <w:p>
+              <w:pPr>
+                <w:pStyle w:val="TM1"/>
+              </w:pPr>
+              <w:r>
+                <w:rPr>
+                  <w:b/>
+                  <w:bCs/>
+                </w:rPr>
+                <w:t>Conception du jeu</w:t>
+              </w:r>
+              <w:r>
+                <w:ptab w:relativeTo="margin" w:alignment="right" w:leader="dot"/>
+              </w:r>
+              <w:r>
+                <w:rPr>
+                  <w:b/>
+                  <w:bCs/>
+                </w:rPr>
+                <w:t>4</w:t>
+              </w:r>
+            </w:p>
+            <w:p>
+              <w:pPr>
+                <w:pStyle w:val="TM2"/>
+                <w:ind w:left="216"/>
+              </w:pPr>
+              <w:r>
+                <w:t>Conception</w:t>
+              </w:r>
+              <w:r>
+                <w:ptab w:relativeTo="margin" w:alignment="right" w:leader="dot"/>
+              </w:r>
+              <w:r>
+                <w:t>5</w:t>
+              </w:r>
+            </w:p>
+            <w:p>
+              <w:pPr>
+                <w:pStyle w:val="TM3"/>
+                <w:ind w:left="446"/>
+              </w:pPr>
+              <w:r>
+                <w:t>User-case</w:t>
+              </w:r>
+              <w:r>
+                <w:ptab w:relativeTo="margin" w:alignment="right" w:leader="dot"/>
+              </w:r>
+              <w:r>
+                <w:t>5</w:t>
+              </w:r>
+            </w:p>
+            <w:p>
+              <w:pPr>
+                <w:pStyle w:val="TM3"/>
+                <w:ind w:left="446"/>
+              </w:pPr>
+              <w:r>
+                <w:t>UML</w:t>
+              </w:r>
+              <w:r>
+                <w:ptab w:relativeTo="margin" w:alignment="right" w:leader="dot"/>
+              </w:r>
+              <w:r>
+                <w:t>6</w:t>
+              </w:r>
+            </w:p>
+            <w:p>
+              <w:pPr>
+                <w:pStyle w:val="TM2"/>
+                <w:ind w:left="216"/>
+              </w:pPr>
+              <w:r>
+                <w:t>Ergonomie et design</w:t>
+              </w:r>
+              <w:r>
+                <w:ptab w:relativeTo="margin" w:alignment="right" w:leader="dot"/>
+              </w:r>
+              <w:r>
+                <w:t>6</w:t>
+              </w:r>
+            </w:p>
+            <w:p>
+              <w:pPr>
+                <w:pStyle w:val="TM2"/>
+                <w:ind w:left="216"/>
+              </w:pPr>
+              <w:proofErr w:type="spellStart"/>
+              <w:r>
+                <w:t>Developpement</w:t>
+              </w:r>
+              <w:proofErr w:type="spellEnd"/>
+              <w:r>
+                <w:ptab w:relativeTo="margin" w:alignment="right" w:leader="dot"/>
+              </w:r>
+              <w:r>
+                <w:t>7</w:t>
+              </w:r>
+            </w:p>
+            <w:p>
+              <w:pPr>
+                <w:pStyle w:val="TM3"/>
+                <w:ind w:left="446"/>
+              </w:pPr>
+              <w:r>
+                <w:t>Architecture</w:t>
+              </w:r>
+              <w:r>
+                <w:ptab w:relativeTo="margin" w:alignment="right" w:leader="dot"/>
+              </w:r>
+              <w:r>
+                <w:t>7</w:t>
+              </w:r>
+            </w:p>
+            <w:p>
+              <w:pPr>
+                <w:ind w:firstLine="708"/>
+              </w:pPr>
+              <w:r>
+                <w:t>Architecture du projet</w:t>
+              </w:r>
+              <w:r>
+                <w:ptab w:relativeTo="margin" w:alignment="right" w:leader="dot"/>
+              </w:r>
+              <w:r>
+                <w:t>7</w:t>
+              </w:r>
+            </w:p>
+            <w:p>
+              <w:pPr>
+                <w:ind w:firstLine="708"/>
+              </w:pPr>
+              <w:r>
+                <w:t>Architecture JAVA</w:t>
+              </w:r>
+              <w:r>
+                <w:ptab w:relativeTo="margin" w:alignment="right" w:leader="dot"/>
+              </w:r>
+              <w:r>
+                <w:t>8</w:t>
+              </w:r>
+              <w:bookmarkStart w:id="0" w:name="_GoBack"/>
+              <w:bookmarkEnd w:id="0"/>
+            </w:p>
+            <w:p>
+              <w:pPr>
+                <w:pStyle w:val="TM1"/>
+              </w:pPr>
+              <w:r>
+                <w:rPr>
+                  <w:b/>
+                  <w:bCs/>
+                </w:rPr>
+                <w:t>Les problèmes rencontrées et les solutions apportées</w:t>
+              </w:r>
+              <w:r>
+                <w:ptab w:relativeTo="margin" w:alignment="right" w:leader="dot"/>
+              </w:r>
+              <w:r>
+                <w:rPr>
+                  <w:b/>
+                  <w:bCs/>
+                </w:rPr>
+                <w:t>13</w:t>
+              </w:r>
+            </w:p>
+            <w:p>
+              <w:pPr>
+                <w:pStyle w:val="TM1"/>
+                <w:rPr>
+                  <w:b/>
+                  <w:bCs/>
+                </w:rPr>
+              </w:pPr>
+              <w:r>
+                <w:rPr>
+                  <w:b/>
+                  <w:bCs/>
+                </w:rPr>
+                <w:t>Extensions</w:t>
+              </w:r>
+              <w:r>
+                <w:ptab w:relativeTo="margin" w:alignment="right" w:leader="dot"/>
+              </w:r>
+              <w:r>
+                <w:rPr>
+                  <w:b/>
+                  <w:bCs/>
+                </w:rPr>
+                <w:t>15</w:t>
+              </w:r>
+            </w:p>
+            <w:p>
+              <w:pPr>
+                <w:pStyle w:val="TM1"/>
+              </w:pPr>
+              <w:r>
+                <w:rPr>
+                  <w:b/>
+                  <w:bCs/>
+                </w:rPr>
+                <w:t>Le résultat</w:t>
+              </w:r>
+              <w:r>
+                <w:ptab w:relativeTo="margin" w:alignment="right" w:leader="dot"/>
+              </w:r>
+              <w:r>
+                <w:rPr>
+                  <w:b/>
+                  <w:bCs/>
+                </w:rPr>
+                <w:t>16</w:t>
+              </w:r>
+            </w:p>
+            <w:p>
+              <w:pPr>
+                <w:pStyle w:val="TM1"/>
+              </w:pPr>
+              <w:r>
+                <w:rPr>
+                  <w:b/>
+                  <w:bCs/>
+                </w:rPr>
+                <w:t>Conclusion</w:t>
+              </w:r>
+              <w:r>
+                <w:ptab w:relativeTo="margin" w:alignment="right" w:leader="dot"/>
+              </w:r>
+              <w:r>
+                <w:rPr>
+                  <w:b/>
+                  <w:bCs/>
+                </w:rPr>
+                <w:t>19</w:t>
+              </w:r>
+            </w:p>
+          </w:sdtContent>
+        </w:sdt>
         <w:p/>
         <w:p>
           <w:r>
@@ -189,7 +584,7 @@
               <w:noProof/>
             </w:rPr>
             <w:drawing>
-              <wp:inline distT="0" distB="0" distL="0" distR="0" wp14:anchorId="59458D30" wp14:editId="5C4644BA">
+              <wp:inline distT="0" distB="0" distL="0" distR="0" wp14:anchorId="67BD9DFB" wp14:editId="7062874A">
                 <wp:extent cx="2457450" cy="3943350"/>
                 <wp:effectExtent l="0" t="0" r="0" b="0"/>
                 <wp:docPr id="23" name="Image 23"/>
@@ -264,7 +659,7 @@
               <w:noProof/>
             </w:rPr>
             <w:drawing>
-              <wp:inline distT="0" distB="0" distL="0" distR="0" wp14:anchorId="0EC768B1" wp14:editId="13080EF8">
+              <wp:inline distT="0" distB="0" distL="0" distR="0" wp14:anchorId="0EED0B4F" wp14:editId="36D79F0E">
                 <wp:extent cx="2381250" cy="2356573"/>
                 <wp:effectExtent l="0" t="0" r="0" b="5715"/>
                 <wp:docPr id="3" name="Image 3" descr="http://www.gamenergy.info/wp-content/uploads/2014/01/02148940-photo-tetris.gif"/>
@@ -321,14 +716,27 @@
           <w:r>
             <w:t xml:space="preserve">Figure </w:t>
           </w:r>
-          <w:fldSimple w:instr=" SEQ Figure \* ARABIC ">
-            <w:r>
-              <w:rPr>
-                <w:noProof/>
-              </w:rPr>
-              <w:t>1</w:t>
-            </w:r>
-          </w:fldSimple>
+          <w:r>
+            <w:fldChar w:fldCharType="begin"/>
+          </w:r>
+          <w:r>
+            <w:instrText xml:space="preserve"> SEQ Figure \* ARABIC </w:instrText>
+          </w:r>
+          <w:r>
+            <w:fldChar w:fldCharType="separate"/>
+          </w:r>
+          <w:r>
+            <w:rPr>
+              <w:noProof/>
+            </w:rPr>
+            <w:t>1</w:t>
+          </w:r>
+          <w:r>
+            <w:rPr>
+              <w:noProof/>
+            </w:rPr>
+            <w:fldChar w:fldCharType="end"/>
+          </w:r>
           <w:r>
             <w:t xml:space="preserve"> : </w:t>
           </w:r>
@@ -418,7 +826,7 @@
               <w:noProof/>
             </w:rPr>
             <w:drawing>
-              <wp:inline distT="0" distB="0" distL="0" distR="0" wp14:anchorId="3732EA34" wp14:editId="374FA9E1">
+              <wp:inline distT="0" distB="0" distL="0" distR="0" wp14:anchorId="08FDAF43" wp14:editId="07394249">
                 <wp:extent cx="2790825" cy="1807059"/>
                 <wp:effectExtent l="0" t="0" r="0" b="3175"/>
                 <wp:docPr id="2" name="Image 2" descr="http://www.thegameaisle.com/wp-content/uploads/2009/11/oldboggle.jpg"/>
@@ -475,14 +883,27 @@
           <w:r>
             <w:t xml:space="preserve">Figure </w:t>
           </w:r>
-          <w:fldSimple w:instr=" SEQ Figure \* ARABIC ">
-            <w:r>
-              <w:rPr>
-                <w:noProof/>
-              </w:rPr>
-              <w:t>2</w:t>
-            </w:r>
-          </w:fldSimple>
+          <w:r>
+            <w:fldChar w:fldCharType="begin"/>
+          </w:r>
+          <w:r>
+            <w:instrText xml:space="preserve"> SEQ Figure \* ARABIC </w:instrText>
+          </w:r>
+          <w:r>
+            <w:fldChar w:fldCharType="separate"/>
+          </w:r>
+          <w:r>
+            <w:rPr>
+              <w:noProof/>
+            </w:rPr>
+            <w:t>2</w:t>
+          </w:r>
+          <w:r>
+            <w:rPr>
+              <w:noProof/>
+            </w:rPr>
+            <w:fldChar w:fldCharType="end"/>
+          </w:r>
           <w:r>
             <w:t xml:space="preserve"> : </w:t>
           </w:r>
@@ -539,7 +960,7 @@
               <w:noProof/>
             </w:rPr>
             <w:drawing>
-              <wp:inline distT="0" distB="0" distL="0" distR="0" wp14:anchorId="0634E02D" wp14:editId="3588E41B">
+              <wp:inline distT="0" distB="0" distL="0" distR="0" wp14:anchorId="3AB08CB0" wp14:editId="22120F2F">
                 <wp:extent cx="2476500" cy="1422989"/>
                 <wp:effectExtent l="0" t="0" r="0" b="0"/>
                 <wp:docPr id="4" name="Image 4"/>
@@ -589,14 +1010,27 @@
           <w:r>
             <w:t xml:space="preserve">Figure </w:t>
           </w:r>
-          <w:fldSimple w:instr=" SEQ Figure \* ARABIC ">
-            <w:r>
-              <w:rPr>
-                <w:noProof/>
-              </w:rPr>
-              <w:t>3</w:t>
-            </w:r>
-          </w:fldSimple>
+          <w:r>
+            <w:fldChar w:fldCharType="begin"/>
+          </w:r>
+          <w:r>
+            <w:instrText xml:space="preserve"> SEQ Figure \* ARABIC </w:instrText>
+          </w:r>
+          <w:r>
+            <w:fldChar w:fldCharType="separate"/>
+          </w:r>
+          <w:r>
+            <w:rPr>
+              <w:noProof/>
+            </w:rPr>
+            <w:t>3</w:t>
+          </w:r>
+          <w:r>
+            <w:rPr>
+              <w:noProof/>
+            </w:rPr>
+            <w:fldChar w:fldCharType="end"/>
+          </w:r>
           <w:r>
             <w:t xml:space="preserve"> : Le logo</w:t>
           </w:r>
@@ -697,7 +1131,7 @@
               <w:noProof/>
             </w:rPr>
             <w:drawing>
-              <wp:inline distT="0" distB="0" distL="0" distR="0" wp14:anchorId="5FA3BDC4" wp14:editId="27B3FFDE">
+              <wp:inline distT="0" distB="0" distL="0" distR="0" wp14:anchorId="29DD5059" wp14:editId="2A602ABE">
                 <wp:extent cx="476250" cy="476250"/>
                 <wp:effectExtent l="0" t="0" r="0" b="0"/>
                 <wp:docPr id="5" name="Image 5"/>
@@ -746,7 +1180,7 @@
               <w:noProof/>
             </w:rPr>
             <w:drawing>
-              <wp:inline distT="0" distB="0" distL="0" distR="0" wp14:anchorId="3F6B9E32" wp14:editId="1EA0C6FF">
+              <wp:inline distT="0" distB="0" distL="0" distR="0" wp14:anchorId="46548EA5" wp14:editId="34F11EB1">
                 <wp:extent cx="476250" cy="476250"/>
                 <wp:effectExtent l="0" t="0" r="0" b="0"/>
                 <wp:docPr id="6" name="Image 6"/>
@@ -795,7 +1229,7 @@
               <w:noProof/>
             </w:rPr>
             <w:drawing>
-              <wp:inline distT="0" distB="0" distL="0" distR="0" wp14:anchorId="18FEEE85" wp14:editId="07111B8B">
+              <wp:inline distT="0" distB="0" distL="0" distR="0" wp14:anchorId="21334278" wp14:editId="4689CB16">
                 <wp:extent cx="476250" cy="476250"/>
                 <wp:effectExtent l="0" t="0" r="0" b="0"/>
                 <wp:docPr id="7" name="Image 7"/>
@@ -844,7 +1278,7 @@
               <w:noProof/>
             </w:rPr>
             <w:drawing>
-              <wp:inline distT="0" distB="0" distL="0" distR="0" wp14:anchorId="365A51F4" wp14:editId="4206C8CB">
+              <wp:inline distT="0" distB="0" distL="0" distR="0" wp14:anchorId="2F40EE80" wp14:editId="690A605E">
                 <wp:extent cx="476250" cy="476250"/>
                 <wp:effectExtent l="0" t="0" r="0" b="0"/>
                 <wp:docPr id="8" name="Image 8"/>
@@ -1165,7 +1599,7 @@
               <w:noProof/>
             </w:rPr>
             <w:drawing>
-              <wp:inline distT="0" distB="0" distL="0" distR="0" wp14:anchorId="1951F4B5" wp14:editId="782578E0">
+              <wp:inline distT="0" distB="0" distL="0" distR="0" wp14:anchorId="4E1FD502" wp14:editId="363B85EB">
                 <wp:extent cx="5760720" cy="1597660"/>
                 <wp:effectExtent l="0" t="0" r="0" b="2540"/>
                 <wp:docPr id="20" name="Image 20"/>
@@ -1215,14 +1649,27 @@
           <w:r>
             <w:t xml:space="preserve">Figure </w:t>
           </w:r>
-          <w:fldSimple w:instr=" SEQ Figure \* ARABIC ">
-            <w:r>
-              <w:rPr>
-                <w:noProof/>
-              </w:rPr>
-              <w:t>4</w:t>
-            </w:r>
-          </w:fldSimple>
+          <w:r>
+            <w:fldChar w:fldCharType="begin"/>
+          </w:r>
+          <w:r>
+            <w:instrText xml:space="preserve"> SEQ Figure \* ARABIC </w:instrText>
+          </w:r>
+          <w:r>
+            <w:fldChar w:fldCharType="separate"/>
+          </w:r>
+          <w:r>
+            <w:rPr>
+              <w:noProof/>
+            </w:rPr>
+            <w:t>4</w:t>
+          </w:r>
+          <w:r>
+            <w:rPr>
+              <w:noProof/>
+            </w:rPr>
+            <w:fldChar w:fldCharType="end"/>
+          </w:r>
           <w:r>
             <w:t xml:space="preserve"> : User-case Utilisateur</w:t>
           </w:r>
@@ -1237,7 +1684,7 @@
               <w:noProof/>
             </w:rPr>
             <w:drawing>
-              <wp:inline distT="0" distB="0" distL="0" distR="0" wp14:anchorId="509B2142" wp14:editId="6A57D2CA">
+              <wp:inline distT="0" distB="0" distL="0" distR="0" wp14:anchorId="248D5A32" wp14:editId="5DC9F120">
                 <wp:extent cx="5760720" cy="1469390"/>
                 <wp:effectExtent l="0" t="0" r="0" b="0"/>
                 <wp:docPr id="21" name="Image 21"/>
@@ -1372,7 +1819,7 @@
               <w:noProof/>
             </w:rPr>
             <w:drawing>
-              <wp:inline distT="0" distB="0" distL="0" distR="0" wp14:anchorId="463E8C37" wp14:editId="6895E4FB">
+              <wp:inline distT="0" distB="0" distL="0" distR="0" wp14:anchorId="273444F9" wp14:editId="1B46D0F6">
                 <wp:extent cx="5760720" cy="5760720"/>
                 <wp:effectExtent l="0" t="0" r="0" b="0"/>
                 <wp:docPr id="22" name="Image 22"/>
@@ -1422,14 +1869,27 @@
           <w:r>
             <w:t xml:space="preserve">Figure </w:t>
           </w:r>
-          <w:fldSimple w:instr=" SEQ Figure \* ARABIC ">
-            <w:r>
-              <w:rPr>
-                <w:noProof/>
-              </w:rPr>
-              <w:t>6</w:t>
-            </w:r>
-          </w:fldSimple>
+          <w:r>
+            <w:fldChar w:fldCharType="begin"/>
+          </w:r>
+          <w:r>
+            <w:instrText xml:space="preserve"> SEQ Figure \* ARABIC </w:instrText>
+          </w:r>
+          <w:r>
+            <w:fldChar w:fldCharType="separate"/>
+          </w:r>
+          <w:r>
+            <w:rPr>
+              <w:noProof/>
+            </w:rPr>
+            <w:t>6</w:t>
+          </w:r>
+          <w:r>
+            <w:rPr>
+              <w:noProof/>
+            </w:rPr>
+            <w:fldChar w:fldCharType="end"/>
+          </w:r>
           <w:r>
             <w:t xml:space="preserve"> : UML simplifié</w:t>
           </w:r>
@@ -1500,7 +1960,7 @@
               <w:noProof/>
             </w:rPr>
             <w:drawing>
-              <wp:inline distT="0" distB="0" distL="0" distR="0" wp14:anchorId="597E6A91" wp14:editId="61CB2067">
+              <wp:inline distT="0" distB="0" distL="0" distR="0" wp14:anchorId="06CB324E" wp14:editId="3C559202">
                 <wp:extent cx="476250" cy="476250"/>
                 <wp:effectExtent l="0" t="0" r="0" b="0"/>
                 <wp:docPr id="10" name="Image 10"/>
@@ -1549,7 +2009,7 @@
               <w:noProof/>
             </w:rPr>
             <w:drawing>
-              <wp:inline distT="0" distB="0" distL="0" distR="0" wp14:anchorId="48A7068E" wp14:editId="4AB34815">
+              <wp:inline distT="0" distB="0" distL="0" distR="0" wp14:anchorId="39CF2EFE" wp14:editId="5C4A9F10">
                 <wp:extent cx="476250" cy="476250"/>
                 <wp:effectExtent l="0" t="0" r="0" b="0"/>
                 <wp:docPr id="11" name="Image 11"/>
@@ -1598,7 +2058,7 @@
               <w:noProof/>
             </w:rPr>
             <w:drawing>
-              <wp:inline distT="0" distB="0" distL="0" distR="0" wp14:anchorId="5AE126F1" wp14:editId="0A9FD92D">
+              <wp:inline distT="0" distB="0" distL="0" distR="0" wp14:anchorId="35C50C05" wp14:editId="636AE22C">
                 <wp:extent cx="476250" cy="476250"/>
                 <wp:effectExtent l="0" t="0" r="0" b="0"/>
                 <wp:docPr id="12" name="Image 12"/>
@@ -1647,7 +2107,7 @@
               <w:noProof/>
             </w:rPr>
             <w:drawing>
-              <wp:inline distT="0" distB="0" distL="0" distR="0" wp14:anchorId="315B3CDC" wp14:editId="143A8F87">
+              <wp:inline distT="0" distB="0" distL="0" distR="0" wp14:anchorId="1673A155" wp14:editId="6D00EA35">
                 <wp:extent cx="476250" cy="476250"/>
                 <wp:effectExtent l="0" t="0" r="0" b="0"/>
                 <wp:docPr id="13" name="Image 13"/>
@@ -1696,7 +2156,7 @@
               <w:noProof/>
             </w:rPr>
             <w:drawing>
-              <wp:inline distT="0" distB="0" distL="0" distR="0" wp14:anchorId="25A0EC16" wp14:editId="298DCAC1">
+              <wp:inline distT="0" distB="0" distL="0" distR="0" wp14:anchorId="5725D329" wp14:editId="6122B8EA">
                 <wp:extent cx="476250" cy="476250"/>
                 <wp:effectExtent l="0" t="0" r="0" b="0"/>
                 <wp:docPr id="14" name="Image 14"/>
@@ -1745,7 +2205,7 @@
               <w:noProof/>
             </w:rPr>
             <w:drawing>
-              <wp:inline distT="0" distB="0" distL="0" distR="0" wp14:anchorId="3FA821E2" wp14:editId="3028B7CA">
+              <wp:inline distT="0" distB="0" distL="0" distR="0" wp14:anchorId="0C1CCDDD" wp14:editId="48125D7E">
                 <wp:extent cx="476250" cy="476250"/>
                 <wp:effectExtent l="0" t="0" r="0" b="0"/>
                 <wp:docPr id="15" name="Image 15"/>
@@ -1802,7 +2262,7 @@
               <w:noProof/>
             </w:rPr>
             <w:drawing>
-              <wp:inline distT="0" distB="0" distL="0" distR="0" wp14:anchorId="251F8E4F" wp14:editId="46A342F1">
+              <wp:inline distT="0" distB="0" distL="0" distR="0" wp14:anchorId="03998C2F" wp14:editId="34A39FA5">
                 <wp:extent cx="5760720" cy="3938270"/>
                 <wp:effectExtent l="0" t="0" r="0" b="5080"/>
                 <wp:docPr id="17" name="Image 17"/>
@@ -1852,14 +2312,27 @@
           <w:r>
             <w:t xml:space="preserve">Figure </w:t>
           </w:r>
-          <w:fldSimple w:instr=" SEQ Figure \* ARABIC ">
-            <w:r>
-              <w:rPr>
-                <w:noProof/>
-              </w:rPr>
-              <w:t>7</w:t>
-            </w:r>
-          </w:fldSimple>
+          <w:r>
+            <w:fldChar w:fldCharType="begin"/>
+          </w:r>
+          <w:r>
+            <w:instrText xml:space="preserve"> SEQ Figure \* ARABIC </w:instrText>
+          </w:r>
+          <w:r>
+            <w:fldChar w:fldCharType="separate"/>
+          </w:r>
+          <w:r>
+            <w:rPr>
+              <w:noProof/>
+            </w:rPr>
+            <w:t>7</w:t>
+          </w:r>
+          <w:r>
+            <w:rPr>
+              <w:noProof/>
+            </w:rPr>
+            <w:fldChar w:fldCharType="end"/>
+          </w:r>
           <w:r>
             <w:t xml:space="preserve"> : Design </w:t>
           </w:r>
@@ -1907,7 +2380,7 @@
             </w:rPr>
             <w:lastRenderedPageBreak/>
             <w:drawing>
-              <wp:inline distT="0" distB="0" distL="0" distR="0" wp14:anchorId="004BF404" wp14:editId="7CDCF678">
+              <wp:inline distT="0" distB="0" distL="0" distR="0" wp14:anchorId="04305C1B" wp14:editId="4E4A1F25">
                 <wp:extent cx="5041065" cy="4040188"/>
                 <wp:effectExtent l="0" t="0" r="7620" b="0"/>
                 <wp:docPr id="19" name="Image 19"/>
@@ -1957,27 +2430,14 @@
           <w:r>
             <w:t xml:space="preserve">Figure </w:t>
           </w:r>
-          <w:r>
-            <w:fldChar w:fldCharType="begin"/>
-          </w:r>
-          <w:r>
-            <w:instrText xml:space="preserve"> SEQ Figure \* ARABIC </w:instrText>
-          </w:r>
-          <w:r>
-            <w:fldChar w:fldCharType="separate"/>
-          </w:r>
-          <w:r>
-            <w:rPr>
-              <w:noProof/>
-            </w:rPr>
-            <w:t>8</w:t>
-          </w:r>
-          <w:r>
-            <w:rPr>
-              <w:noProof/>
-            </w:rPr>
-            <w:fldChar w:fldCharType="end"/>
-          </w:r>
+          <w:fldSimple w:instr=" SEQ Figure \* ARABIC ">
+            <w:r>
+              <w:rPr>
+                <w:noProof/>
+              </w:rPr>
+              <w:t>8</w:t>
+            </w:r>
+          </w:fldSimple>
           <w:r>
             <w:t xml:space="preserve"> : Architecture du projet</w:t>
           </w:r>
@@ -2558,7 +3018,7 @@
               <w:noProof/>
             </w:rPr>
             <w:drawing>
-              <wp:inline distT="0" distB="0" distL="0" distR="0" wp14:anchorId="43E86290" wp14:editId="451A1809">
+              <wp:inline distT="0" distB="0" distL="0" distR="0" wp14:anchorId="0C99B625" wp14:editId="7FED6BE6">
                 <wp:extent cx="5760720" cy="2819720"/>
                 <wp:effectExtent l="0" t="0" r="0" b="0"/>
                 <wp:docPr id="18" name="Image 18"/>
@@ -2608,27 +3068,14 @@
           <w:r>
             <w:t xml:space="preserve">Figure </w:t>
           </w:r>
-          <w:r>
-            <w:fldChar w:fldCharType="begin"/>
-          </w:r>
-          <w:r>
-            <w:instrText xml:space="preserve"> SEQ Figure \* ARABIC </w:instrText>
-          </w:r>
-          <w:r>
-            <w:fldChar w:fldCharType="separate"/>
-          </w:r>
-          <w:r>
-            <w:rPr>
-              <w:noProof/>
-            </w:rPr>
-            <w:t>9</w:t>
-          </w:r>
-          <w:r>
-            <w:rPr>
-              <w:noProof/>
-            </w:rPr>
-            <w:fldChar w:fldCharType="end"/>
-          </w:r>
+          <w:fldSimple w:instr=" SEQ Figure \* ARABIC ">
+            <w:r>
+              <w:rPr>
+                <w:noProof/>
+              </w:rPr>
+              <w:t>9</w:t>
+            </w:r>
+          </w:fldSimple>
           <w:r>
             <w:t xml:space="preserve"> : Architecture</w:t>
           </w:r>
@@ -5079,7 +5526,7 @@
               <w:noProof/>
             </w:rPr>
             <w:drawing>
-              <wp:inline distT="0" distB="0" distL="0" distR="0" wp14:anchorId="1518F66D" wp14:editId="79B26F50">
+              <wp:inline distT="0" distB="0" distL="0" distR="0" wp14:anchorId="52515B2D" wp14:editId="1623BAAC">
                 <wp:extent cx="2959306" cy="1343025"/>
                 <wp:effectExtent l="0" t="0" r="0" b="0"/>
                 <wp:docPr id="26" name="Image 26"/>
@@ -5129,27 +5576,14 @@
           <w:r>
             <w:t xml:space="preserve">Figure </w:t>
           </w:r>
-          <w:r>
-            <w:fldChar w:fldCharType="begin"/>
-          </w:r>
-          <w:r>
-            <w:instrText xml:space="preserve"> SEQ Figure \* ARABIC </w:instrText>
-          </w:r>
-          <w:r>
-            <w:fldChar w:fldCharType="separate"/>
-          </w:r>
-          <w:r>
-            <w:rPr>
-              <w:noProof/>
-            </w:rPr>
-            <w:t>10</w:t>
-          </w:r>
-          <w:r>
-            <w:rPr>
-              <w:noProof/>
-            </w:rPr>
-            <w:fldChar w:fldCharType="end"/>
-          </w:r>
+          <w:fldSimple w:instr=" SEQ Figure \* ARABIC ">
+            <w:r>
+              <w:rPr>
+                <w:noProof/>
+              </w:rPr>
+              <w:t>10</w:t>
+            </w:r>
+          </w:fldSimple>
           <w:r>
             <w:t xml:space="preserve"> : Schéma pivot</w:t>
           </w:r>
@@ -5252,7 +5686,7 @@
               <w:noProof/>
             </w:rPr>
             <w:drawing>
-              <wp:inline distT="0" distB="0" distL="0" distR="0" wp14:anchorId="4D654759" wp14:editId="416F01C4">
+              <wp:inline distT="0" distB="0" distL="0" distR="0" wp14:anchorId="73BD0C7B" wp14:editId="3694CD22">
                 <wp:extent cx="1552575" cy="528087"/>
                 <wp:effectExtent l="0" t="0" r="0" b="5715"/>
                 <wp:docPr id="25" name="Image 25" descr="http://git-scm.com/images/logos/1color-orange-lightbg@2x.png"/>
@@ -5404,7 +5838,7 @@
               <w:noProof/>
             </w:rPr>
             <w:drawing>
-              <wp:inline distT="0" distB="0" distL="0" distR="0" wp14:anchorId="5AA38D46" wp14:editId="4F6FA4CC">
+              <wp:inline distT="0" distB="0" distL="0" distR="0" wp14:anchorId="058E7456" wp14:editId="4511B8B2">
                 <wp:extent cx="5762625" cy="3924300"/>
                 <wp:effectExtent l="0" t="0" r="9525" b="0"/>
                 <wp:docPr id="9" name="Image 9"/>
@@ -5461,14 +5895,27 @@
           <w:r>
             <w:t xml:space="preserve">Figure </w:t>
           </w:r>
-          <w:fldSimple w:instr=" SEQ Figure \* ARABIC ">
-            <w:r>
-              <w:rPr>
-                <w:noProof/>
-              </w:rPr>
-              <w:t>11</w:t>
-            </w:r>
-          </w:fldSimple>
+          <w:r>
+            <w:fldChar w:fldCharType="begin"/>
+          </w:r>
+          <w:r>
+            <w:instrText xml:space="preserve"> SEQ Figure \* ARABIC </w:instrText>
+          </w:r>
+          <w:r>
+            <w:fldChar w:fldCharType="separate"/>
+          </w:r>
+          <w:r>
+            <w:rPr>
+              <w:noProof/>
+            </w:rPr>
+            <w:t>11</w:t>
+          </w:r>
+          <w:r>
+            <w:rPr>
+              <w:noProof/>
+            </w:rPr>
+            <w:fldChar w:fldCharType="end"/>
+          </w:r>
           <w:r>
             <w:t xml:space="preserve"> : Partie choix du personnage</w:t>
           </w:r>
@@ -5557,7 +6004,7 @@
               <w:noProof/>
             </w:rPr>
             <w:drawing>
-              <wp:inline distT="0" distB="0" distL="0" distR="0" wp14:anchorId="0912154E" wp14:editId="15C81A18">
+              <wp:inline distT="0" distB="0" distL="0" distR="0" wp14:anchorId="53E75A02" wp14:editId="6D74D44B">
                 <wp:extent cx="4956161" cy="3371850"/>
                 <wp:effectExtent l="0" t="0" r="0" b="0"/>
                 <wp:docPr id="27" name="Image 27"/>
@@ -5607,14 +6054,27 @@
           <w:r>
             <w:t xml:space="preserve">Figure </w:t>
           </w:r>
-          <w:fldSimple w:instr=" SEQ Figure \* ARABIC ">
-            <w:r>
-              <w:rPr>
-                <w:noProof/>
-              </w:rPr>
-              <w:t>12</w:t>
-            </w:r>
-          </w:fldSimple>
+          <w:r>
+            <w:fldChar w:fldCharType="begin"/>
+          </w:r>
+          <w:r>
+            <w:instrText xml:space="preserve"> SEQ Figure \* ARABIC </w:instrText>
+          </w:r>
+          <w:r>
+            <w:fldChar w:fldCharType="separate"/>
+          </w:r>
+          <w:r>
+            <w:rPr>
+              <w:noProof/>
+            </w:rPr>
+            <w:t>12</w:t>
+          </w:r>
+          <w:r>
+            <w:rPr>
+              <w:noProof/>
+            </w:rPr>
+            <w:fldChar w:fldCharType="end"/>
+          </w:r>
           <w:r>
             <w:t xml:space="preserve"> : Menu principal</w:t>
           </w:r>
@@ -5630,7 +6090,7 @@
               <w:noProof/>
             </w:rPr>
             <w:drawing>
-              <wp:inline distT="0" distB="0" distL="0" distR="0" wp14:anchorId="389DCC82" wp14:editId="18BB5D23">
+              <wp:inline distT="0" distB="0" distL="0" distR="0" wp14:anchorId="36012BB8" wp14:editId="65F71007">
                 <wp:extent cx="4857750" cy="3304897"/>
                 <wp:effectExtent l="0" t="0" r="0" b="0"/>
                 <wp:docPr id="28" name="Image 28"/>
@@ -5680,14 +6140,27 @@
           <w:r>
             <w:t xml:space="preserve">Figure </w:t>
           </w:r>
-          <w:fldSimple w:instr=" SEQ Figure \* ARABIC ">
-            <w:r>
-              <w:rPr>
-                <w:noProof/>
-              </w:rPr>
-              <w:t>13</w:t>
-            </w:r>
-          </w:fldSimple>
+          <w:r>
+            <w:fldChar w:fldCharType="begin"/>
+          </w:r>
+          <w:r>
+            <w:instrText xml:space="preserve"> SEQ Figure \* ARABIC </w:instrText>
+          </w:r>
+          <w:r>
+            <w:fldChar w:fldCharType="separate"/>
+          </w:r>
+          <w:r>
+            <w:rPr>
+              <w:noProof/>
+            </w:rPr>
+            <w:t>13</w:t>
+          </w:r>
+          <w:r>
+            <w:rPr>
+              <w:noProof/>
+            </w:rPr>
+            <w:fldChar w:fldCharType="end"/>
+          </w:r>
           <w:r>
             <w:t xml:space="preserve"> : Menu de configuration</w:t>
           </w:r>
@@ -5703,7 +6176,7 @@
             </w:rPr>
             <w:lastRenderedPageBreak/>
             <w:drawing>
-              <wp:inline distT="0" distB="0" distL="0" distR="0" wp14:anchorId="66F0CD3F" wp14:editId="3EFED94E">
+              <wp:inline distT="0" distB="0" distL="0" distR="0" wp14:anchorId="522EC2BF" wp14:editId="66F1E9EF">
                 <wp:extent cx="4606149" cy="3133725"/>
                 <wp:effectExtent l="0" t="0" r="4445" b="0"/>
                 <wp:docPr id="29" name="Image 29"/>
@@ -5753,14 +6226,27 @@
           <w:r>
             <w:t xml:space="preserve">Figure </w:t>
           </w:r>
-          <w:fldSimple w:instr=" SEQ Figure \* ARABIC ">
-            <w:r>
-              <w:rPr>
-                <w:noProof/>
-              </w:rPr>
-              <w:t>14</w:t>
-            </w:r>
-          </w:fldSimple>
+          <w:r>
+            <w:fldChar w:fldCharType="begin"/>
+          </w:r>
+          <w:r>
+            <w:instrText xml:space="preserve"> SEQ Figure \* ARABIC </w:instrText>
+          </w:r>
+          <w:r>
+            <w:fldChar w:fldCharType="separate"/>
+          </w:r>
+          <w:r>
+            <w:rPr>
+              <w:noProof/>
+            </w:rPr>
+            <w:t>14</w:t>
+          </w:r>
+          <w:r>
+            <w:rPr>
+              <w:noProof/>
+            </w:rPr>
+            <w:fldChar w:fldCharType="end"/>
+          </w:r>
           <w:r>
             <w:t xml:space="preserve"> : Configuration de la fréquence d'apparition des lettres</w:t>
           </w:r>
@@ -5776,7 +6262,7 @@
               <w:noProof/>
             </w:rPr>
             <w:drawing>
-              <wp:inline distT="0" distB="0" distL="0" distR="0" wp14:anchorId="51E362FF" wp14:editId="1B59AC6D">
+              <wp:inline distT="0" distB="0" distL="0" distR="0" wp14:anchorId="69A859C7" wp14:editId="7A890CF8">
                 <wp:extent cx="4830157" cy="3286125"/>
                 <wp:effectExtent l="0" t="0" r="8890" b="0"/>
                 <wp:docPr id="30" name="Image 30"/>
@@ -5826,14 +6312,27 @@
           <w:r>
             <w:t xml:space="preserve">Figure </w:t>
           </w:r>
-          <w:fldSimple w:instr=" SEQ Figure \* ARABIC ">
-            <w:r>
-              <w:rPr>
-                <w:noProof/>
-              </w:rPr>
-              <w:t>15</w:t>
-            </w:r>
-          </w:fldSimple>
+          <w:r>
+            <w:fldChar w:fldCharType="begin"/>
+          </w:r>
+          <w:r>
+            <w:instrText xml:space="preserve"> SEQ Figure \* ARABIC </w:instrText>
+          </w:r>
+          <w:r>
+            <w:fldChar w:fldCharType="separate"/>
+          </w:r>
+          <w:r>
+            <w:rPr>
+              <w:noProof/>
+            </w:rPr>
+            <w:t>15</w:t>
+          </w:r>
+          <w:r>
+            <w:rPr>
+              <w:noProof/>
+            </w:rPr>
+            <w:fldChar w:fldCharType="end"/>
+          </w:r>
           <w:r>
             <w:t xml:space="preserve"> : Choix du personnage</w:t>
           </w:r>
@@ -5849,7 +6348,7 @@
             </w:rPr>
             <w:lastRenderedPageBreak/>
             <w:drawing>
-              <wp:inline distT="0" distB="0" distL="0" distR="0" wp14:anchorId="5A3898A1" wp14:editId="484439D2">
+              <wp:inline distT="0" distB="0" distL="0" distR="0" wp14:anchorId="76C37296" wp14:editId="430FE54B">
                 <wp:extent cx="5760720" cy="3919220"/>
                 <wp:effectExtent l="0" t="0" r="0" b="5080"/>
                 <wp:docPr id="31" name="Image 31"/>
@@ -5899,14 +6398,27 @@
           <w:r>
             <w:t xml:space="preserve">Figure </w:t>
           </w:r>
-          <w:fldSimple w:instr=" SEQ Figure \* ARABIC ">
-            <w:r>
-              <w:rPr>
-                <w:noProof/>
-              </w:rPr>
-              <w:t>16</w:t>
-            </w:r>
-          </w:fldSimple>
+          <w:r>
+            <w:fldChar w:fldCharType="begin"/>
+          </w:r>
+          <w:r>
+            <w:instrText xml:space="preserve"> SEQ Figure \* ARABIC </w:instrText>
+          </w:r>
+          <w:r>
+            <w:fldChar w:fldCharType="separate"/>
+          </w:r>
+          <w:r>
+            <w:rPr>
+              <w:noProof/>
+            </w:rPr>
+            <w:t>16</w:t>
+          </w:r>
+          <w:r>
+            <w:rPr>
+              <w:noProof/>
+            </w:rPr>
+            <w:fldChar w:fldCharType="end"/>
+          </w:r>
           <w:r>
             <w:t xml:space="preserve"> : </w:t>
           </w:r>
@@ -5943,8 +6455,6 @@
           <w:r>
             <w:t xml:space="preserve">. </w:t>
           </w:r>
-          <w:bookmarkStart w:id="0" w:name="_GoBack"/>
-          <w:bookmarkEnd w:id="0"/>
         </w:p>
         <w:p>
           <w:pPr>
@@ -7759,7 +8269,6 @@
     <w:basedOn w:val="Titre1"/>
     <w:next w:val="Normal"/>
     <w:uiPriority w:val="39"/>
-    <w:semiHidden/>
     <w:unhideWhenUsed/>
     <w:qFormat/>
     <w:rsid w:val="00251E9A"/>
@@ -7822,7 +8331,646 @@
     <w:uiPriority w:val="99"/>
     <w:rsid w:val="00390B02"/>
   </w:style>
+  <w:style w:type="paragraph" w:styleId="TM1">
+    <w:name w:val="toc 1"/>
+    <w:basedOn w:val="Normal"/>
+    <w:next w:val="Normal"/>
+    <w:autoRedefine/>
+    <w:uiPriority w:val="39"/>
+    <w:unhideWhenUsed/>
+    <w:rsid w:val="00647CD6"/>
+    <w:pPr>
+      <w:spacing w:after="100"/>
+    </w:pPr>
+  </w:style>
+  <w:style w:type="paragraph" w:styleId="TM2">
+    <w:name w:val="toc 2"/>
+    <w:basedOn w:val="Normal"/>
+    <w:next w:val="Normal"/>
+    <w:autoRedefine/>
+    <w:uiPriority w:val="39"/>
+    <w:unhideWhenUsed/>
+    <w:rsid w:val="00647CD6"/>
+    <w:pPr>
+      <w:spacing w:after="100"/>
+      <w:ind w:left="220"/>
+    </w:pPr>
+  </w:style>
+  <w:style w:type="paragraph" w:styleId="TM3">
+    <w:name w:val="toc 3"/>
+    <w:basedOn w:val="Normal"/>
+    <w:next w:val="Normal"/>
+    <w:autoRedefine/>
+    <w:uiPriority w:val="39"/>
+    <w:unhideWhenUsed/>
+    <w:rsid w:val="00647CD6"/>
+    <w:pPr>
+      <w:spacing w:after="100"/>
+      <w:ind w:left="440"/>
+    </w:pPr>
+  </w:style>
+  <w:style w:type="character" w:styleId="Lienhypertexte">
+    <w:name w:val="Hyperlink"/>
+    <w:basedOn w:val="Policepardfaut"/>
+    <w:uiPriority w:val="99"/>
+    <w:unhideWhenUsed/>
+    <w:rsid w:val="00647CD6"/>
+    <w:rPr>
+      <w:color w:val="0563C1" w:themeColor="hyperlink"/>
+      <w:u w:val="single"/>
+    </w:rPr>
+  </w:style>
 </w:styles>
+</file>
+
+<file path=word/glossary/document.xml><?xml version="1.0" encoding="utf-8"?>
+<w:glossaryDocument xmlns:wpc="http://schemas.microsoft.com/office/word/2010/wordprocessingCanvas" xmlns:mc="http://schemas.openxmlformats.org/markup-compatibility/2006" xmlns:o="urn:schemas-microsoft-com:office:office" xmlns:r="http://schemas.openxmlformats.org/officeDocument/2006/relationships" xmlns:m="http://schemas.openxmlformats.org/officeDocument/2006/math" xmlns:v="urn:schemas-microsoft-com:vml" xmlns:wp14="http://schemas.microsoft.com/office/word/2010/wordprocessingDrawing" xmlns:wp="http://schemas.openxmlformats.org/drawingml/2006/wordprocessingDrawing" xmlns:w10="urn:schemas-microsoft-com:office:word" xmlns:w="http://schemas.openxmlformats.org/wordprocessingml/2006/main" xmlns:w14="http://schemas.microsoft.com/office/word/2010/wordml" xmlns:w15="http://schemas.microsoft.com/office/word/2012/wordml" xmlns:wpg="http://schemas.microsoft.com/office/word/2010/wordprocessingGroup" xmlns:wpi="http://schemas.microsoft.com/office/word/2010/wordprocessingInk" xmlns:wne="http://schemas.microsoft.com/office/word/2006/wordml" xmlns:wps="http://schemas.microsoft.com/office/word/2010/wordprocessingShape" mc:Ignorable="w14 w15 wp14"/>
+</file>
+
+<file path=word/glossary/fontTable.xml><?xml version="1.0" encoding="utf-8"?>
+<w:fonts xmlns:mc="http://schemas.openxmlformats.org/markup-compatibility/2006" xmlns:r="http://schemas.openxmlformats.org/officeDocument/2006/relationships" xmlns:w="http://schemas.openxmlformats.org/wordprocessingml/2006/main" xmlns:w14="http://schemas.microsoft.com/office/word/2010/wordml" xmlns:w15="http://schemas.microsoft.com/office/word/2012/wordml" mc:Ignorable="w14 w15">
+  <w:font w:name="Calibri">
+    <w:panose1 w:val="020F0502020204030204"/>
+    <w:charset w:val="00"/>
+    <w:family w:val="swiss"/>
+    <w:pitch w:val="variable"/>
+    <w:sig w:usb0="E00002FF" w:usb1="4000ACFF" w:usb2="00000001" w:usb3="00000000" w:csb0="0000019F" w:csb1="00000000"/>
+  </w:font>
+  <w:font w:name="SimSun">
+    <w:altName w:val="宋体"/>
+    <w:panose1 w:val="02010600030101010101"/>
+    <w:charset w:val="86"/>
+    <w:family w:val="auto"/>
+    <w:pitch w:val="variable"/>
+    <w:sig w:usb0="00000003" w:usb1="288F0000" w:usb2="00000016" w:usb3="00000000" w:csb0="00040001" w:csb1="00000000"/>
+  </w:font>
+  <w:font w:name="Times New Roman">
+    <w:panose1 w:val="02020603050405020304"/>
+    <w:charset w:val="00"/>
+    <w:family w:val="roman"/>
+    <w:pitch w:val="variable"/>
+    <w:sig w:usb0="E0002AFF" w:usb1="C0007843" w:usb2="00000009" w:usb3="00000000" w:csb0="000001FF" w:csb1="00000000"/>
+  </w:font>
+  <w:font w:name="Courier New">
+    <w:panose1 w:val="02070309020205020404"/>
+    <w:charset w:val="00"/>
+    <w:family w:val="modern"/>
+    <w:pitch w:val="fixed"/>
+    <w:sig w:usb0="E0002AFF" w:usb1="C0007843" w:usb2="00000009" w:usb3="00000000" w:csb0="000001FF" w:csb1="00000000"/>
+  </w:font>
+  <w:font w:name="Wingdings">
+    <w:panose1 w:val="05000000000000000000"/>
+    <w:charset w:val="02"/>
+    <w:family w:val="auto"/>
+    <w:pitch w:val="variable"/>
+    <w:sig w:usb0="00000000" w:usb1="10000000" w:usb2="00000000" w:usb3="00000000" w:csb0="80000000" w:csb1="00000000"/>
+  </w:font>
+  <w:font w:name="Symbol">
+    <w:panose1 w:val="05050102010706020507"/>
+    <w:charset w:val="02"/>
+    <w:family w:val="roman"/>
+    <w:pitch w:val="variable"/>
+    <w:sig w:usb0="00000000" w:usb1="10000000" w:usb2="00000000" w:usb3="00000000" w:csb0="80000000" w:csb1="00000000"/>
+  </w:font>
+  <w:font w:name="Calibri Light">
+    <w:panose1 w:val="020F0302020204030204"/>
+    <w:charset w:val="00"/>
+    <w:family w:val="swiss"/>
+    <w:pitch w:val="variable"/>
+    <w:sig w:usb0="A00002EF" w:usb1="4000207B" w:usb2="00000000" w:usb3="00000000" w:csb0="0000019F" w:csb1="00000000"/>
+  </w:font>
+</w:fonts>
+</file>
+
+<file path=word/glossary/settings.xml><?xml version="1.0" encoding="utf-8"?>
+<w:settings xmlns:mc="http://schemas.openxmlformats.org/markup-compatibility/2006" xmlns:o="urn:schemas-microsoft-com:office:office" xmlns:r="http://schemas.openxmlformats.org/officeDocument/2006/relationships" xmlns:m="http://schemas.openxmlformats.org/officeDocument/2006/math" xmlns:v="urn:schemas-microsoft-com:vml" xmlns:w10="urn:schemas-microsoft-com:office:word" xmlns:w="http://schemas.openxmlformats.org/wordprocessingml/2006/main" xmlns:w14="http://schemas.microsoft.com/office/word/2010/wordml" xmlns:w15="http://schemas.microsoft.com/office/word/2012/wordml" xmlns:sl="http://schemas.openxmlformats.org/schemaLibrary/2006/main" mc:Ignorable="w14 w15">
+  <w:view w:val="normal"/>
+  <w:defaultTabStop w:val="708"/>
+  <w:hyphenationZone w:val="425"/>
+  <w:characterSpacingControl w:val="doNotCompress"/>
+  <w:compat>
+    <w:useFELayout/>
+    <w:compatSetting w:name="compatibilityMode" w:uri="http://schemas.microsoft.com/office/word" w:val="15"/>
+    <w:compatSetting w:name="overrideTableStyleFontSizeAndJustification" w:uri="http://schemas.microsoft.com/office/word" w:val="1"/>
+    <w:compatSetting w:name="enableOpenTypeFeatures" w:uri="http://schemas.microsoft.com/office/word" w:val="1"/>
+    <w:compatSetting w:name="doNotFlipMirrorIndents" w:uri="http://schemas.microsoft.com/office/word" w:val="1"/>
+    <w:compatSetting w:name="differentiateMultirowTableHeaders" w:uri="http://schemas.microsoft.com/office/word" w:val="1"/>
+  </w:compat>
+  <w:rsids>
+    <w:rsidRoot w:val="0008445C"/>
+    <w:rsid w:val="0008445C"/>
+    <w:rsid w:val="006074F1"/>
+  </w:rsids>
+  <m:mathPr>
+    <m:mathFont m:val="Cambria Math"/>
+    <m:brkBin m:val="before"/>
+    <m:brkBinSub m:val="--"/>
+    <m:smallFrac m:val="0"/>
+    <m:dispDef/>
+    <m:lMargin m:val="0"/>
+    <m:rMargin m:val="0"/>
+    <m:defJc m:val="centerGroup"/>
+    <m:wrapIndent m:val="1440"/>
+    <m:intLim m:val="subSup"/>
+    <m:naryLim m:val="undOvr"/>
+  </m:mathPr>
+  <w:themeFontLang w:val="fr-FR" w:eastAsia="zh-CN"/>
+  <w:clrSchemeMapping w:bg1="light1" w:t1="dark1" w:bg2="light2" w:t2="dark2" w:accent1="accent1" w:accent2="accent2" w:accent3="accent3" w:accent4="accent4" w:accent5="accent5" w:accent6="accent6" w:hyperlink="hyperlink" w:followedHyperlink="followedHyperlink"/>
+  <w:decimalSymbol w:val="."/>
+  <w:listSeparator w:val=","/>
+  <w15:chartTrackingRefBased/>
+</w:settings>
+</file>
+
+<file path=word/glossary/styles.xml><?xml version="1.0" encoding="utf-8"?>
+<w:styles xmlns:mc="http://schemas.openxmlformats.org/markup-compatibility/2006" xmlns:r="http://schemas.openxmlformats.org/officeDocument/2006/relationships" xmlns:w="http://schemas.openxmlformats.org/wordprocessingml/2006/main" xmlns:w14="http://schemas.microsoft.com/office/word/2010/wordml" xmlns:w15="http://schemas.microsoft.com/office/word/2012/wordml" mc:Ignorable="w14 w15">
+  <w:docDefaults>
+    <w:rPrDefault>
+      <w:rPr>
+        <w:rFonts w:asciiTheme="minorHAnsi" w:eastAsiaTheme="minorEastAsia" w:hAnsiTheme="minorHAnsi" w:cstheme="minorBidi"/>
+        <w:sz w:val="22"/>
+        <w:szCs w:val="22"/>
+        <w:lang w:val="fr-FR" w:eastAsia="zh-CN" w:bidi="ar-SA"/>
+      </w:rPr>
+    </w:rPrDefault>
+    <w:pPrDefault>
+      <w:pPr>
+        <w:spacing w:after="160" w:line="259" w:lineRule="auto"/>
+      </w:pPr>
+    </w:pPrDefault>
+  </w:docDefaults>
+  <w:latentStyles w:defLockedState="0" w:defUIPriority="99" w:defSemiHidden="0" w:defUnhideWhenUsed="0" w:defQFormat="0" w:count="371">
+    <w:lsdException w:name="Normal" w:uiPriority="0" w:qFormat="1"/>
+    <w:lsdException w:name="heading 1" w:uiPriority="9" w:qFormat="1"/>
+    <w:lsdException w:name="heading 2" w:semiHidden="1" w:uiPriority="9" w:unhideWhenUsed="1" w:qFormat="1"/>
+    <w:lsdException w:name="heading 3" w:semiHidden="1" w:uiPriority="9" w:unhideWhenUsed="1" w:qFormat="1"/>
+    <w:lsdException w:name="heading 4" w:semiHidden="1" w:uiPriority="9" w:unhideWhenUsed="1" w:qFormat="1"/>
+    <w:lsdException w:name="heading 5" w:semiHidden="1" w:uiPriority="9" w:unhideWhenUsed="1" w:qFormat="1"/>
+    <w:lsdException w:name="heading 6" w:semiHidden="1" w:uiPriority="9" w:unhideWhenUsed="1" w:qFormat="1"/>
+    <w:lsdException w:name="heading 7" w:semiHidden="1" w:uiPriority="9" w:unhideWhenUsed="1" w:qFormat="1"/>
+    <w:lsdException w:name="heading 8" w:semiHidden="1" w:uiPriority="9" w:unhideWhenUsed="1" w:qFormat="1"/>
+    <w:lsdException w:name="heading 9" w:semiHidden="1" w:uiPriority="9" w:unhideWhenUsed="1" w:qFormat="1"/>
+    <w:lsdException w:name="index 1" w:semiHidden="1" w:unhideWhenUsed="1"/>
+    <w:lsdException w:name="index 2" w:semiHidden="1" w:unhideWhenUsed="1"/>
+    <w:lsdException w:name="index 3" w:semiHidden="1" w:unhideWhenUsed="1"/>
+    <w:lsdException w:name="index 4" w:semiHidden="1" w:unhideWhenUsed="1"/>
+    <w:lsdException w:name="index 5" w:semiHidden="1" w:unhideWhenUsed="1"/>
+    <w:lsdException w:name="index 6" w:semiHidden="1" w:unhideWhenUsed="1"/>
+    <w:lsdException w:name="index 7" w:semiHidden="1" w:unhideWhenUsed="1"/>
+    <w:lsdException w:name="index 8" w:semiHidden="1" w:unhideWhenUsed="1"/>
+    <w:lsdException w:name="index 9" w:semiHidden="1" w:unhideWhenUsed="1"/>
+    <w:lsdException w:name="toc 1" w:semiHidden="1" w:uiPriority="39" w:unhideWhenUsed="1"/>
+    <w:lsdException w:name="toc 2" w:semiHidden="1" w:uiPriority="39" w:unhideWhenUsed="1"/>
+    <w:lsdException w:name="toc 3" w:semiHidden="1" w:uiPriority="39" w:unhideWhenUsed="1"/>
+    <w:lsdException w:name="toc 4" w:semiHidden="1" w:uiPriority="39" w:unhideWhenUsed="1"/>
+    <w:lsdException w:name="toc 5" w:semiHidden="1" w:uiPriority="39" w:unhideWhenUsed="1"/>
+    <w:lsdException w:name="toc 6" w:semiHidden="1" w:uiPriority="39" w:unhideWhenUsed="1"/>
+    <w:lsdException w:name="toc 7" w:semiHidden="1" w:uiPriority="39" w:unhideWhenUsed="1"/>
+    <w:lsdException w:name="toc 8" w:semiHidden="1" w:uiPriority="39" w:unhideWhenUsed="1"/>
+    <w:lsdException w:name="toc 9" w:semiHidden="1" w:uiPriority="39" w:unhideWhenUsed="1"/>
+    <w:lsdException w:name="Normal Indent" w:semiHidden="1" w:unhideWhenUsed="1"/>
+    <w:lsdException w:name="footnote text" w:semiHidden="1" w:unhideWhenUsed="1"/>
+    <w:lsdException w:name="annotation text" w:semiHidden="1" w:unhideWhenUsed="1"/>
+    <w:lsdException w:name="header" w:semiHidden="1" w:unhideWhenUsed="1"/>
+    <w:lsdException w:name="footer" w:semiHidden="1" w:unhideWhenUsed="1"/>
+    <w:lsdException w:name="index heading" w:semiHidden="1" w:unhideWhenUsed="1"/>
+    <w:lsdException w:name="caption" w:semiHidden="1" w:uiPriority="35" w:unhideWhenUsed="1" w:qFormat="1"/>
+    <w:lsdException w:name="table of figures" w:semiHidden="1" w:unhideWhenUsed="1"/>
+    <w:lsdException w:name="envelope address" w:semiHidden="1" w:unhideWhenUsed="1"/>
+    <w:lsdException w:name="envelope return" w:semiHidden="1" w:unhideWhenUsed="1"/>
+    <w:lsdException w:name="footnote reference" w:semiHidden="1" w:unhideWhenUsed="1"/>
+    <w:lsdException w:name="annotation reference" w:semiHidden="1" w:unhideWhenUsed="1"/>
+    <w:lsdException w:name="line number" w:semiHidden="1" w:unhideWhenUsed="1"/>
+    <w:lsdException w:name="page number" w:semiHidden="1" w:unhideWhenUsed="1"/>
+    <w:lsdException w:name="endnote reference" w:semiHidden="1" w:unhideWhenUsed="1"/>
+    <w:lsdException w:name="endnote text" w:semiHidden="1" w:unhideWhenUsed="1"/>
+    <w:lsdException w:name="table of authorities" w:semiHidden="1" w:unhideWhenUsed="1"/>
+    <w:lsdException w:name="macro" w:semiHidden="1" w:unhideWhenUsed="1"/>
+    <w:lsdException w:name="toa heading" w:semiHidden="1" w:unhideWhenUsed="1"/>
+    <w:lsdException w:name="List" w:semiHidden="1" w:unhideWhenUsed="1"/>
+    <w:lsdException w:name="List Bullet" w:semiHidden="1" w:unhideWhenUsed="1"/>
+    <w:lsdException w:name="List Number" w:semiHidden="1" w:unhideWhenUsed="1"/>
+    <w:lsdException w:name="List 2" w:semiHidden="1" w:unhideWhenUsed="1"/>
+    <w:lsdException w:name="List 3" w:semiHidden="1" w:unhideWhenUsed="1"/>
+    <w:lsdException w:name="List 4" w:semiHidden="1" w:unhideWhenUsed="1"/>
+    <w:lsdException w:name="List 5" w:semiHidden="1" w:unhideWhenUsed="1"/>
+    <w:lsdException w:name="List Bullet 2" w:semiHidden="1" w:unhideWhenUsed="1"/>
+    <w:lsdException w:name="List Bullet 3" w:semiHidden="1" w:unhideWhenUsed="1"/>
+    <w:lsdException w:name="List Bullet 4" w:semiHidden="1" w:unhideWhenUsed="1"/>
+    <w:lsdException w:name="List Bullet 5" w:semiHidden="1" w:unhideWhenUsed="1"/>
+    <w:lsdException w:name="List Number 2" w:semiHidden="1" w:unhideWhenUsed="1"/>
+    <w:lsdException w:name="List Number 3" w:semiHidden="1" w:unhideWhenUsed="1"/>
+    <w:lsdException w:name="List Number 4" w:semiHidden="1" w:unhideWhenUsed="1"/>
+    <w:lsdException w:name="List Number 5" w:semiHidden="1" w:unhideWhenUsed="1"/>
+    <w:lsdException w:name="Title" w:uiPriority="10" w:qFormat="1"/>
+    <w:lsdException w:name="Closing" w:semiHidden="1" w:unhideWhenUsed="1"/>
+    <w:lsdException w:name="Signature" w:semiHidden="1" w:unhideWhenUsed="1"/>
+    <w:lsdException w:name="Default Paragraph Font" w:semiHidden="1" w:uiPriority="1" w:unhideWhenUsed="1"/>
+    <w:lsdException w:name="Body Text" w:semiHidden="1" w:unhideWhenUsed="1"/>
+    <w:lsdException w:name="Body Text Indent" w:semiHidden="1" w:unhideWhenUsed="1"/>
+    <w:lsdException w:name="List Continue" w:semiHidden="1" w:unhideWhenUsed="1"/>
+    <w:lsdException w:name="List Continue 2" w:semiHidden="1" w:unhideWhenUsed="1"/>
+    <w:lsdException w:name="List Continue 3" w:semiHidden="1" w:unhideWhenUsed="1"/>
+    <w:lsdException w:name="List Continue 4" w:semiHidden="1" w:unhideWhenUsed="1"/>
+    <w:lsdException w:name="List Continue 5" w:semiHidden="1" w:unhideWhenUsed="1"/>
+    <w:lsdException w:name="Message Header" w:semiHidden="1" w:unhideWhenUsed="1"/>
+    <w:lsdException w:name="Subtitle" w:uiPriority="11" w:qFormat="1"/>
+    <w:lsdException w:name="Salutation" w:semiHidden="1" w:unhideWhenUsed="1"/>
+    <w:lsdException w:name="Date" w:semiHidden="1" w:unhideWhenUsed="1"/>
+    <w:lsdException w:name="Body Text First Indent" w:semiHidden="1" w:unhideWhenUsed="1"/>
+    <w:lsdException w:name="Body Text First Indent 2" w:semiHidden="1" w:unhideWhenUsed="1"/>
+    <w:lsdException w:name="Note Heading" w:semiHidden="1" w:unhideWhenUsed="1"/>
+    <w:lsdException w:name="Body Text 2" w:semiHidden="1" w:unhideWhenUsed="1"/>
+    <w:lsdException w:name="Body Text 3" w:semiHidden="1" w:unhideWhenUsed="1"/>
+    <w:lsdException w:name="Body Text Indent 2" w:semiHidden="1" w:unhideWhenUsed="1"/>
+    <w:lsdException w:name="Body Text Indent 3" w:semiHidden="1" w:unhideWhenUsed="1"/>
+    <w:lsdException w:name="Block Text" w:semiHidden="1" w:unhideWhenUsed="1"/>
+    <w:lsdException w:name="Hyperlink" w:semiHidden="1" w:unhideWhenUsed="1"/>
+    <w:lsdException w:name="FollowedHyperlink" w:semiHidden="1" w:unhideWhenUsed="1"/>
+    <w:lsdException w:name="Strong" w:uiPriority="22" w:qFormat="1"/>
+    <w:lsdException w:name="Emphasis" w:uiPriority="20" w:qFormat="1"/>
+    <w:lsdException w:name="Document Map" w:semiHidden="1" w:unhideWhenUsed="1"/>
+    <w:lsdException w:name="Plain Text" w:semiHidden="1" w:unhideWhenUsed="1"/>
+    <w:lsdException w:name="E-mail Signature" w:semiHidden="1" w:unhideWhenUsed="1"/>
+    <w:lsdException w:name="HTML Top of Form" w:semiHidden="1" w:unhideWhenUsed="1"/>
+    <w:lsdException w:name="HTML Bottom of Form" w:semiHidden="1" w:unhideWhenUsed="1"/>
+    <w:lsdException w:name="Normal (Web)" w:semiHidden="1" w:unhideWhenUsed="1"/>
+    <w:lsdException w:name="HTML Acronym" w:semiHidden="1" w:unhideWhenUsed="1"/>
+    <w:lsdException w:name="HTML Address" w:semiHidden="1" w:unhideWhenUsed="1"/>
+    <w:lsdException w:name="HTML Cite" w:semiHidden="1" w:unhideWhenUsed="1"/>
+    <w:lsdException w:name="HTML Code" w:semiHidden="1" w:unhideWhenUsed="1"/>
+    <w:lsdException w:name="HTML Definition" w:semiHidden="1" w:unhideWhenUsed="1"/>
+    <w:lsdException w:name="HTML Keyboard" w:semiHidden="1" w:unhideWhenUsed="1"/>
+    <w:lsdException w:name="HTML Preformatted" w:semiHidden="1" w:unhideWhenUsed="1"/>
+    <w:lsdException w:name="HTML Sample" w:semiHidden="1" w:unhideWhenUsed="1"/>
+    <w:lsdException w:name="HTML Typewriter" w:semiHidden="1" w:unhideWhenUsed="1"/>
+    <w:lsdException w:name="HTML Variable" w:semiHidden="1" w:unhideWhenUsed="1"/>
+    <w:lsdException w:name="Normal Table" w:semiHidden="1" w:unhideWhenUsed="1"/>
+    <w:lsdException w:name="annotation subject" w:semiHidden="1" w:unhideWhenUsed="1"/>
+    <w:lsdException w:name="No List" w:semiHidden="1" w:unhideWhenUsed="1"/>
+    <w:lsdException w:name="Outline List 1" w:semiHidden="1" w:unhideWhenUsed="1"/>
+    <w:lsdException w:name="Outline List 2" w:semiHidden="1" w:unhideWhenUsed="1"/>
+    <w:lsdException w:name="Outline List 3" w:semiHidden="1" w:unhideWhenUsed="1"/>
+    <w:lsdException w:name="Table Simple 1" w:semiHidden="1" w:unhideWhenUsed="1"/>
+    <w:lsdException w:name="Table Simple 2" w:semiHidden="1" w:unhideWhenUsed="1"/>
+    <w:lsdException w:name="Table Simple 3" w:semiHidden="1" w:unhideWhenUsed="1"/>
+    <w:lsdException w:name="Table Classic 1" w:semiHidden="1" w:unhideWhenUsed="1"/>
+    <w:lsdException w:name="Table Classic 2" w:semiHidden="1" w:unhideWhenUsed="1"/>
+    <w:lsdException w:name="Table Classic 3" w:semiHidden="1" w:unhideWhenUsed="1"/>
+    <w:lsdException w:name="Table Classic 4" w:semiHidden="1" w:unhideWhenUsed="1"/>
+    <w:lsdException w:name="Table Colorful 1" w:semiHidden="1" w:unhideWhenUsed="1"/>
+    <w:lsdException w:name="Table Colorful 2" w:semiHidden="1" w:unhideWhenUsed="1"/>
+    <w:lsdException w:name="Table Colorful 3" w:semiHidden="1" w:unhideWhenUsed="1"/>
+    <w:lsdException w:name="Table Columns 1" w:semiHidden="1" w:unhideWhenUsed="1"/>
+    <w:lsdException w:name="Table Columns 2" w:semiHidden="1" w:unhideWhenUsed="1"/>
+    <w:lsdException w:name="Table Columns 3" w:semiHidden="1" w:unhideWhenUsed="1"/>
+    <w:lsdException w:name="Table Columns 4" w:semiHidden="1" w:unhideWhenUsed="1"/>
+    <w:lsdException w:name="Table Columns 5" w:semiHidden="1" w:unhideWhenUsed="1"/>
+    <w:lsdException w:name="Table Grid 1" w:semiHidden="1" w:unhideWhenUsed="1"/>
+    <w:lsdException w:name="Table Grid 2" w:semiHidden="1" w:unhideWhenUsed="1"/>
+    <w:lsdException w:name="Table Grid 3" w:semiHidden="1" w:unhideWhenUsed="1"/>
+    <w:lsdException w:name="Table Grid 4" w:semiHidden="1" w:unhideWhenUsed="1"/>
+    <w:lsdException w:name="Table Grid 5" w:semiHidden="1" w:unhideWhenUsed="1"/>
+    <w:lsdException w:name="Table Grid 6" w:semiHidden="1" w:unhideWhenUsed="1"/>
+    <w:lsdException w:name="Table Grid 7" w:semiHidden="1" w:unhideWhenUsed="1"/>
+    <w:lsdException w:name="Table Grid 8" w:semiHidden="1" w:unhideWhenUsed="1"/>
+    <w:lsdException w:name="Table List 1" w:semiHidden="1" w:unhideWhenUsed="1"/>
+    <w:lsdException w:name="Table List 2" w:semiHidden="1" w:unhideWhenUsed="1"/>
+    <w:lsdException w:name="Table List 3" w:semiHidden="1" w:unhideWhenUsed="1"/>
+    <w:lsdException w:name="Table List 4" w:semiHidden="1" w:unhideWhenUsed="1"/>
+    <w:lsdException w:name="Table List 5" w:semiHidden="1" w:unhideWhenUsed="1"/>
+    <w:lsdException w:name="Table List 6" w:semiHidden="1" w:unhideWhenUsed="1"/>
+    <w:lsdException w:name="Table List 7" w:semiHidden="1" w:unhideWhenUsed="1"/>
+    <w:lsdException w:name="Table List 8" w:semiHidden="1" w:unhideWhenUsed="1"/>
+    <w:lsdException w:name="Table 3D effects 1" w:semiHidden="1" w:unhideWhenUsed="1"/>
+    <w:lsdException w:name="Table 3D effects 2" w:semiHidden="1" w:unhideWhenUsed="1"/>
+    <w:lsdException w:name="Table 3D effects 3" w:semiHidden="1" w:unhideWhenUsed="1"/>
+    <w:lsdException w:name="Table Contemporary" w:semiHidden="1" w:unhideWhenUsed="1"/>
+    <w:lsdException w:name="Table Elegant" w:semiHidden="1" w:unhideWhenUsed="1"/>
+    <w:lsdException w:name="Table Professional" w:semiHidden="1" w:unhideWhenUsed="1"/>
+    <w:lsdException w:name="Table Subtle 1" w:semiHidden="1" w:unhideWhenUsed="1"/>
+    <w:lsdException w:name="Table Subtle 2" w:semiHidden="1" w:unhideWhenUsed="1"/>
+    <w:lsdException w:name="Table Web 1" w:semiHidden="1" w:unhideWhenUsed="1"/>
+    <w:lsdException w:name="Table Web 2" w:semiHidden="1" w:unhideWhenUsed="1"/>
+    <w:lsdException w:name="Table Web 3" w:semiHidden="1" w:unhideWhenUsed="1"/>
+    <w:lsdException w:name="Balloon Text" w:semiHidden="1" w:unhideWhenUsed="1"/>
+    <w:lsdException w:name="Table Grid" w:uiPriority="39"/>
+    <w:lsdException w:name="Table Theme" w:semiHidden="1" w:unhideWhenUsed="1"/>
+    <w:lsdException w:name="Placeholder Text" w:semiHidden="1"/>
+    <w:lsdException w:name="No Spacing" w:uiPriority="1" w:qFormat="1"/>
+    <w:lsdException w:name="Light Shading" w:uiPriority="60"/>
+    <w:lsdException w:name="Light List" w:uiPriority="61"/>
+    <w:lsdException w:name="Light Grid" w:uiPriority="62"/>
+    <w:lsdException w:name="Medium Shading 1" w:uiPriority="63"/>
+    <w:lsdException w:name="Medium Shading 2" w:uiPriority="64"/>
+    <w:lsdException w:name="Medium List 1" w:uiPriority="65"/>
+    <w:lsdException w:name="Medium List 2" w:uiPriority="66"/>
+    <w:lsdException w:name="Medium Grid 1" w:uiPriority="67"/>
+    <w:lsdException w:name="Medium Grid 2" w:uiPriority="68"/>
+    <w:lsdException w:name="Medium Grid 3" w:uiPriority="69"/>
+    <w:lsdException w:name="Dark List" w:uiPriority="70"/>
+    <w:lsdException w:name="Colorful Shading" w:uiPriority="71"/>
+    <w:lsdException w:name="Colorful List" w:uiPriority="72"/>
+    <w:lsdException w:name="Colorful Grid" w:uiPriority="73"/>
+    <w:lsdException w:name="Light Shading Accent 1" w:uiPriority="60"/>
+    <w:lsdException w:name="Light List Accent 1" w:uiPriority="61"/>
+    <w:lsdException w:name="Light Grid Accent 1" w:uiPriority="62"/>
+    <w:lsdException w:name="Medium Shading 1 Accent 1" w:uiPriority="63"/>
+    <w:lsdException w:name="Medium Shading 2 Accent 1" w:uiPriority="64"/>
+    <w:lsdException w:name="Medium List 1 Accent 1" w:uiPriority="65"/>
+    <w:lsdException w:name="Revision" w:semiHidden="1"/>
+    <w:lsdException w:name="List Paragraph" w:uiPriority="34" w:qFormat="1"/>
+    <w:lsdException w:name="Quote" w:uiPriority="29" w:qFormat="1"/>
+    <w:lsdException w:name="Intense Quote" w:uiPriority="30" w:qFormat="1"/>
+    <w:lsdException w:name="Medium List 2 Accent 1" w:uiPriority="66"/>
+    <w:lsdException w:name="Medium Grid 1 Accent 1" w:uiPriority="67"/>
+    <w:lsdException w:name="Medium Grid 2 Accent 1" w:uiPriority="68"/>
+    <w:lsdException w:name="Medium Grid 3 Accent 1" w:uiPriority="69"/>
+    <w:lsdException w:name="Dark List Accent 1" w:uiPriority="70"/>
+    <w:lsdException w:name="Colorful Shading Accent 1" w:uiPriority="71"/>
+    <w:lsdException w:name="Colorful List Accent 1" w:uiPriority="72"/>
+    <w:lsdException w:name="Colorful Grid Accent 1" w:uiPriority="73"/>
+    <w:lsdException w:name="Light Shading Accent 2" w:uiPriority="60"/>
+    <w:lsdException w:name="Light List Accent 2" w:uiPriority="61"/>
+    <w:lsdException w:name="Light Grid Accent 2" w:uiPriority="62"/>
+    <w:lsdException w:name="Medium Shading 1 Accent 2" w:uiPriority="63"/>
+    <w:lsdException w:name="Medium Shading 2 Accent 2" w:uiPriority="64"/>
+    <w:lsdException w:name="Medium List 1 Accent 2" w:uiPriority="65"/>
+    <w:lsdException w:name="Medium List 2 Accent 2" w:uiPriority="66"/>
+    <w:lsdException w:name="Medium Grid 1 Accent 2" w:uiPriority="67"/>
+    <w:lsdException w:name="Medium Grid 2 Accent 2" w:uiPriority="68"/>
+    <w:lsdException w:name="Medium Grid 3 Accent 2" w:uiPriority="69"/>
+    <w:lsdException w:name="Dark List Accent 2" w:uiPriority="70"/>
+    <w:lsdException w:name="Colorful Shading Accent 2" w:uiPriority="71"/>
+    <w:lsdException w:name="Colorful List Accent 2" w:uiPriority="72"/>
+    <w:lsdException w:name="Colorful Grid Accent 2" w:uiPriority="73"/>
+    <w:lsdException w:name="Light Shading Accent 3" w:uiPriority="60"/>
+    <w:lsdException w:name="Light List Accent 3" w:uiPriority="61"/>
+    <w:lsdException w:name="Light Grid Accent 3" w:uiPriority="62"/>
+    <w:lsdException w:name="Medium Shading 1 Accent 3" w:uiPriority="63"/>
+    <w:lsdException w:name="Medium Shading 2 Accent 3" w:uiPriority="64"/>
+    <w:lsdException w:name="Medium List 1 Accent 3" w:uiPriority="65"/>
+    <w:lsdException w:name="Medium List 2 Accent 3" w:uiPriority="66"/>
+    <w:lsdException w:name="Medium Grid 1 Accent 3" w:uiPriority="67"/>
+    <w:lsdException w:name="Medium Grid 2 Accent 3" w:uiPriority="68"/>
+    <w:lsdException w:name="Medium Grid 3 Accent 3" w:uiPriority="69"/>
+    <w:lsdException w:name="Dark List Accent 3" w:uiPriority="70"/>
+    <w:lsdException w:name="Colorful Shading Accent 3" w:uiPriority="71"/>
+    <w:lsdException w:name="Colorful List Accent 3" w:uiPriority="72"/>
+    <w:lsdException w:name="Colorful Grid Accent 3" w:uiPriority="73"/>
+    <w:lsdException w:name="Light Shading Accent 4" w:uiPriority="60"/>
+    <w:lsdException w:name="Light List Accent 4" w:uiPriority="61"/>
+    <w:lsdException w:name="Light Grid Accent 4" w:uiPriority="62"/>
+    <w:lsdException w:name="Medium Shading 1 Accent 4" w:uiPriority="63"/>
+    <w:lsdException w:name="Medium Shading 2 Accent 4" w:uiPriority="64"/>
+    <w:lsdException w:name="Medium List 1 Accent 4" w:uiPriority="65"/>
+    <w:lsdException w:name="Medium List 2 Accent 4" w:uiPriority="66"/>
+    <w:lsdException w:name="Medium Grid 1 Accent 4" w:uiPriority="67"/>
+    <w:lsdException w:name="Medium Grid 2 Accent 4" w:uiPriority="68"/>
+    <w:lsdException w:name="Medium Grid 3 Accent 4" w:uiPriority="69"/>
+    <w:lsdException w:name="Dark List Accent 4" w:uiPriority="70"/>
+    <w:lsdException w:name="Colorful Shading Accent 4" w:uiPriority="71"/>
+    <w:lsdException w:name="Colorful List Accent 4" w:uiPriority="72"/>
+    <w:lsdException w:name="Colorful Grid Accent 4" w:uiPriority="73"/>
+    <w:lsdException w:name="Light Shading Accent 5" w:uiPriority="60"/>
+    <w:lsdException w:name="Light List Accent 5" w:uiPriority="61"/>
+    <w:lsdException w:name="Light Grid Accent 5" w:uiPriority="62"/>
+    <w:lsdException w:name="Medium Shading 1 Accent 5" w:uiPriority="63"/>
+    <w:lsdException w:name="Medium Shading 2 Accent 5" w:uiPriority="64"/>
+    <w:lsdException w:name="Medium List 1 Accent 5" w:uiPriority="65"/>
+    <w:lsdException w:name="Medium List 2 Accent 5" w:uiPriority="66"/>
+    <w:lsdException w:name="Medium Grid 1 Accent 5" w:uiPriority="67"/>
+    <w:lsdException w:name="Medium Grid 2 Accent 5" w:uiPriority="68"/>
+    <w:lsdException w:name="Medium Grid 3 Accent 5" w:uiPriority="69"/>
+    <w:lsdException w:name="Dark List Accent 5" w:uiPriority="70"/>
+    <w:lsdException w:name="Colorful Shading Accent 5" w:uiPriority="71"/>
+    <w:lsdException w:name="Colorful List Accent 5" w:uiPriority="72"/>
+    <w:lsdException w:name="Colorful Grid Accent 5" w:uiPriority="73"/>
+    <w:lsdException w:name="Light Shading Accent 6" w:uiPriority="60"/>
+    <w:lsdException w:name="Light List Accent 6" w:uiPriority="61"/>
+    <w:lsdException w:name="Light Grid Accent 6" w:uiPriority="62"/>
+    <w:lsdException w:name="Medium Shading 1 Accent 6" w:uiPriority="63"/>
+    <w:lsdException w:name="Medium Shading 2 Accent 6" w:uiPriority="64"/>
+    <w:lsdException w:name="Medium List 1 Accent 6" w:uiPriority="65"/>
+    <w:lsdException w:name="Medium List 2 Accent 6" w:uiPriority="66"/>
+    <w:lsdException w:name="Medium Grid 1 Accent 6" w:uiPriority="67"/>
+    <w:lsdException w:name="Medium Grid 2 Accent 6" w:uiPriority="68"/>
+    <w:lsdException w:name="Medium Grid 3 Accent 6" w:uiPriority="69"/>
+    <w:lsdException w:name="Dark List Accent 6" w:uiPriority="70"/>
+    <w:lsdException w:name="Colorful Shading Accent 6" w:uiPriority="71"/>
+    <w:lsdException w:name="Colorful List Accent 6" w:uiPriority="72"/>
+    <w:lsdException w:name="Colorful Grid Accent 6" w:uiPriority="73"/>
+    <w:lsdException w:name="Subtle Emphasis" w:uiPriority="19" w:qFormat="1"/>
+    <w:lsdException w:name="Intense Emphasis" w:uiPriority="21" w:qFormat="1"/>
+    <w:lsdException w:name="Subtle Reference" w:uiPriority="31" w:qFormat="1"/>
+    <w:lsdException w:name="Intense Reference" w:uiPriority="32" w:qFormat="1"/>
+    <w:lsdException w:name="Book Title" w:uiPriority="33" w:qFormat="1"/>
+    <w:lsdException w:name="Bibliography" w:semiHidden="1" w:uiPriority="37" w:unhideWhenUsed="1"/>
+    <w:lsdException w:name="TOC Heading" w:semiHidden="1" w:uiPriority="39" w:unhideWhenUsed="1" w:qFormat="1"/>
+    <w:lsdException w:name="Plain Table 1" w:uiPriority="41"/>
+    <w:lsdException w:name="Plain Table 2" w:uiPriority="42"/>
+    <w:lsdException w:name="Plain Table 3" w:uiPriority="43"/>
+    <w:lsdException w:name="Plain Table 4" w:uiPriority="44"/>
+    <w:lsdException w:name="Plain Table 5" w:uiPriority="45"/>
+    <w:lsdException w:name="Grid Table Light" w:uiPriority="40"/>
+    <w:lsdException w:name="Grid Table 1 Light" w:uiPriority="46"/>
+    <w:lsdException w:name="Grid Table 2" w:uiPriority="47"/>
+    <w:lsdException w:name="Grid Table 3" w:uiPriority="48"/>
+    <w:lsdException w:name="Grid Table 4" w:uiPriority="49"/>
+    <w:lsdException w:name="Grid Table 5 Dark" w:uiPriority="50"/>
+    <w:lsdException w:name="Grid Table 6 Colorful" w:uiPriority="51"/>
+    <w:lsdException w:name="Grid Table 7 Colorful" w:uiPriority="52"/>
+    <w:lsdException w:name="Grid Table 1 Light Accent 1" w:uiPriority="46"/>
+    <w:lsdException w:name="Grid Table 2 Accent 1" w:uiPriority="47"/>
+    <w:lsdException w:name="Grid Table 3 Accent 1" w:uiPriority="48"/>
+    <w:lsdException w:name="Grid Table 4 Accent 1" w:uiPriority="49"/>
+    <w:lsdException w:name="Grid Table 5 Dark Accent 1" w:uiPriority="50"/>
+    <w:lsdException w:name="Grid Table 6 Colorful Accent 1" w:uiPriority="51"/>
+    <w:lsdException w:name="Grid Table 7 Colorful Accent 1" w:uiPriority="52"/>
+    <w:lsdException w:name="Grid Table 1 Light Accent 2" w:uiPriority="46"/>
+    <w:lsdException w:name="Grid Table 2 Accent 2" w:uiPriority="47"/>
+    <w:lsdException w:name="Grid Table 3 Accent 2" w:uiPriority="48"/>
+    <w:lsdException w:name="Grid Table 4 Accent 2" w:uiPriority="49"/>
+    <w:lsdException w:name="Grid Table 5 Dark Accent 2" w:uiPriority="50"/>
+    <w:lsdException w:name="Grid Table 6 Colorful Accent 2" w:uiPriority="51"/>
+    <w:lsdException w:name="Grid Table 7 Colorful Accent 2" w:uiPriority="52"/>
+    <w:lsdException w:name="Grid Table 1 Light Accent 3" w:uiPriority="46"/>
+    <w:lsdException w:name="Grid Table 2 Accent 3" w:uiPriority="47"/>
+    <w:lsdException w:name="Grid Table 3 Accent 3" w:uiPriority="48"/>
+    <w:lsdException w:name="Grid Table 4 Accent 3" w:uiPriority="49"/>
+    <w:lsdException w:name="Grid Table 5 Dark Accent 3" w:uiPriority="50"/>
+    <w:lsdException w:name="Grid Table 6 Colorful Accent 3" w:uiPriority="51"/>
+    <w:lsdException w:name="Grid Table 7 Colorful Accent 3" w:uiPriority="52"/>
+    <w:lsdException w:name="Grid Table 1 Light Accent 4" w:uiPriority="46"/>
+    <w:lsdException w:name="Grid Table 2 Accent 4" w:uiPriority="47"/>
+    <w:lsdException w:name="Grid Table 3 Accent 4" w:uiPriority="48"/>
+    <w:lsdException w:name="Grid Table 4 Accent 4" w:uiPriority="49"/>
+    <w:lsdException w:name="Grid Table 5 Dark Accent 4" w:uiPriority="50"/>
+    <w:lsdException w:name="Grid Table 6 Colorful Accent 4" w:uiPriority="51"/>
+    <w:lsdException w:name="Grid Table 7 Colorful Accent 4" w:uiPriority="52"/>
+    <w:lsdException w:name="Grid Table 1 Light Accent 5" w:uiPriority="46"/>
+    <w:lsdException w:name="Grid Table 2 Accent 5" w:uiPriority="47"/>
+    <w:lsdException w:name="Grid Table 3 Accent 5" w:uiPriority="48"/>
+    <w:lsdException w:name="Grid Table 4 Accent 5" w:uiPriority="49"/>
+    <w:lsdException w:name="Grid Table 5 Dark Accent 5" w:uiPriority="50"/>
+    <w:lsdException w:name="Grid Table 6 Colorful Accent 5" w:uiPriority="51"/>
+    <w:lsdException w:name="Grid Table 7 Colorful Accent 5" w:uiPriority="52"/>
+    <w:lsdException w:name="Grid Table 1 Light Accent 6" w:uiPriority="46"/>
+    <w:lsdException w:name="Grid Table 2 Accent 6" w:uiPriority="47"/>
+    <w:lsdException w:name="Grid Table 3 Accent 6" w:uiPriority="48"/>
+    <w:lsdException w:name="Grid Table 4 Accent 6" w:uiPriority="49"/>
+    <w:lsdException w:name="Grid Table 5 Dark Accent 6" w:uiPriority="50"/>
+    <w:lsdException w:name="Grid Table 6 Colorful Accent 6" w:uiPriority="51"/>
+    <w:lsdException w:name="Grid Table 7 Colorful Accent 6" w:uiPriority="52"/>
+    <w:lsdException w:name="List Table 1 Light" w:uiPriority="46"/>
+    <w:lsdException w:name="List Table 2" w:uiPriority="47"/>
+    <w:lsdException w:name="List Table 3" w:uiPriority="48"/>
+    <w:lsdException w:name="List Table 4" w:uiPriority="49"/>
+    <w:lsdException w:name="List Table 5 Dark" w:uiPriority="50"/>
+    <w:lsdException w:name="List Table 6 Colorful" w:uiPriority="51"/>
+    <w:lsdException w:name="List Table 7 Colorful" w:uiPriority="52"/>
+    <w:lsdException w:name="List Table 1 Light Accent 1" w:uiPriority="46"/>
+    <w:lsdException w:name="List Table 2 Accent 1" w:uiPriority="47"/>
+    <w:lsdException w:name="List Table 3 Accent 1" w:uiPriority="48"/>
+    <w:lsdException w:name="List Table 4 Accent 1" w:uiPriority="49"/>
+    <w:lsdException w:name="List Table 5 Dark Accent 1" w:uiPriority="50"/>
+    <w:lsdException w:name="List Table 6 Colorful Accent 1" w:uiPriority="51"/>
+    <w:lsdException w:name="List Table 7 Colorful Accent 1" w:uiPriority="52"/>
+    <w:lsdException w:name="List Table 1 Light Accent 2" w:uiPriority="46"/>
+    <w:lsdException w:name="List Table 2 Accent 2" w:uiPriority="47"/>
+    <w:lsdException w:name="List Table 3 Accent 2" w:uiPriority="48"/>
+    <w:lsdException w:name="List Table 4 Accent 2" w:uiPriority="49"/>
+    <w:lsdException w:name="List Table 5 Dark Accent 2" w:uiPriority="50"/>
+    <w:lsdException w:name="List Table 6 Colorful Accent 2" w:uiPriority="51"/>
+    <w:lsdException w:name="List Table 7 Colorful Accent 2" w:uiPriority="52"/>
+    <w:lsdException w:name="List Table 1 Light Accent 3" w:uiPriority="46"/>
+    <w:lsdException w:name="List Table 2 Accent 3" w:uiPriority="47"/>
+    <w:lsdException w:name="List Table 3 Accent 3" w:uiPriority="48"/>
+    <w:lsdException w:name="List Table 4 Accent 3" w:uiPriority="49"/>
+    <w:lsdException w:name="List Table 5 Dark Accent 3" w:uiPriority="50"/>
+    <w:lsdException w:name="List Table 6 Colorful Accent 3" w:uiPriority="51"/>
+    <w:lsdException w:name="List Table 7 Colorful Accent 3" w:uiPriority="52"/>
+    <w:lsdException w:name="List Table 1 Light Accent 4" w:uiPriority="46"/>
+    <w:lsdException w:name="List Table 2 Accent 4" w:uiPriority="47"/>
+    <w:lsdException w:name="List Table 3 Accent 4" w:uiPriority="48"/>
+    <w:lsdException w:name="List Table 4 Accent 4" w:uiPriority="49"/>
+    <w:lsdException w:name="List Table 5 Dark Accent 4" w:uiPriority="50"/>
+    <w:lsdException w:name="List Table 6 Colorful Accent 4" w:uiPriority="51"/>
+    <w:lsdException w:name="List Table 7 Colorful Accent 4" w:uiPriority="52"/>
+    <w:lsdException w:name="List Table 1 Light Accent 5" w:uiPriority="46"/>
+    <w:lsdException w:name="List Table 2 Accent 5" w:uiPriority="47"/>
+    <w:lsdException w:name="List Table 3 Accent 5" w:uiPriority="48"/>
+    <w:lsdException w:name="List Table 4 Accent 5" w:uiPriority="49"/>
+    <w:lsdException w:name="List Table 5 Dark Accent 5" w:uiPriority="50"/>
+    <w:lsdException w:name="List Table 6 Colorful Accent 5" w:uiPriority="51"/>
+    <w:lsdException w:name="List Table 7 Colorful Accent 5" w:uiPriority="52"/>
+    <w:lsdException w:name="List Table 1 Light Accent 6" w:uiPriority="46"/>
+    <w:lsdException w:name="List Table 2 Accent 6" w:uiPriority="47"/>
+    <w:lsdException w:name="List Table 3 Accent 6" w:uiPriority="48"/>
+    <w:lsdException w:name="List Table 4 Accent 6" w:uiPriority="49"/>
+    <w:lsdException w:name="List Table 5 Dark Accent 6" w:uiPriority="50"/>
+    <w:lsdException w:name="List Table 6 Colorful Accent 6" w:uiPriority="51"/>
+    <w:lsdException w:name="List Table 7 Colorful Accent 6" w:uiPriority="52"/>
+  </w:latentStyles>
+  <w:style w:type="paragraph" w:default="1" w:styleId="Normal">
+    <w:name w:val="Normal"/>
+    <w:qFormat/>
+  </w:style>
+  <w:style w:type="character" w:default="1" w:styleId="Policepardfaut">
+    <w:name w:val="Default Paragraph Font"/>
+    <w:uiPriority w:val="1"/>
+    <w:semiHidden/>
+    <w:unhideWhenUsed/>
+  </w:style>
+  <w:style w:type="table" w:default="1" w:styleId="TableauNormal">
+    <w:name w:val="Normal Table"/>
+    <w:uiPriority w:val="99"/>
+    <w:semiHidden/>
+    <w:unhideWhenUsed/>
+    <w:tblPr>
+      <w:tblInd w:w="0" w:type="dxa"/>
+      <w:tblCellMar>
+        <w:top w:w="0" w:type="dxa"/>
+        <w:left w:w="108" w:type="dxa"/>
+        <w:bottom w:w="0" w:type="dxa"/>
+        <w:right w:w="108" w:type="dxa"/>
+      </w:tblCellMar>
+    </w:tblPr>
+  </w:style>
+  <w:style w:type="numbering" w:default="1" w:styleId="Aucuneliste">
+    <w:name w:val="No List"/>
+    <w:uiPriority w:val="99"/>
+    <w:semiHidden/>
+    <w:unhideWhenUsed/>
+  </w:style>
+  <w:style w:type="paragraph" w:customStyle="1" w:styleId="690ABBC083FA4AB99C7A2A1E1BA5F2F4">
+    <w:name w:val="690ABBC083FA4AB99C7A2A1E1BA5F2F4"/>
+    <w:rsid w:val="0008445C"/>
+  </w:style>
+  <w:style w:type="paragraph" w:customStyle="1" w:styleId="9B8EBD43514E4FE788DA4D8D280FEC75">
+    <w:name w:val="9B8EBD43514E4FE788DA4D8D280FEC75"/>
+    <w:rsid w:val="0008445C"/>
+  </w:style>
+  <w:style w:type="paragraph" w:customStyle="1" w:styleId="A40AF3F5B4DB47C6A8B6DE49DC153B39">
+    <w:name w:val="A40AF3F5B4DB47C6A8B6DE49DC153B39"/>
+    <w:rsid w:val="0008445C"/>
+  </w:style>
+  <w:style w:type="paragraph" w:customStyle="1" w:styleId="AA4AA959209945B3A054805CA72F135C">
+    <w:name w:val="AA4AA959209945B3A054805CA72F135C"/>
+    <w:rsid w:val="0008445C"/>
+  </w:style>
+  <w:style w:type="paragraph" w:customStyle="1" w:styleId="933F34969617412591775ABACF1007F6">
+    <w:name w:val="933F34969617412591775ABACF1007F6"/>
+    <w:rsid w:val="0008445C"/>
+  </w:style>
+  <w:style w:type="paragraph" w:customStyle="1" w:styleId="7D6B60C76B65459789D8A2DAF2269FDD">
+    <w:name w:val="7D6B60C76B65459789D8A2DAF2269FDD"/>
+    <w:rsid w:val="0008445C"/>
+  </w:style>
+  <w:style w:type="paragraph" w:customStyle="1" w:styleId="427BCD4AD8C049CF8E7BFE6C6E3AAAC9">
+    <w:name w:val="427BCD4AD8C049CF8E7BFE6C6E3AAAC9"/>
+    <w:rsid w:val="0008445C"/>
+  </w:style>
+  <w:style w:type="paragraph" w:customStyle="1" w:styleId="F5ACCE7F73DE426B875D5CE38E7196CE">
+    <w:name w:val="F5ACCE7F73DE426B875D5CE38E7196CE"/>
+    <w:rsid w:val="0008445C"/>
+  </w:style>
+  <w:style w:type="paragraph" w:customStyle="1" w:styleId="AA0E36A84D6948CBABFFDB219384A5E4">
+    <w:name w:val="AA0E36A84D6948CBABFFDB219384A5E4"/>
+    <w:rsid w:val="0008445C"/>
+  </w:style>
+  <w:style w:type="paragraph" w:customStyle="1" w:styleId="AC5095F7DCBC4FF580436FF9D0E6DA15">
+    <w:name w:val="AC5095F7DCBC4FF580436FF9D0E6DA15"/>
+    <w:rsid w:val="0008445C"/>
+  </w:style>
+  <w:style w:type="paragraph" w:customStyle="1" w:styleId="D6F38FFF3F9D4F35942625D638D784A9">
+    <w:name w:val="D6F38FFF3F9D4F35942625D638D784A9"/>
+    <w:rsid w:val="0008445C"/>
+  </w:style>
+  <w:style w:type="paragraph" w:customStyle="1" w:styleId="99E8982C3FBC484197CBF83C35FCDCE4">
+    <w:name w:val="99E8982C3FBC484197CBF83C35FCDCE4"/>
+    <w:rsid w:val="0008445C"/>
+  </w:style>
+  <w:style w:type="paragraph" w:customStyle="1" w:styleId="3BECF22819BC4D7392F48112C4D04E68">
+    <w:name w:val="3BECF22819BC4D7392F48112C4D04E68"/>
+    <w:rsid w:val="0008445C"/>
+  </w:style>
+  <w:style w:type="paragraph" w:customStyle="1" w:styleId="EBEB054F8E024564AD6500F262063D9E">
+    <w:name w:val="EBEB054F8E024564AD6500F262063D9E"/>
+    <w:rsid w:val="0008445C"/>
+  </w:style>
+  <w:style w:type="paragraph" w:customStyle="1" w:styleId="63D9B29E22724672985ECBBDDFF7090E">
+    <w:name w:val="63D9B29E22724672985ECBBDDFF7090E"/>
+    <w:rsid w:val="0008445C"/>
+  </w:style>
+</w:styles>
+</file>
+
+<file path=word/glossary/webSettings.xml><?xml version="1.0" encoding="utf-8"?>
+<w:webSettings xmlns:mc="http://schemas.openxmlformats.org/markup-compatibility/2006" xmlns:r="http://schemas.openxmlformats.org/officeDocument/2006/relationships" xmlns:w="http://schemas.openxmlformats.org/wordprocessingml/2006/main" xmlns:w14="http://schemas.microsoft.com/office/word/2010/wordml" xmlns:w15="http://schemas.microsoft.com/office/word/2012/wordml" mc:Ignorable="w14 w15">
+  <w:optimizeForBrowser/>
+  <w:allowPNG/>
+</w:webSettings>
 </file>
 
 <file path=word/theme/theme1.xml><?xml version="1.0" encoding="utf-8"?>

</xml_diff>